<commit_message>
Added images to VisualEffects
Signed-off-by: Roberto Cuervo <rcuervoa@hsr.ch>
</commit_message>
<xml_diff>
--- a/docx/VisualEffects.docx
+++ b/docx/VisualEffects.docx
@@ -1,10 +1,10 @@
 
 <file path=word/document.xml><?xml version="1.0" encoding="utf-8"?>
-<w:document xmlns:wpc="http://schemas.microsoft.com/office/word/2010/wordprocessingCanvas" xmlns:cx="http://schemas.microsoft.com/office/drawing/2014/chartex" xmlns:cx1="http://schemas.microsoft.com/office/drawing/2015/9/8/chartex" xmlns:cx2="http://schemas.microsoft.com/office/drawing/2015/10/21/chartex" xmlns:cx3="http://schemas.microsoft.com/office/drawing/2016/5/9/chartex" xmlns:cx4="http://schemas.microsoft.com/office/drawing/2016/5/10/chartex" xmlns:cx5="http://schemas.microsoft.com/office/drawing/2016/5/11/chartex" xmlns:mc="http://schemas.openxmlformats.org/markup-compatibility/2006" xmlns:o="urn:schemas-microsoft-com:office:office" xmlns:r="http://schemas.openxmlformats.org/officeDocument/2006/relationships" xmlns:m="http://schemas.openxmlformats.org/officeDocument/2006/math" xmlns:v="urn:schemas-microsoft-com:vml" xmlns:wp14="http://schemas.microsoft.com/office/word/2010/wordprocessingDrawing" xmlns:wp="http://schemas.openxmlformats.org/drawingml/2006/wordprocessingDrawing" xmlns:w10="urn:schemas-microsoft-com:office:word" xmlns:w="http://schemas.openxmlformats.org/wordprocessingml/2006/main" xmlns:w14="http://schemas.microsoft.com/office/word/2010/wordml" xmlns:w15="http://schemas.microsoft.com/office/word/2012/wordml" xmlns:w16se="http://schemas.microsoft.com/office/word/2015/wordml/symex" xmlns:wpg="http://schemas.microsoft.com/office/word/2010/wordprocessingGroup" xmlns:wpi="http://schemas.microsoft.com/office/word/2010/wordprocessingInk" xmlns:wne="http://schemas.microsoft.com/office/word/2006/wordml" xmlns:wps="http://schemas.microsoft.com/office/word/2010/wordprocessingShape" mc:Ignorable="w14 w15 w16se wp14">
+<w:document xmlns:wpc="http://schemas.microsoft.com/office/word/2010/wordprocessingCanvas" xmlns:mo="http://schemas.microsoft.com/office/mac/office/2008/main" xmlns:mc="http://schemas.openxmlformats.org/markup-compatibility/2006" xmlns:mv="urn:schemas-microsoft-com:mac:vml" xmlns:o="urn:schemas-microsoft-com:office:office" xmlns:r="http://schemas.openxmlformats.org/officeDocument/2006/relationships" xmlns:m="http://schemas.openxmlformats.org/officeDocument/2006/math" xmlns:v="urn:schemas-microsoft-com:vml" xmlns:wp14="http://schemas.microsoft.com/office/word/2010/wordprocessingDrawing" xmlns:wp="http://schemas.openxmlformats.org/drawingml/2006/wordprocessingDrawing" xmlns:w10="urn:schemas-microsoft-com:office:word" xmlns:w="http://schemas.openxmlformats.org/wordprocessingml/2006/main" xmlns:w14="http://schemas.microsoft.com/office/word/2010/wordml" xmlns:wpg="http://schemas.microsoft.com/office/word/2010/wordprocessingGroup" xmlns:wpi="http://schemas.microsoft.com/office/word/2010/wordprocessingInk" xmlns:wne="http://schemas.microsoft.com/office/word/2006/wordml" xmlns:wps="http://schemas.microsoft.com/office/word/2010/wordprocessingShape" mc:Ignorable="w14 wp14">
   <w:body>
     <w:p>
       <w:pPr>
-        <w:pStyle w:val="Heading1"/>
+        <w:pStyle w:val="berschrift1"/>
         <w:rPr>
           <w:lang w:val="en-US"/>
         </w:rPr>
@@ -20,7 +20,7 @@
     </w:p>
     <w:p>
       <w:pPr>
-        <w:pStyle w:val="NormalWeb"/>
+        <w:pStyle w:val="StandardWeb"/>
         <w:shd w:val="clear" w:color="auto" w:fill="FFFFFF"/>
         <w:spacing w:before="0" w:beforeAutospacing="0" w:after="225" w:afterAutospacing="0"/>
         <w:jc w:val="both"/>
@@ -62,7 +62,7 @@
     </w:p>
     <w:p>
       <w:pPr>
-        <w:pStyle w:val="Heading2"/>
+        <w:pStyle w:val="berschrift2"/>
         <w:rPr>
           <w:lang w:val="en-US"/>
         </w:rPr>
@@ -86,7 +86,7 @@
     </w:p>
     <w:p>
       <w:pPr>
-        <w:pStyle w:val="NormalWeb"/>
+        <w:pStyle w:val="StandardWeb"/>
         <w:shd w:val="clear" w:color="auto" w:fill="FFFFFF"/>
         <w:spacing w:before="0" w:beforeAutospacing="0" w:after="225" w:afterAutospacing="0"/>
         <w:jc w:val="both"/>
@@ -107,7 +107,7 @@
     </w:p>
     <w:p>
       <w:pPr>
-        <w:pStyle w:val="Heading3"/>
+        <w:pStyle w:val="berschrift3"/>
         <w:rPr>
           <w:lang w:val="en-US"/>
         </w:rPr>
@@ -123,7 +123,7 @@
     </w:p>
     <w:p>
       <w:pPr>
-        <w:pStyle w:val="NormalWeb"/>
+        <w:pStyle w:val="StandardWeb"/>
         <w:shd w:val="clear" w:color="auto" w:fill="FFFFFF"/>
         <w:spacing w:before="0" w:beforeAutospacing="0" w:after="225" w:afterAutospacing="0"/>
         <w:jc w:val="both"/>
@@ -135,7 +135,7 @@
       </w:pPr>
       <w:r>
         <w:rPr>
-          <w:rStyle w:val="Strong"/>
+          <w:rStyle w:val="Betont"/>
           <w:rFonts w:ascii="Helvetica" w:eastAsiaTheme="majorEastAsia" w:hAnsi="Helvetica"/>
           <w:b w:val="0"/>
           <w:color w:val="454545"/>
@@ -146,7 +146,7 @@
     </w:p>
     <w:p>
       <w:pPr>
-        <w:pStyle w:val="Heading3"/>
+        <w:pStyle w:val="berschrift3"/>
         <w:rPr>
           <w:lang w:val="en-US"/>
         </w:rPr>
@@ -162,7 +162,7 @@
     </w:p>
     <w:p>
       <w:pPr>
-        <w:pStyle w:val="NormalWeb"/>
+        <w:pStyle w:val="StandardWeb"/>
         <w:shd w:val="clear" w:color="auto" w:fill="FFFFFF"/>
         <w:spacing w:before="0" w:beforeAutospacing="0" w:after="225" w:afterAutospacing="0"/>
         <w:jc w:val="both"/>
@@ -199,7 +199,7 @@
     </w:p>
     <w:p>
       <w:pPr>
-        <w:pStyle w:val="Heading3"/>
+        <w:pStyle w:val="berschrift3"/>
         <w:rPr>
           <w:lang w:val="en-US"/>
         </w:rPr>
@@ -215,7 +215,7 @@
     </w:p>
     <w:p>
       <w:pPr>
-        <w:pStyle w:val="NormalWeb"/>
+        <w:pStyle w:val="StandardWeb"/>
         <w:shd w:val="clear" w:color="auto" w:fill="FFFFFF"/>
         <w:spacing w:before="0" w:beforeAutospacing="0" w:after="225" w:afterAutospacing="0"/>
         <w:jc w:val="both"/>
@@ -452,7 +452,7 @@
     </w:p>
     <w:p>
       <w:pPr>
-        <w:pStyle w:val="Heading3"/>
+        <w:pStyle w:val="berschrift3"/>
         <w:rPr>
           <w:lang w:val="en-US"/>
         </w:rPr>
@@ -468,7 +468,7 @@
     </w:p>
     <w:p>
       <w:pPr>
-        <w:pStyle w:val="NormalWeb"/>
+        <w:pStyle w:val="StandardWeb"/>
         <w:shd w:val="clear" w:color="auto" w:fill="FFFFFF"/>
         <w:spacing w:before="0" w:beforeAutospacing="0" w:after="225" w:afterAutospacing="0"/>
         <w:jc w:val="both"/>
@@ -489,7 +489,7 @@
     </w:p>
     <w:p>
       <w:pPr>
-        <w:pStyle w:val="Heading3"/>
+        <w:pStyle w:val="berschrift3"/>
         <w:rPr>
           <w:lang w:val="en-US"/>
         </w:rPr>
@@ -505,7 +505,7 @@
     </w:p>
     <w:p>
       <w:pPr>
-        <w:pStyle w:val="NormalWeb"/>
+        <w:pStyle w:val="StandardWeb"/>
         <w:shd w:val="clear" w:color="auto" w:fill="FFFFFF"/>
         <w:spacing w:before="0" w:beforeAutospacing="0" w:after="225" w:afterAutospacing="0"/>
         <w:jc w:val="both"/>
@@ -521,12 +521,21 @@
           <w:color w:val="454545"/>
           <w:lang w:val="en-US"/>
         </w:rPr>
-        <w:t>The human eyes both take individual images, which are then used to calculate the actual 3D image received. Under the influences of substances, this calculation can be off and result in certain items appearing to exist multiple times right next to each other.</w:t>
-      </w:r>
-    </w:p>
-    <w:p>
-      <w:pPr>
-        <w:pStyle w:val="Heading3"/>
+        <w:t xml:space="preserve">The human eyes both take individual images, which are then used to calculate the actual 3D image received. Under the influences of substances, this calculation can </w:t>
+      </w:r>
+      <w:r>
+        <w:rPr>
+          <w:rFonts w:ascii="Helvetica" w:hAnsi="Helvetica"/>
+          <w:color w:val="454545"/>
+          <w:lang w:val="en-US"/>
+        </w:rPr>
+        <w:lastRenderedPageBreak/>
+        <w:t>be off and result in certain items appearing to exist multiple times right next to each other.</w:t>
+      </w:r>
+    </w:p>
+    <w:p>
+      <w:pPr>
+        <w:pStyle w:val="berschrift3"/>
         <w:rPr>
           <w:lang w:val="en-US"/>
         </w:rPr>
@@ -536,14 +545,13 @@
         <w:rPr>
           <w:lang w:val="en-US"/>
         </w:rPr>
-        <w:lastRenderedPageBreak/>
         <w:t>Flash/Night Blindness</w:t>
       </w:r>
       <w:bookmarkEnd w:id="8"/>
     </w:p>
     <w:p>
       <w:pPr>
-        <w:pStyle w:val="NormalWeb"/>
+        <w:pStyle w:val="StandardWeb"/>
         <w:shd w:val="clear" w:color="auto" w:fill="FFFFFF"/>
         <w:spacing w:before="0" w:beforeAutospacing="0" w:after="225" w:afterAutospacing="0"/>
         <w:jc w:val="both"/>
@@ -711,7 +719,7 @@
     </w:p>
     <w:p>
       <w:pPr>
-        <w:pStyle w:val="Heading2"/>
+        <w:pStyle w:val="berschrift2"/>
         <w:rPr>
           <w:lang w:val="en-US"/>
         </w:rPr>
@@ -782,7 +790,7 @@
     </w:p>
     <w:p>
       <w:pPr>
-        <w:pStyle w:val="Heading3"/>
+        <w:pStyle w:val="berschrift3"/>
         <w:rPr>
           <w:lang w:val="en-US"/>
         </w:rPr>
@@ -978,7 +986,7 @@
     </w:p>
     <w:p>
       <w:pPr>
-        <w:pStyle w:val="ListParagraph"/>
+        <w:pStyle w:val="Listenabsatz"/>
         <w:numPr>
           <w:ilvl w:val="0"/>
           <w:numId w:val="2"/>
@@ -987,18 +995,16 @@
           <w:lang w:val="en-US"/>
         </w:rPr>
       </w:pPr>
-      <w:proofErr w:type="spellStart"/>
       <w:r>
         <w:rPr>
           <w:lang w:val="en-US"/>
         </w:rPr>
         <w:t>Downsample</w:t>
       </w:r>
-      <w:proofErr w:type="spellEnd"/>
-    </w:p>
-    <w:p>
-      <w:pPr>
-        <w:pStyle w:val="ListParagraph"/>
+    </w:p>
+    <w:p>
+      <w:pPr>
+        <w:pStyle w:val="Listenabsatz"/>
         <w:rPr>
           <w:lang w:val="en-US"/>
         </w:rPr>
@@ -1012,7 +1018,7 @@
     </w:p>
     <w:p>
       <w:pPr>
-        <w:pStyle w:val="ListParagraph"/>
+        <w:pStyle w:val="Listenabsatz"/>
         <w:numPr>
           <w:ilvl w:val="0"/>
           <w:numId w:val="2"/>
@@ -1030,7 +1036,7 @@
     </w:p>
     <w:p>
       <w:pPr>
-        <w:pStyle w:val="ListParagraph"/>
+        <w:pStyle w:val="Listenabsatz"/>
         <w:rPr>
           <w:lang w:val="en-US"/>
         </w:rPr>
@@ -1044,7 +1050,7 @@
     </w:p>
     <w:p>
       <w:pPr>
-        <w:pStyle w:val="ListParagraph"/>
+        <w:pStyle w:val="Listenabsatz"/>
         <w:numPr>
           <w:ilvl w:val="0"/>
           <w:numId w:val="2"/>
@@ -1062,8 +1068,9 @@
     </w:p>
     <w:p>
       <w:pPr>
-        <w:pStyle w:val="ListParagraph"/>
-        <w:rPr>
+        <w:pStyle w:val="Listenabsatz"/>
+        <w:rPr>
+          <w:ins w:id="11" w:author="Roberto  Cuervo Alvarez" w:date="2016-12-27T11:22:00Z"/>
           <w:lang w:val="en-US"/>
         </w:rPr>
       </w:pPr>
@@ -1073,6 +1080,128 @@
         </w:rPr>
         <w:t>The amount of iterations defines the number of passes through the actual blur process. In an effort to optimize the performance and since the adjustment of the blur area already resulted in a sufficient result, we left this value at one iteration.</w:t>
       </w:r>
+    </w:p>
+    <w:p>
+      <w:pPr>
+        <w:keepNext/>
+        <w:rPr>
+          <w:ins w:id="12" w:author="Roberto  Cuervo Alvarez" w:date="2016-12-27T11:26:00Z"/>
+        </w:rPr>
+        <w:pPrChange w:id="13" w:author="Roberto  Cuervo Alvarez" w:date="2016-12-27T11:26:00Z">
+          <w:pPr/>
+        </w:pPrChange>
+      </w:pPr>
+      <w:ins w:id="14" w:author="Roberto  Cuervo Alvarez" w:date="2016-12-27T11:24:00Z">
+        <w:r>
+          <w:rPr>
+            <w:noProof/>
+            <w:lang w:val="de-DE" w:eastAsia="de-DE"/>
+          </w:rPr>
+          <w:drawing>
+            <wp:inline distT="0" distB="0" distL="0" distR="0" wp14:anchorId="3E1C93B6" wp14:editId="695B8E26">
+              <wp:extent cx="5749290" cy="1560830"/>
+              <wp:effectExtent l="0" t="0" r="0" b="0"/>
+              <wp:docPr id="3" name="Bild 3" descr="RobertoHD:Users:roberto:Documents:studium:SA:hsr-semester-arbeit2016.github.io:media:blur_scene.png"/>
+              <wp:cNvGraphicFramePr>
+                <a:graphicFrameLocks xmlns:a="http://schemas.openxmlformats.org/drawingml/2006/main" noChangeAspect="1"/>
+              </wp:cNvGraphicFramePr>
+              <a:graphic xmlns:a="http://schemas.openxmlformats.org/drawingml/2006/main">
+                <a:graphicData uri="http://schemas.openxmlformats.org/drawingml/2006/picture">
+                  <pic:pic xmlns:pic="http://schemas.openxmlformats.org/drawingml/2006/picture">
+                    <pic:nvPicPr>
+                      <pic:cNvPr id="0" name="Picture 3" descr="RobertoHD:Users:roberto:Documents:studium:SA:hsr-semester-arbeit2016.github.io:media:blur_scene.png"/>
+                      <pic:cNvPicPr>
+                        <a:picLocks noChangeAspect="1" noChangeArrowheads="1"/>
+                      </pic:cNvPicPr>
+                    </pic:nvPicPr>
+                    <pic:blipFill>
+                      <a:blip r:embed="rId9">
+                        <a:extLst>
+                          <a:ext uri="{28A0092B-C50C-407E-A947-70E740481C1C}">
+                            <a14:useLocalDpi xmlns:a14="http://schemas.microsoft.com/office/drawing/2010/main" val="0"/>
+                          </a:ext>
+                        </a:extLst>
+                      </a:blip>
+                      <a:srcRect/>
+                      <a:stretch>
+                        <a:fillRect/>
+                      </a:stretch>
+                    </pic:blipFill>
+                    <pic:spPr bwMode="auto">
+                      <a:xfrm>
+                        <a:off x="0" y="0"/>
+                        <a:ext cx="5749290" cy="1560830"/>
+                      </a:xfrm>
+                      <a:prstGeom prst="rect">
+                        <a:avLst/>
+                      </a:prstGeom>
+                      <a:noFill/>
+                      <a:ln>
+                        <a:noFill/>
+                      </a:ln>
+                    </pic:spPr>
+                  </pic:pic>
+                </a:graphicData>
+              </a:graphic>
+            </wp:inline>
+          </w:drawing>
+        </w:r>
+      </w:ins>
+    </w:p>
+    <w:p>
+      <w:pPr>
+        <w:pStyle w:val="Beschriftung"/>
+        <w:rPr>
+          <w:lang w:val="en-US"/>
+        </w:rPr>
+        <w:pPrChange w:id="15" w:author="Roberto  Cuervo Alvarez" w:date="2016-12-27T11:26:00Z">
+          <w:pPr>
+            <w:pStyle w:val="Listenabsatz"/>
+          </w:pPr>
+        </w:pPrChange>
+      </w:pPr>
+      <w:ins w:id="16" w:author="Roberto  Cuervo Alvarez" w:date="2016-12-27T11:26:00Z">
+        <w:r>
+          <w:t xml:space="preserve">Abbildung </w:t>
+        </w:r>
+        <w:r>
+          <w:fldChar w:fldCharType="begin"/>
+        </w:r>
+        <w:r>
+          <w:instrText xml:space="preserve"> SEQ Abbildung \* ARABIC </w:instrText>
+        </w:r>
+      </w:ins>
+      <w:r>
+        <w:fldChar w:fldCharType="separate"/>
+      </w:r>
+      <w:ins w:id="17" w:author="Roberto  Cuervo Alvarez" w:date="2016-12-27T11:27:00Z">
+        <w:r>
+          <w:rPr>
+            <w:noProof/>
+          </w:rPr>
+          <w:t>1</w:t>
+        </w:r>
+      </w:ins>
+      <w:ins w:id="18" w:author="Roberto  Cuervo Alvarez" w:date="2016-12-27T11:26:00Z">
+        <w:r>
+          <w:fldChar w:fldCharType="end"/>
+        </w:r>
+        <w:r>
+          <w:t xml:space="preserve">: Blur effect </w:t>
+        </w:r>
+      </w:ins>
+      <w:ins w:id="19" w:author="Roberto  Cuervo Alvarez" w:date="2016-12-27T11:27:00Z">
+        <w:r>
+          <w:t>pre</w:t>
+        </w:r>
+      </w:ins>
+      <w:bookmarkStart w:id="20" w:name="_GoBack"/>
+      <w:bookmarkEnd w:id="20"/>
+      <w:ins w:id="21" w:author="Roberto  Cuervo Alvarez" w:date="2016-12-27T11:26:00Z">
+        <w:r>
+          <w:t>view</w:t>
+        </w:r>
+      </w:ins>
     </w:p>
     <w:p>
       <w:pPr>
@@ -1225,12 +1354,14 @@
         <w:rPr>
           <w:lang w:val="en-US"/>
         </w:rPr>
+        <w:lastRenderedPageBreak/>
         <w:t>As the name indicates, this component is applying a form blurriness based on the direction as well as the speed at which the camera is moving around. It is achieved by calculating a trail for individual pixels from the previously displayed images visualized in a directional blur. The goal is to provide a smoother effect for swift movements instead of the single frames well suited for games with a first-person perspective.</w:t>
       </w:r>
     </w:p>
     <w:p>
       <w:pPr>
         <w:rPr>
+          <w:ins w:id="22" w:author="Roberto  Cuervo Alvarez" w:date="2016-12-27T11:24:00Z"/>
           <w:lang w:val="en-US"/>
         </w:rPr>
       </w:pPr>
@@ -1243,17 +1374,134 @@
     </w:p>
     <w:p>
       <w:pPr>
-        <w:pStyle w:val="Heading3"/>
-        <w:rPr>
-          <w:lang w:val="en-US"/>
-        </w:rPr>
-      </w:pPr>
-      <w:bookmarkStart w:id="11" w:name="_Toc470592621"/>
-      <w:r>
-        <w:rPr>
-          <w:lang w:val="en-US"/>
-        </w:rPr>
-        <w:lastRenderedPageBreak/>
+        <w:keepNext/>
+        <w:rPr>
+          <w:ins w:id="23" w:author="Roberto  Cuervo Alvarez" w:date="2016-12-27T11:26:00Z"/>
+        </w:rPr>
+        <w:pPrChange w:id="24" w:author="Roberto  Cuervo Alvarez" w:date="2016-12-27T11:26:00Z">
+          <w:pPr/>
+        </w:pPrChange>
+      </w:pPr>
+      <w:ins w:id="25" w:author="Roberto  Cuervo Alvarez" w:date="2016-12-27T11:24:00Z">
+        <w:r>
+          <w:rPr>
+            <w:noProof/>
+            <w:lang w:val="de-DE" w:eastAsia="de-DE"/>
+          </w:rPr>
+          <w:drawing>
+            <wp:inline distT="0" distB="0" distL="0" distR="0" wp14:anchorId="77663102" wp14:editId="424B41D9">
+              <wp:extent cx="5749290" cy="1621790"/>
+              <wp:effectExtent l="0" t="0" r="0" b="3810"/>
+              <wp:docPr id="4" name="Bild 4" descr="RobertoHD:Users:roberto:Documents:studium:SA:hsr-semester-arbeit2016.github.io:media:blur_motion.png"/>
+              <wp:cNvGraphicFramePr>
+                <a:graphicFrameLocks xmlns:a="http://schemas.openxmlformats.org/drawingml/2006/main" noChangeAspect="1"/>
+              </wp:cNvGraphicFramePr>
+              <a:graphic xmlns:a="http://schemas.openxmlformats.org/drawingml/2006/main">
+                <a:graphicData uri="http://schemas.openxmlformats.org/drawingml/2006/picture">
+                  <pic:pic xmlns:pic="http://schemas.openxmlformats.org/drawingml/2006/picture">
+                    <pic:nvPicPr>
+                      <pic:cNvPr id="0" name="Picture 4" descr="RobertoHD:Users:roberto:Documents:studium:SA:hsr-semester-arbeit2016.github.io:media:blur_motion.png"/>
+                      <pic:cNvPicPr>
+                        <a:picLocks noChangeAspect="1" noChangeArrowheads="1"/>
+                      </pic:cNvPicPr>
+                    </pic:nvPicPr>
+                    <pic:blipFill>
+                      <a:blip r:embed="rId10">
+                        <a:extLst>
+                          <a:ext uri="{28A0092B-C50C-407E-A947-70E740481C1C}">
+                            <a14:useLocalDpi xmlns:a14="http://schemas.microsoft.com/office/drawing/2010/main" val="0"/>
+                          </a:ext>
+                        </a:extLst>
+                      </a:blip>
+                      <a:srcRect/>
+                      <a:stretch>
+                        <a:fillRect/>
+                      </a:stretch>
+                    </pic:blipFill>
+                    <pic:spPr bwMode="auto">
+                      <a:xfrm>
+                        <a:off x="0" y="0"/>
+                        <a:ext cx="5749290" cy="1621790"/>
+                      </a:xfrm>
+                      <a:prstGeom prst="rect">
+                        <a:avLst/>
+                      </a:prstGeom>
+                      <a:noFill/>
+                      <a:ln>
+                        <a:noFill/>
+                      </a:ln>
+                    </pic:spPr>
+                  </pic:pic>
+                </a:graphicData>
+              </a:graphic>
+            </wp:inline>
+          </w:drawing>
+        </w:r>
+      </w:ins>
+    </w:p>
+    <w:p>
+      <w:pPr>
+        <w:pStyle w:val="Beschriftung"/>
+        <w:rPr>
+          <w:lang w:val="en-US"/>
+        </w:rPr>
+        <w:pPrChange w:id="26" w:author="Roberto  Cuervo Alvarez" w:date="2016-12-27T11:26:00Z">
+          <w:pPr/>
+        </w:pPrChange>
+      </w:pPr>
+      <w:ins w:id="27" w:author="Roberto  Cuervo Alvarez" w:date="2016-12-27T11:26:00Z">
+        <w:r>
+          <w:t xml:space="preserve">Abbildung </w:t>
+        </w:r>
+        <w:r>
+          <w:fldChar w:fldCharType="begin"/>
+        </w:r>
+        <w:r>
+          <w:instrText xml:space="preserve"> SEQ Abbildung \* ARABIC </w:instrText>
+        </w:r>
+      </w:ins>
+      <w:r>
+        <w:fldChar w:fldCharType="separate"/>
+      </w:r>
+      <w:ins w:id="28" w:author="Roberto  Cuervo Alvarez" w:date="2016-12-27T11:27:00Z">
+        <w:r>
+          <w:rPr>
+            <w:noProof/>
+          </w:rPr>
+          <w:t>2</w:t>
+        </w:r>
+      </w:ins>
+      <w:ins w:id="29" w:author="Roberto  Cuervo Alvarez" w:date="2016-12-27T11:26:00Z">
+        <w:r>
+          <w:fldChar w:fldCharType="end"/>
+        </w:r>
+        <w:r>
+          <w:t xml:space="preserve">: Motion blur </w:t>
+        </w:r>
+      </w:ins>
+      <w:ins w:id="30" w:author="Roberto  Cuervo Alvarez" w:date="2016-12-27T11:27:00Z">
+        <w:r>
+          <w:t>pre</w:t>
+        </w:r>
+      </w:ins>
+      <w:ins w:id="31" w:author="Roberto  Cuervo Alvarez" w:date="2016-12-27T11:26:00Z">
+        <w:r>
+          <w:t>view</w:t>
+        </w:r>
+      </w:ins>
+    </w:p>
+    <w:p>
+      <w:pPr>
+        <w:pStyle w:val="berschrift3"/>
+        <w:rPr>
+          <w:lang w:val="en-US"/>
+        </w:rPr>
+      </w:pPr>
+      <w:bookmarkStart w:id="32" w:name="_Toc470592621"/>
+      <w:r>
+        <w:rPr>
+          <w:lang w:val="en-US"/>
+        </w:rPr>
         <w:t>Randomization</w:t>
       </w:r>
       <w:sdt>
@@ -1356,33 +1604,19 @@
           </w:r>
         </w:sdtContent>
       </w:sdt>
-      <w:bookmarkEnd w:id="11"/>
-    </w:p>
-    <w:p>
-      <w:pPr>
-        <w:rPr>
-          <w:lang w:val="en-US"/>
-        </w:rPr>
-      </w:pPr>
-      <w:r>
-        <w:rPr>
-          <w:lang w:val="en-US"/>
-        </w:rPr>
-        <w:t xml:space="preserve">This component was entirely built to provide the experience described in the inconstancy of individual effects while under the influence of substances. It currently applies to the blur and </w:t>
-      </w:r>
-      <w:proofErr w:type="spellStart"/>
-      <w:r>
-        <w:rPr>
-          <w:lang w:val="en-US"/>
-        </w:rPr>
-        <w:t>tiltshift</w:t>
-      </w:r>
-      <w:proofErr w:type="spellEnd"/>
-      <w:r>
-        <w:rPr>
-          <w:lang w:val="en-US"/>
-        </w:rPr>
-        <w:t xml:space="preserve"> components, since those are where the action happens primarily.</w:t>
+      <w:bookmarkEnd w:id="32"/>
+    </w:p>
+    <w:p>
+      <w:pPr>
+        <w:rPr>
+          <w:lang w:val="en-US"/>
+        </w:rPr>
+      </w:pPr>
+      <w:r>
+        <w:rPr>
+          <w:lang w:val="en-US"/>
+        </w:rPr>
+        <w:t>This component was entirely built to provide the experience described in the inconstancy of individual effects while under the influence of substances. It currently applies to the blur and tiltshift components, since those are where the action happens primarily.</w:t>
       </w:r>
     </w:p>
     <w:p>
@@ -1406,10 +1640,11 @@
       <w:r>
         <w:rPr>
           <w:noProof/>
-          <w:lang w:eastAsia="de-CH"/>
-        </w:rPr>
+          <w:lang w:val="de-DE" w:eastAsia="de-DE"/>
+        </w:rPr>
+        <w:lastRenderedPageBreak/>
         <w:drawing>
-          <wp:inline distT="0" distB="0" distL="0" distR="0" wp14:anchorId="23A57E36" wp14:editId="1EE7A6E6">
+          <wp:inline distT="0" distB="0" distL="0" distR="0" wp14:anchorId="78692A42" wp14:editId="758719BD">
             <wp:extent cx="3260090" cy="3283315"/>
             <wp:effectExtent l="0" t="0" r="0" b="0"/>
             <wp:docPr id="13" name="Picture 13"/>
@@ -1424,7 +1659,7 @@
                     <pic:cNvPicPr/>
                   </pic:nvPicPr>
                   <pic:blipFill rotWithShape="1">
-                    <a:blip r:embed="rId8">
+                    <a:blip r:embed="rId11">
                       <a:clrChange>
                         <a:clrFrom>
                           <a:srgbClr val="DDEEFF"/>
@@ -1451,7 +1686,7 @@
                       <a:noFill/>
                     </a:ln>
                     <a:extLst>
-                      <a:ext uri="{53640926-AAD7-44D8-BBD7-CCE9431645EC}">
+                      <a:ext uri="{53640926-AAD7-44d8-BBD7-CCE9431645EC}">
                         <a14:shadowObscured xmlns:a14="http://schemas.microsoft.com/office/drawing/2010/main"/>
                       </a:ext>
                     </a:extLst>
@@ -1465,49 +1700,80 @@
     </w:p>
     <w:p>
       <w:pPr>
-        <w:pStyle w:val="Caption"/>
+        <w:pStyle w:val="Beschriftung"/>
         <w:jc w:val="center"/>
         <w:rPr>
           <w:lang w:val="en-US"/>
         </w:rPr>
       </w:pPr>
-      <w:bookmarkStart w:id="12" w:name="_Toc470592635"/>
-      <w:proofErr w:type="spellStart"/>
-      <w:r>
-        <w:rPr>
-          <w:lang w:val="en-US"/>
-        </w:rPr>
-        <w:t>Abbildung</w:t>
-      </w:r>
-      <w:proofErr w:type="spellEnd"/>
-      <w:r>
-        <w:rPr>
-          <w:lang w:val="en-US"/>
-        </w:rPr>
-        <w:t xml:space="preserve"> </w:t>
-      </w:r>
-      <w:r>
-        <w:fldChar w:fldCharType="begin"/>
-      </w:r>
-      <w:r>
-        <w:rPr>
-          <w:lang w:val="en-US"/>
-        </w:rPr>
-        <w:instrText xml:space="preserve"> SEQ Abbildung \* ARABIC </w:instrText>
-      </w:r>
-      <w:r>
+      <w:bookmarkStart w:id="33" w:name="_Toc470592635"/>
+      <w:r>
+        <w:rPr>
+          <w:lang w:val="en-US"/>
+        </w:rPr>
+        <w:t xml:space="preserve">Abbildung </w:t>
+      </w:r>
+      <w:ins w:id="34" w:author="Roberto  Cuervo Alvarez" w:date="2016-12-27T11:23:00Z">
+        <w:r>
+          <w:rPr>
+            <w:lang w:val="en-US"/>
+          </w:rPr>
+          <w:fldChar w:fldCharType="begin"/>
+        </w:r>
+        <w:r>
+          <w:rPr>
+            <w:lang w:val="en-US"/>
+          </w:rPr>
+          <w:instrText xml:space="preserve"> SEQ Abbildung \* ARABIC </w:instrText>
+        </w:r>
+      </w:ins>
+      <w:r>
+        <w:rPr>
+          <w:lang w:val="en-US"/>
+        </w:rPr>
         <w:fldChar w:fldCharType="separate"/>
       </w:r>
-      <w:r>
-        <w:rPr>
-          <w:noProof/>
-          <w:lang w:val="en-US"/>
-        </w:rPr>
-        <w:t>3</w:t>
-      </w:r>
-      <w:r>
-        <w:fldChar w:fldCharType="end"/>
-      </w:r>
+      <w:ins w:id="35" w:author="Roberto  Cuervo Alvarez" w:date="2016-12-27T11:27:00Z">
+        <w:r>
+          <w:rPr>
+            <w:noProof/>
+            <w:lang w:val="en-US"/>
+          </w:rPr>
+          <w:t>3</w:t>
+        </w:r>
+      </w:ins>
+      <w:ins w:id="36" w:author="Roberto  Cuervo Alvarez" w:date="2016-12-27T11:23:00Z">
+        <w:r>
+          <w:rPr>
+            <w:lang w:val="en-US"/>
+          </w:rPr>
+          <w:fldChar w:fldCharType="end"/>
+        </w:r>
+      </w:ins>
+      <w:del w:id="37" w:author="Roberto  Cuervo Alvarez" w:date="2016-12-27T11:23:00Z">
+        <w:r>
+          <w:fldChar w:fldCharType="begin"/>
+        </w:r>
+        <w:r>
+          <w:rPr>
+            <w:lang w:val="en-US"/>
+          </w:rPr>
+          <w:delInstrText xml:space="preserve"> SEQ Abbildung \* ARABIC </w:delInstrText>
+        </w:r>
+        <w:r>
+          <w:fldChar w:fldCharType="separate"/>
+        </w:r>
+        <w:r>
+          <w:rPr>
+            <w:noProof/>
+            <w:lang w:val="en-US"/>
+          </w:rPr>
+          <w:delText>3</w:delText>
+        </w:r>
+        <w:r>
+          <w:fldChar w:fldCharType="end"/>
+        </w:r>
+      </w:del>
       <w:r>
         <w:rPr>
           <w:lang w:val="en-US"/>
@@ -1526,23 +1792,23 @@
         </w:rPr>
         <w:t xml:space="preserve"> Visualization of the used Random Walk</w:t>
       </w:r>
-      <w:bookmarkEnd w:id="12"/>
-    </w:p>
-    <w:p>
-      <w:pPr>
-        <w:pStyle w:val="Heading3"/>
-        <w:rPr>
-          <w:lang w:val="en-US"/>
-        </w:rPr>
-      </w:pPr>
-      <w:bookmarkStart w:id="13" w:name="_Toc470592622"/>
+      <w:bookmarkEnd w:id="33"/>
+    </w:p>
+    <w:p>
+      <w:pPr>
+        <w:pStyle w:val="berschrift3"/>
+        <w:rPr>
+          <w:lang w:val="en-US"/>
+        </w:rPr>
+      </w:pPr>
+      <w:bookmarkStart w:id="38" w:name="_Toc470592622"/>
       <w:r>
         <w:rPr>
           <w:lang w:val="en-US"/>
         </w:rPr>
         <w:t>Tilt Shift</w:t>
       </w:r>
-      <w:bookmarkEnd w:id="13"/>
+      <w:bookmarkEnd w:id="38"/>
     </w:p>
     <w:p>
       <w:pPr>
@@ -1572,7 +1838,7 @@
     </w:p>
     <w:p>
       <w:pPr>
-        <w:pStyle w:val="ListParagraph"/>
+        <w:pStyle w:val="Listenabsatz"/>
         <w:numPr>
           <w:ilvl w:val="0"/>
           <w:numId w:val="2"/>
@@ -1590,7 +1856,7 @@
     </w:p>
     <w:p>
       <w:pPr>
-        <w:pStyle w:val="ListParagraph"/>
+        <w:pStyle w:val="Listenabsatz"/>
         <w:keepNext/>
         <w:rPr>
           <w:lang w:val="en-US"/>
@@ -1600,22 +1866,15 @@
         <w:rPr>
           <w:lang w:val="en-US"/>
         </w:rPr>
-        <w:t xml:space="preserve">This setting defines whether the distance to the center of an image used for blurriness should be measured vertically or radially. So, the concrete options available are called “vertical defocus” and “radial defocus” and their calculated blur areas can be seen in the </w:t>
-      </w:r>
-      <w:r>
-        <w:rPr>
-          <w:lang w:val="en-US"/>
-        </w:rPr>
-        <w:lastRenderedPageBreak/>
-        <w:t>following picture:</w:t>
+        <w:t>This setting defines whether the distance to the center of an image used for blurriness should be measured vertically or radially. So, the concrete options available are called “vertical defocus” and “radial defocus” and their calculated blur areas can be seen in the following picture:</w:t>
       </w:r>
       <w:r>
         <w:rPr>
           <w:noProof/>
-          <w:lang w:eastAsia="de-CH"/>
+          <w:lang w:val="de-DE" w:eastAsia="de-DE"/>
         </w:rPr>
         <w:drawing>
-          <wp:inline distT="0" distB="0" distL="0" distR="0" wp14:anchorId="37FA91C2" wp14:editId="22B68EE7">
+          <wp:inline distT="0" distB="0" distL="0" distR="0" wp14:anchorId="5AF359ED" wp14:editId="44CDB316">
             <wp:extent cx="5758716" cy="2036099"/>
             <wp:effectExtent l="0" t="0" r="0" b="2540"/>
             <wp:docPr id="14" name="Picture 14"/>
@@ -1630,7 +1889,7 @@
                     <pic:cNvPicPr/>
                   </pic:nvPicPr>
                   <pic:blipFill rotWithShape="1">
-                    <a:blip r:embed="rId9"/>
+                    <a:blip r:embed="rId12"/>
                     <a:srcRect t="19893" b="8429"/>
                     <a:stretch/>
                   </pic:blipFill>
@@ -1646,7 +1905,7 @@
                       <a:noFill/>
                     </a:ln>
                     <a:extLst>
-                      <a:ext uri="{53640926-AAD7-44D8-BBD7-CCE9431645EC}">
+                      <a:ext uri="{53640926-AAD7-44d8-BBD7-CCE9431645EC}">
                         <a14:shadowObscured xmlns:a14="http://schemas.microsoft.com/office/drawing/2010/main"/>
                       </a:ext>
                     </a:extLst>
@@ -1660,67 +1919,82 @@
     </w:p>
     <w:p>
       <w:pPr>
-        <w:pStyle w:val="Caption"/>
+        <w:pStyle w:val="Beschriftung"/>
         <w:jc w:val="center"/>
         <w:rPr>
           <w:lang w:val="en-US"/>
         </w:rPr>
       </w:pPr>
-      <w:proofErr w:type="spellStart"/>
-      <w:r>
-        <w:rPr>
-          <w:lang w:val="en-US"/>
-        </w:rPr>
-        <w:t>Abbildung</w:t>
-      </w:r>
-      <w:proofErr w:type="spellEnd"/>
-      <w:r>
-        <w:rPr>
-          <w:lang w:val="en-US"/>
-        </w:rPr>
-        <w:t xml:space="preserve"> </w:t>
-      </w:r>
-      <w:r>
-        <w:fldChar w:fldCharType="begin"/>
-      </w:r>
-      <w:r>
-        <w:rPr>
-          <w:lang w:val="en-US"/>
-        </w:rPr>
-        <w:instrText xml:space="preserve"> SEQ Abbildung \* ARABIC </w:instrText>
-      </w:r>
-      <w:r>
+      <w:r>
+        <w:rPr>
+          <w:lang w:val="en-US"/>
+        </w:rPr>
+        <w:t xml:space="preserve">Abbildung </w:t>
+      </w:r>
+      <w:ins w:id="39" w:author="Roberto  Cuervo Alvarez" w:date="2016-12-27T11:23:00Z">
+        <w:r>
+          <w:rPr>
+            <w:lang w:val="en-US"/>
+          </w:rPr>
+          <w:fldChar w:fldCharType="begin"/>
+        </w:r>
+        <w:r>
+          <w:rPr>
+            <w:lang w:val="en-US"/>
+          </w:rPr>
+          <w:instrText xml:space="preserve"> SEQ Abbildung \* ARABIC </w:instrText>
+        </w:r>
+      </w:ins>
+      <w:r>
+        <w:rPr>
+          <w:lang w:val="en-US"/>
+        </w:rPr>
         <w:fldChar w:fldCharType="separate"/>
       </w:r>
-      <w:r>
-        <w:rPr>
-          <w:noProof/>
-          <w:lang w:val="en-US"/>
-        </w:rPr>
-        <w:t>4</w:t>
-      </w:r>
-      <w:r>
-        <w:fldChar w:fldCharType="end"/>
-      </w:r>
-      <w:r>
-        <w:rPr>
-          <w:lang w:val="en-US"/>
-        </w:rPr>
-        <w:t xml:space="preserve">: </w:t>
-      </w:r>
-      <w:proofErr w:type="spellStart"/>
-      <w:r>
-        <w:rPr>
-          <w:lang w:val="en-US"/>
-        </w:rPr>
-        <w:t>TiltShift</w:t>
-      </w:r>
-      <w:proofErr w:type="spellEnd"/>
-      <w:r>
-        <w:rPr>
-          <w:lang w:val="en-US"/>
-        </w:rPr>
-        <w:t xml:space="preserve"> Modes preview</w:t>
+      <w:ins w:id="40" w:author="Roberto  Cuervo Alvarez" w:date="2016-12-27T11:23:00Z">
+        <w:r>
+          <w:rPr>
+            <w:noProof/>
+            <w:lang w:val="en-US"/>
+          </w:rPr>
+          <w:t>2</w:t>
+        </w:r>
+        <w:r>
+          <w:rPr>
+            <w:lang w:val="en-US"/>
+          </w:rPr>
+          <w:fldChar w:fldCharType="end"/>
+        </w:r>
+      </w:ins>
+      <w:del w:id="41" w:author="Roberto  Cuervo Alvarez" w:date="2016-12-27T11:23:00Z">
+        <w:r>
+          <w:fldChar w:fldCharType="begin"/>
+        </w:r>
+        <w:r>
+          <w:rPr>
+            <w:lang w:val="en-US"/>
+          </w:rPr>
+          <w:delInstrText xml:space="preserve"> SEQ Abbildung \* ARABIC </w:delInstrText>
+        </w:r>
+        <w:r>
+          <w:fldChar w:fldCharType="separate"/>
+        </w:r>
+        <w:r>
+          <w:rPr>
+            <w:noProof/>
+            <w:lang w:val="en-US"/>
+          </w:rPr>
+          <w:delText>4</w:delText>
+        </w:r>
+        <w:r>
+          <w:fldChar w:fldCharType="end"/>
+        </w:r>
+      </w:del>
+      <w:r>
+        <w:rPr>
+          <w:lang w:val="en-US"/>
+        </w:rPr>
+        <w:t>: TiltShift Modes preview</w:t>
       </w:r>
     </w:p>
     <w:p>
@@ -1739,7 +2013,7 @@
     </w:p>
     <w:p>
       <w:pPr>
-        <w:pStyle w:val="ListParagraph"/>
+        <w:pStyle w:val="Listenabsatz"/>
         <w:numPr>
           <w:ilvl w:val="0"/>
           <w:numId w:val="2"/>
@@ -1752,12 +2026,13 @@
         <w:rPr>
           <w:lang w:val="en-US"/>
         </w:rPr>
+        <w:lastRenderedPageBreak/>
         <w:t>Quality</w:t>
       </w:r>
     </w:p>
     <w:p>
       <w:pPr>
-        <w:pStyle w:val="ListParagraph"/>
+        <w:pStyle w:val="Listenabsatz"/>
         <w:rPr>
           <w:lang w:val="en-US"/>
         </w:rPr>
@@ -1771,7 +2046,7 @@
     </w:p>
     <w:p>
       <w:pPr>
-        <w:pStyle w:val="ListParagraph"/>
+        <w:pStyle w:val="Listenabsatz"/>
         <w:rPr>
           <w:lang w:val="en-US"/>
         </w:rPr>
@@ -1785,7 +2060,7 @@
     </w:p>
     <w:p>
       <w:pPr>
-        <w:pStyle w:val="ListParagraph"/>
+        <w:pStyle w:val="Listenabsatz"/>
         <w:numPr>
           <w:ilvl w:val="0"/>
           <w:numId w:val="2"/>
@@ -1803,7 +2078,7 @@
     </w:p>
     <w:p>
       <w:pPr>
-        <w:pStyle w:val="ListParagraph"/>
+        <w:pStyle w:val="Listenabsatz"/>
         <w:rPr>
           <w:lang w:val="en-US"/>
         </w:rPr>
@@ -1817,7 +2092,7 @@
     </w:p>
     <w:p>
       <w:pPr>
-        <w:pStyle w:val="ListParagraph"/>
+        <w:pStyle w:val="Listenabsatz"/>
         <w:numPr>
           <w:ilvl w:val="0"/>
           <w:numId w:val="2"/>
@@ -1835,8 +2110,9 @@
     </w:p>
     <w:p>
       <w:pPr>
-        <w:pStyle w:val="ListParagraph"/>
-        <w:rPr>
+        <w:pStyle w:val="Listenabsatz"/>
+        <w:rPr>
+          <w:ins w:id="42" w:author="Roberto  Cuervo Alvarez" w:date="2016-12-27T11:25:00Z"/>
           <w:lang w:val="en-US"/>
         </w:rPr>
       </w:pPr>
@@ -1849,19 +2125,139 @@
     </w:p>
     <w:p>
       <w:pPr>
-        <w:pStyle w:val="Heading3"/>
-        <w:rPr>
-          <w:lang w:val="en-US"/>
-        </w:rPr>
-      </w:pPr>
-      <w:bookmarkStart w:id="14" w:name="_Toc470592623"/>
+        <w:pStyle w:val="Listenabsatz"/>
+        <w:keepNext/>
+        <w:rPr>
+          <w:ins w:id="43" w:author="Roberto  Cuervo Alvarez" w:date="2016-12-27T11:27:00Z"/>
+        </w:rPr>
+        <w:pPrChange w:id="44" w:author="Roberto  Cuervo Alvarez" w:date="2016-12-27T11:27:00Z">
+          <w:pPr>
+            <w:pStyle w:val="Listenabsatz"/>
+          </w:pPr>
+        </w:pPrChange>
+      </w:pPr>
+      <w:ins w:id="45" w:author="Roberto  Cuervo Alvarez" w:date="2016-12-27T11:25:00Z">
+        <w:r>
+          <w:rPr>
+            <w:noProof/>
+            <w:lang w:val="de-DE" w:eastAsia="de-DE"/>
+          </w:rPr>
+          <w:drawing>
+            <wp:inline distT="0" distB="0" distL="0" distR="0" wp14:anchorId="24597817" wp14:editId="31AD25B0">
+              <wp:extent cx="5754370" cy="1570990"/>
+              <wp:effectExtent l="0" t="0" r="11430" b="3810"/>
+              <wp:docPr id="5" name="Bild 5" descr="RobertoHD:Users:roberto:Documents:studium:SA:hsr-semester-arbeit2016.github.io:media:tilt_scene.png"/>
+              <wp:cNvGraphicFramePr>
+                <a:graphicFrameLocks xmlns:a="http://schemas.openxmlformats.org/drawingml/2006/main" noChangeAspect="1"/>
+              </wp:cNvGraphicFramePr>
+              <a:graphic xmlns:a="http://schemas.openxmlformats.org/drawingml/2006/main">
+                <a:graphicData uri="http://schemas.openxmlformats.org/drawingml/2006/picture">
+                  <pic:pic xmlns:pic="http://schemas.openxmlformats.org/drawingml/2006/picture">
+                    <pic:nvPicPr>
+                      <pic:cNvPr id="0" name="Picture 5" descr="RobertoHD:Users:roberto:Documents:studium:SA:hsr-semester-arbeit2016.github.io:media:tilt_scene.png"/>
+                      <pic:cNvPicPr>
+                        <a:picLocks noChangeAspect="1" noChangeArrowheads="1"/>
+                      </pic:cNvPicPr>
+                    </pic:nvPicPr>
+                    <pic:blipFill>
+                      <a:blip r:embed="rId13">
+                        <a:extLst>
+                          <a:ext uri="{28A0092B-C50C-407E-A947-70E740481C1C}">
+                            <a14:useLocalDpi xmlns:a14="http://schemas.microsoft.com/office/drawing/2010/main" val="0"/>
+                          </a:ext>
+                        </a:extLst>
+                      </a:blip>
+                      <a:srcRect/>
+                      <a:stretch>
+                        <a:fillRect/>
+                      </a:stretch>
+                    </pic:blipFill>
+                    <pic:spPr bwMode="auto">
+                      <a:xfrm>
+                        <a:off x="0" y="0"/>
+                        <a:ext cx="5754370" cy="1570990"/>
+                      </a:xfrm>
+                      <a:prstGeom prst="rect">
+                        <a:avLst/>
+                      </a:prstGeom>
+                      <a:noFill/>
+                      <a:ln>
+                        <a:noFill/>
+                      </a:ln>
+                    </pic:spPr>
+                  </pic:pic>
+                </a:graphicData>
+              </a:graphic>
+            </wp:inline>
+          </w:drawing>
+        </w:r>
+      </w:ins>
+    </w:p>
+    <w:p>
+      <w:pPr>
+        <w:pStyle w:val="Beschriftung"/>
+        <w:rPr>
+          <w:ins w:id="46" w:author="Roberto  Cuervo Alvarez" w:date="2016-12-27T11:25:00Z"/>
+          <w:lang w:val="en-US"/>
+        </w:rPr>
+        <w:pPrChange w:id="47" w:author="Roberto  Cuervo Alvarez" w:date="2016-12-27T11:27:00Z">
+          <w:pPr>
+            <w:pStyle w:val="Listenabsatz"/>
+          </w:pPr>
+        </w:pPrChange>
+      </w:pPr>
+      <w:ins w:id="48" w:author="Roberto  Cuervo Alvarez" w:date="2016-12-27T11:27:00Z">
+        <w:r>
+          <w:t xml:space="preserve">Abbildung </w:t>
+        </w:r>
+        <w:r>
+          <w:fldChar w:fldCharType="begin"/>
+        </w:r>
+        <w:r>
+          <w:instrText xml:space="preserve"> SEQ Abbildung \* ARABIC </w:instrText>
+        </w:r>
+      </w:ins>
+      <w:r>
+        <w:fldChar w:fldCharType="separate"/>
+      </w:r>
+      <w:ins w:id="49" w:author="Roberto  Cuervo Alvarez" w:date="2016-12-27T11:27:00Z">
+        <w:r>
+          <w:rPr>
+            <w:noProof/>
+          </w:rPr>
+          <w:t>5</w:t>
+        </w:r>
+        <w:r>
+          <w:fldChar w:fldCharType="end"/>
+        </w:r>
+        <w:r>
+          <w:t>: Tilt effect preview</w:t>
+        </w:r>
+      </w:ins>
+    </w:p>
+    <w:p>
+      <w:pPr>
+        <w:pStyle w:val="Listenabsatz"/>
+        <w:rPr>
+          <w:lang w:val="en-US"/>
+        </w:rPr>
+      </w:pPr>
+    </w:p>
+    <w:p>
+      <w:pPr>
+        <w:pStyle w:val="berschrift3"/>
+        <w:rPr>
+          <w:lang w:val="en-US"/>
+        </w:rPr>
+      </w:pPr>
+      <w:bookmarkStart w:id="50" w:name="_Toc470592623"/>
       <w:r>
         <w:rPr>
           <w:lang w:val="en-US"/>
         </w:rPr>
         <w:t>Color Correction</w:t>
       </w:r>
-      <w:bookmarkEnd w:id="14"/>
+      <w:bookmarkEnd w:id="50"/>
     </w:p>
     <w:p>
       <w:pPr>
@@ -2020,11 +2416,10 @@
           <w:noProof/>
           <w:sz w:val="24"/>
           <w:szCs w:val="24"/>
-          <w:lang w:eastAsia="de-CH"/>
-        </w:rPr>
-        <w:lastRenderedPageBreak/>
+          <w:lang w:val="de-DE" w:eastAsia="de-DE"/>
+        </w:rPr>
         <w:drawing>
-          <wp:inline distT="0" distB="0" distL="0" distR="0" wp14:anchorId="5094FC13" wp14:editId="7E973BAA">
+          <wp:inline distT="0" distB="0" distL="0" distR="0" wp14:anchorId="225C329A" wp14:editId="460E0F18">
             <wp:extent cx="2377440" cy="2052955"/>
             <wp:effectExtent l="0" t="0" r="3810" b="4445"/>
             <wp:docPr id="10" name="Picture 10" descr="https://docs.unity3d.com/uploads/Main/CurvesDefault.png"/>
@@ -2041,7 +2436,7 @@
                     </pic:cNvPicPr>
                   </pic:nvPicPr>
                   <pic:blipFill>
-                    <a:blip r:embed="rId10">
+                    <a:blip r:embed="rId14">
                       <a:extLst>
                         <a:ext uri="{28A0092B-C50C-407E-A947-70E740481C1C}">
                           <a14:useLocalDpi xmlns:a14="http://schemas.microsoft.com/office/drawing/2010/main" val="0"/>
@@ -2075,7 +2470,7 @@
     </w:p>
     <w:p>
       <w:pPr>
-        <w:pStyle w:val="Caption"/>
+        <w:pStyle w:val="Beschriftung"/>
         <w:jc w:val="center"/>
         <w:rPr>
           <w:rFonts w:eastAsia="Times New Roman" w:cs="Times New Roman"/>
@@ -2085,42 +2480,71 @@
           <w:lang w:val="en-US" w:eastAsia="de-DE"/>
         </w:rPr>
       </w:pPr>
-      <w:proofErr w:type="spellStart"/>
-      <w:r>
-        <w:rPr>
-          <w:lang w:val="en-US"/>
-        </w:rPr>
-        <w:t>Abbildung</w:t>
-      </w:r>
-      <w:proofErr w:type="spellEnd"/>
-      <w:r>
-        <w:rPr>
-          <w:lang w:val="en-US"/>
-        </w:rPr>
-        <w:t xml:space="preserve"> </w:t>
-      </w:r>
-      <w:r>
-        <w:fldChar w:fldCharType="begin"/>
-      </w:r>
-      <w:r>
-        <w:rPr>
-          <w:lang w:val="en-US"/>
-        </w:rPr>
-        <w:instrText xml:space="preserve"> SEQ Abbildung \* ARABIC </w:instrText>
-      </w:r>
-      <w:r>
+      <w:r>
+        <w:rPr>
+          <w:lang w:val="en-US"/>
+        </w:rPr>
+        <w:t xml:space="preserve">Abbildung </w:t>
+      </w:r>
+      <w:ins w:id="51" w:author="Roberto  Cuervo Alvarez" w:date="2016-12-27T11:23:00Z">
+        <w:r>
+          <w:rPr>
+            <w:lang w:val="en-US"/>
+          </w:rPr>
+          <w:fldChar w:fldCharType="begin"/>
+        </w:r>
+        <w:r>
+          <w:rPr>
+            <w:lang w:val="en-US"/>
+          </w:rPr>
+          <w:instrText xml:space="preserve"> SEQ Abbildung \* ARABIC </w:instrText>
+        </w:r>
+      </w:ins>
+      <w:r>
+        <w:rPr>
+          <w:lang w:val="en-US"/>
+        </w:rPr>
         <w:fldChar w:fldCharType="separate"/>
       </w:r>
-      <w:r>
-        <w:rPr>
-          <w:noProof/>
-          <w:lang w:val="en-US"/>
-        </w:rPr>
-        <w:t>5</w:t>
-      </w:r>
-      <w:r>
-        <w:fldChar w:fldCharType="end"/>
-      </w:r>
+      <w:ins w:id="52" w:author="Roberto  Cuervo Alvarez" w:date="2016-12-27T11:23:00Z">
+        <w:r>
+          <w:rPr>
+            <w:noProof/>
+            <w:lang w:val="en-US"/>
+          </w:rPr>
+          <w:t>3</w:t>
+        </w:r>
+        <w:r>
+          <w:rPr>
+            <w:lang w:val="en-US"/>
+          </w:rPr>
+          <w:fldChar w:fldCharType="end"/>
+        </w:r>
+      </w:ins>
+      <w:del w:id="53" w:author="Roberto  Cuervo Alvarez" w:date="2016-12-27T11:23:00Z">
+        <w:r>
+          <w:fldChar w:fldCharType="begin"/>
+        </w:r>
+        <w:r>
+          <w:rPr>
+            <w:lang w:val="en-US"/>
+          </w:rPr>
+          <w:delInstrText xml:space="preserve"> SEQ Abbildung \* ARABIC </w:delInstrText>
+        </w:r>
+        <w:r>
+          <w:fldChar w:fldCharType="separate"/>
+        </w:r>
+        <w:r>
+          <w:rPr>
+            <w:noProof/>
+            <w:lang w:val="en-US"/>
+          </w:rPr>
+          <w:delText>5</w:delText>
+        </w:r>
+        <w:r>
+          <w:fldChar w:fldCharType="end"/>
+        </w:r>
+      </w:del>
       <w:r>
         <w:rPr>
           <w:lang w:val="en-US"/>
@@ -2183,6 +2607,7 @@
           <w:szCs w:val="24"/>
           <w:lang w:val="en-US" w:eastAsia="de-DE"/>
         </w:rPr>
+        <w:lastRenderedPageBreak/>
         <w:t>The horizontal axis represents the input level and the vertical represents the output level. Any point on the line specifies the output value that a given input is mapped to during processing.</w:t>
       </w:r>
     </w:p>
@@ -2429,10 +2854,10 @@
           <w:noProof/>
           <w:sz w:val="24"/>
           <w:szCs w:val="24"/>
-          <w:lang w:eastAsia="de-CH"/>
+          <w:lang w:val="de-DE" w:eastAsia="de-DE"/>
         </w:rPr>
         <w:drawing>
-          <wp:inline distT="0" distB="0" distL="0" distR="0" wp14:anchorId="0AD8F600" wp14:editId="4062209D">
+          <wp:inline distT="0" distB="0" distL="0" distR="0" wp14:anchorId="2465DAB2" wp14:editId="7283A35F">
             <wp:extent cx="5685790" cy="1595755"/>
             <wp:effectExtent l="0" t="0" r="0" b="4445"/>
             <wp:docPr id="9" name="Picture 9" descr="RobertoHD:Users:roberto:Documents:studium:SA:hsr-semester-arbeit2016.github.io:media:red_light_scene.png"/>
@@ -2449,7 +2874,7 @@
                     </pic:cNvPicPr>
                   </pic:nvPicPr>
                   <pic:blipFill>
-                    <a:blip r:embed="rId11" cstate="print">
+                    <a:blip r:embed="rId15" cstate="print">
                       <a:extLst>
                         <a:ext uri="{28A0092B-C50C-407E-A947-70E740481C1C}">
                           <a14:useLocalDpi xmlns:a14="http://schemas.microsoft.com/office/drawing/2010/main" val="0"/>
@@ -2483,48 +2908,77 @@
     </w:p>
     <w:p>
       <w:pPr>
-        <w:pStyle w:val="Caption"/>
+        <w:pStyle w:val="Beschriftung"/>
         <w:jc w:val="center"/>
         <w:rPr>
           <w:lang w:val="en-US"/>
         </w:rPr>
       </w:pPr>
-      <w:proofErr w:type="spellStart"/>
-      <w:r>
-        <w:rPr>
-          <w:lang w:val="en-US"/>
-        </w:rPr>
-        <w:t>Abbildung</w:t>
-      </w:r>
-      <w:proofErr w:type="spellEnd"/>
-      <w:r>
-        <w:rPr>
-          <w:lang w:val="en-US"/>
-        </w:rPr>
-        <w:t xml:space="preserve"> </w:t>
-      </w:r>
-      <w:r>
-        <w:fldChar w:fldCharType="begin"/>
-      </w:r>
-      <w:r>
-        <w:rPr>
-          <w:lang w:val="en-US"/>
-        </w:rPr>
-        <w:instrText xml:space="preserve"> SEQ Abbildung \* ARABIC </w:instrText>
-      </w:r>
-      <w:r>
+      <w:r>
+        <w:rPr>
+          <w:lang w:val="en-US"/>
+        </w:rPr>
+        <w:t xml:space="preserve">Abbildung </w:t>
+      </w:r>
+      <w:ins w:id="54" w:author="Roberto  Cuervo Alvarez" w:date="2016-12-27T11:23:00Z">
+        <w:r>
+          <w:rPr>
+            <w:lang w:val="en-US"/>
+          </w:rPr>
+          <w:fldChar w:fldCharType="begin"/>
+        </w:r>
+        <w:r>
+          <w:rPr>
+            <w:lang w:val="en-US"/>
+          </w:rPr>
+          <w:instrText xml:space="preserve"> SEQ Abbildung \* ARABIC </w:instrText>
+        </w:r>
+      </w:ins>
+      <w:r>
+        <w:rPr>
+          <w:lang w:val="en-US"/>
+        </w:rPr>
         <w:fldChar w:fldCharType="separate"/>
       </w:r>
-      <w:r>
-        <w:rPr>
-          <w:noProof/>
-          <w:lang w:val="en-US"/>
-        </w:rPr>
-        <w:t>6</w:t>
-      </w:r>
-      <w:r>
-        <w:fldChar w:fldCharType="end"/>
-      </w:r>
+      <w:ins w:id="55" w:author="Roberto  Cuervo Alvarez" w:date="2016-12-27T11:23:00Z">
+        <w:r>
+          <w:rPr>
+            <w:noProof/>
+            <w:lang w:val="en-US"/>
+          </w:rPr>
+          <w:t>4</w:t>
+        </w:r>
+        <w:r>
+          <w:rPr>
+            <w:lang w:val="en-US"/>
+          </w:rPr>
+          <w:fldChar w:fldCharType="end"/>
+        </w:r>
+      </w:ins>
+      <w:del w:id="56" w:author="Roberto  Cuervo Alvarez" w:date="2016-12-27T11:23:00Z">
+        <w:r>
+          <w:fldChar w:fldCharType="begin"/>
+        </w:r>
+        <w:r>
+          <w:rPr>
+            <w:lang w:val="en-US"/>
+          </w:rPr>
+          <w:delInstrText xml:space="preserve"> SEQ Abbildung \* ARABIC </w:delInstrText>
+        </w:r>
+        <w:r>
+          <w:fldChar w:fldCharType="separate"/>
+        </w:r>
+        <w:r>
+          <w:rPr>
+            <w:noProof/>
+            <w:lang w:val="en-US"/>
+          </w:rPr>
+          <w:delText>6</w:delText>
+        </w:r>
+        <w:r>
+          <w:fldChar w:fldCharType="end"/>
+        </w:r>
+      </w:del>
       <w:r>
         <w:rPr>
           <w:lang w:val="en-US"/>
@@ -2534,19 +2988,19 @@
     </w:p>
     <w:p>
       <w:pPr>
-        <w:pStyle w:val="Heading3"/>
-        <w:rPr>
-          <w:lang w:val="en-US"/>
-        </w:rPr>
-      </w:pPr>
-      <w:bookmarkStart w:id="15" w:name="_Toc470592624"/>
+        <w:pStyle w:val="berschrift3"/>
+        <w:rPr>
+          <w:lang w:val="en-US"/>
+        </w:rPr>
+      </w:pPr>
+      <w:bookmarkStart w:id="57" w:name="_Toc470592624"/>
       <w:r>
         <w:rPr>
           <w:lang w:val="en-US"/>
         </w:rPr>
         <w:t>Delay</w:t>
       </w:r>
-      <w:bookmarkEnd w:id="15"/>
+      <w:bookmarkEnd w:id="57"/>
     </w:p>
     <w:p>
       <w:pPr>
@@ -2580,8 +3034,6 @@
           <w:lang w:val="en-US"/>
         </w:rPr>
       </w:pPr>
-      <w:bookmarkStart w:id="16" w:name="_GoBack"/>
-      <w:bookmarkEnd w:id="16"/>
     </w:p>
     <w:sectPr>
       <w:pgSz w:w="11906" w:h="16838"/>
@@ -2594,7 +3046,7 @@
 </file>
 
 <file path=word/endnotes.xml><?xml version="1.0" encoding="utf-8"?>
-<w:endnotes xmlns:wpc="http://schemas.microsoft.com/office/word/2010/wordprocessingCanvas" xmlns:cx="http://schemas.microsoft.com/office/drawing/2014/chartex" xmlns:cx1="http://schemas.microsoft.com/office/drawing/2015/9/8/chartex" xmlns:cx2="http://schemas.microsoft.com/office/drawing/2015/10/21/chartex" xmlns:cx3="http://schemas.microsoft.com/office/drawing/2016/5/9/chartex" xmlns:cx4="http://schemas.microsoft.com/office/drawing/2016/5/10/chartex" xmlns:cx5="http://schemas.microsoft.com/office/drawing/2016/5/11/chartex" xmlns:mc="http://schemas.openxmlformats.org/markup-compatibility/2006" xmlns:o="urn:schemas-microsoft-com:office:office" xmlns:r="http://schemas.openxmlformats.org/officeDocument/2006/relationships" xmlns:m="http://schemas.openxmlformats.org/officeDocument/2006/math" xmlns:v="urn:schemas-microsoft-com:vml" xmlns:wp14="http://schemas.microsoft.com/office/word/2010/wordprocessingDrawing" xmlns:wp="http://schemas.openxmlformats.org/drawingml/2006/wordprocessingDrawing" xmlns:w10="urn:schemas-microsoft-com:office:word" xmlns:w="http://schemas.openxmlformats.org/wordprocessingml/2006/main" xmlns:w14="http://schemas.microsoft.com/office/word/2010/wordml" xmlns:w15="http://schemas.microsoft.com/office/word/2012/wordml" xmlns:w16se="http://schemas.microsoft.com/office/word/2015/wordml/symex" xmlns:wpg="http://schemas.microsoft.com/office/word/2010/wordprocessingGroup" xmlns:wpi="http://schemas.microsoft.com/office/word/2010/wordprocessingInk" xmlns:wne="http://schemas.microsoft.com/office/word/2006/wordml" xmlns:wps="http://schemas.microsoft.com/office/word/2010/wordprocessingShape" mc:Ignorable="w14 w15 w16se wp14">
+<w:endnotes xmlns:wpc="http://schemas.microsoft.com/office/word/2010/wordprocessingCanvas" xmlns:mo="http://schemas.microsoft.com/office/mac/office/2008/main" xmlns:mc="http://schemas.openxmlformats.org/markup-compatibility/2006" xmlns:mv="urn:schemas-microsoft-com:mac:vml" xmlns:o="urn:schemas-microsoft-com:office:office" xmlns:r="http://schemas.openxmlformats.org/officeDocument/2006/relationships" xmlns:m="http://schemas.openxmlformats.org/officeDocument/2006/math" xmlns:v="urn:schemas-microsoft-com:vml" xmlns:wp14="http://schemas.microsoft.com/office/word/2010/wordprocessingDrawing" xmlns:wp="http://schemas.openxmlformats.org/drawingml/2006/wordprocessingDrawing" xmlns:w10="urn:schemas-microsoft-com:office:word" xmlns:w="http://schemas.openxmlformats.org/wordprocessingml/2006/main" xmlns:w14="http://schemas.microsoft.com/office/word/2010/wordml" xmlns:wpg="http://schemas.microsoft.com/office/word/2010/wordprocessingGroup" xmlns:wpi="http://schemas.microsoft.com/office/word/2010/wordprocessingInk" xmlns:wne="http://schemas.microsoft.com/office/word/2006/wordml" xmlns:wps="http://schemas.microsoft.com/office/word/2010/wordprocessingShape" mc:Ignorable="w14 wp14">
   <w:endnote w:type="separator" w:id="-1">
     <w:p>
       <w:pPr>
@@ -2619,7 +3071,7 @@
 </file>
 
 <file path=word/footnotes.xml><?xml version="1.0" encoding="utf-8"?>
-<w:footnotes xmlns:wpc="http://schemas.microsoft.com/office/word/2010/wordprocessingCanvas" xmlns:cx="http://schemas.microsoft.com/office/drawing/2014/chartex" xmlns:cx1="http://schemas.microsoft.com/office/drawing/2015/9/8/chartex" xmlns:cx2="http://schemas.microsoft.com/office/drawing/2015/10/21/chartex" xmlns:cx3="http://schemas.microsoft.com/office/drawing/2016/5/9/chartex" xmlns:cx4="http://schemas.microsoft.com/office/drawing/2016/5/10/chartex" xmlns:cx5="http://schemas.microsoft.com/office/drawing/2016/5/11/chartex" xmlns:mc="http://schemas.openxmlformats.org/markup-compatibility/2006" xmlns:o="urn:schemas-microsoft-com:office:office" xmlns:r="http://schemas.openxmlformats.org/officeDocument/2006/relationships" xmlns:m="http://schemas.openxmlformats.org/officeDocument/2006/math" xmlns:v="urn:schemas-microsoft-com:vml" xmlns:wp14="http://schemas.microsoft.com/office/word/2010/wordprocessingDrawing" xmlns:wp="http://schemas.openxmlformats.org/drawingml/2006/wordprocessingDrawing" xmlns:w10="urn:schemas-microsoft-com:office:word" xmlns:w="http://schemas.openxmlformats.org/wordprocessingml/2006/main" xmlns:w14="http://schemas.microsoft.com/office/word/2010/wordml" xmlns:w15="http://schemas.microsoft.com/office/word/2012/wordml" xmlns:w16se="http://schemas.microsoft.com/office/word/2015/wordml/symex" xmlns:wpg="http://schemas.microsoft.com/office/word/2010/wordprocessingGroup" xmlns:wpi="http://schemas.microsoft.com/office/word/2010/wordprocessingInk" xmlns:wne="http://schemas.microsoft.com/office/word/2006/wordml" xmlns:wps="http://schemas.microsoft.com/office/word/2010/wordprocessingShape" mc:Ignorable="w14 w15 w16se wp14">
+<w:footnotes xmlns:wpc="http://schemas.microsoft.com/office/word/2010/wordprocessingCanvas" xmlns:mo="http://schemas.microsoft.com/office/mac/office/2008/main" xmlns:mc="http://schemas.openxmlformats.org/markup-compatibility/2006" xmlns:mv="urn:schemas-microsoft-com:mac:vml" xmlns:o="urn:schemas-microsoft-com:office:office" xmlns:r="http://schemas.openxmlformats.org/officeDocument/2006/relationships" xmlns:m="http://schemas.openxmlformats.org/officeDocument/2006/math" xmlns:v="urn:schemas-microsoft-com:vml" xmlns:wp14="http://schemas.microsoft.com/office/word/2010/wordprocessingDrawing" xmlns:wp="http://schemas.openxmlformats.org/drawingml/2006/wordprocessingDrawing" xmlns:w10="urn:schemas-microsoft-com:office:word" xmlns:w="http://schemas.openxmlformats.org/wordprocessingml/2006/main" xmlns:w14="http://schemas.microsoft.com/office/word/2010/wordml" xmlns:wpg="http://schemas.microsoft.com/office/word/2010/wordprocessingGroup" xmlns:wpi="http://schemas.microsoft.com/office/word/2010/wordprocessingInk" xmlns:wne="http://schemas.microsoft.com/office/word/2006/wordml" xmlns:wps="http://schemas.microsoft.com/office/word/2010/wordprocessingShape" mc:Ignorable="w14 wp14">
   <w:footnote w:type="separator" w:id="-1">
     <w:p>
       <w:pPr>
@@ -2643,14 +3095,14 @@
   <w:footnote w:id="1">
     <w:p>
       <w:pPr>
-        <w:pStyle w:val="FootnoteText"/>
-        <w:rPr>
-          <w:lang w:val="en-US"/>
-        </w:rPr>
-      </w:pPr>
-      <w:r>
-        <w:rPr>
-          <w:rStyle w:val="FootnoteReference"/>
+        <w:pStyle w:val="Funotentext"/>
+        <w:rPr>
+          <w:lang w:val="en-US"/>
+        </w:rPr>
+      </w:pPr>
+      <w:r>
+        <w:rPr>
+          <w:rStyle w:val="Funotenzeichen"/>
           <w:sz w:val="14"/>
           <w:szCs w:val="14"/>
         </w:rPr>
@@ -2670,8 +3122,8 @@
 </file>
 
 <file path=word/numbering.xml><?xml version="1.0" encoding="utf-8"?>
-<w:numbering xmlns:wpc="http://schemas.microsoft.com/office/word/2010/wordprocessingCanvas" xmlns:cx="http://schemas.microsoft.com/office/drawing/2014/chartex" xmlns:cx1="http://schemas.microsoft.com/office/drawing/2015/9/8/chartex" xmlns:cx2="http://schemas.microsoft.com/office/drawing/2015/10/21/chartex" xmlns:cx3="http://schemas.microsoft.com/office/drawing/2016/5/9/chartex" xmlns:cx4="http://schemas.microsoft.com/office/drawing/2016/5/10/chartex" xmlns:cx5="http://schemas.microsoft.com/office/drawing/2016/5/11/chartex" xmlns:mc="http://schemas.openxmlformats.org/markup-compatibility/2006" xmlns:o="urn:schemas-microsoft-com:office:office" xmlns:r="http://schemas.openxmlformats.org/officeDocument/2006/relationships" xmlns:m="http://schemas.openxmlformats.org/officeDocument/2006/math" xmlns:v="urn:schemas-microsoft-com:vml" xmlns:wp14="http://schemas.microsoft.com/office/word/2010/wordprocessingDrawing" xmlns:wp="http://schemas.openxmlformats.org/drawingml/2006/wordprocessingDrawing" xmlns:w10="urn:schemas-microsoft-com:office:word" xmlns:w="http://schemas.openxmlformats.org/wordprocessingml/2006/main" xmlns:w14="http://schemas.microsoft.com/office/word/2010/wordml" xmlns:w15="http://schemas.microsoft.com/office/word/2012/wordml" xmlns:w16se="http://schemas.microsoft.com/office/word/2015/wordml/symex" xmlns:wpg="http://schemas.microsoft.com/office/word/2010/wordprocessingGroup" xmlns:wpi="http://schemas.microsoft.com/office/word/2010/wordprocessingInk" xmlns:wne="http://schemas.microsoft.com/office/word/2006/wordml" xmlns:wps="http://schemas.microsoft.com/office/word/2010/wordprocessingShape" mc:Ignorable="w14 w15 w16se wp14">
-  <w:abstractNum w:abstractNumId="0" w15:restartNumberingAfterBreak="0">
+<w:numbering xmlns:wpc="http://schemas.microsoft.com/office/word/2010/wordprocessingCanvas" xmlns:mo="http://schemas.microsoft.com/office/mac/office/2008/main" xmlns:mc="http://schemas.openxmlformats.org/markup-compatibility/2006" xmlns:mv="urn:schemas-microsoft-com:mac:vml" xmlns:o="urn:schemas-microsoft-com:office:office" xmlns:r="http://schemas.openxmlformats.org/officeDocument/2006/relationships" xmlns:m="http://schemas.openxmlformats.org/officeDocument/2006/math" xmlns:v="urn:schemas-microsoft-com:vml" xmlns:wp14="http://schemas.microsoft.com/office/word/2010/wordprocessingDrawing" xmlns:wp="http://schemas.openxmlformats.org/drawingml/2006/wordprocessingDrawing" xmlns:w10="urn:schemas-microsoft-com:office:word" xmlns:w="http://schemas.openxmlformats.org/wordprocessingml/2006/main" xmlns:w14="http://schemas.microsoft.com/office/word/2010/wordml" xmlns:wpg="http://schemas.microsoft.com/office/word/2010/wordprocessingGroup" xmlns:wpi="http://schemas.microsoft.com/office/word/2010/wordprocessingInk" xmlns:wne="http://schemas.microsoft.com/office/word/2006/wordml" xmlns:wps="http://schemas.microsoft.com/office/word/2010/wordprocessingShape" mc:Ignorable="w14 wp14">
+  <w:abstractNum w:abstractNumId="0">
     <w:nsid w:val="208A7EAE"/>
     <w:multiLevelType w:val="hybridMultilevel"/>
     <w:tmpl w:val="4B32311E"/>
@@ -2784,14 +3236,14 @@
       </w:rPr>
     </w:lvl>
   </w:abstractNum>
-  <w:abstractNum w:abstractNumId="1" w15:restartNumberingAfterBreak="0">
+  <w:abstractNum w:abstractNumId="1">
     <w:nsid w:val="444129B2"/>
     <w:multiLevelType w:val="multilevel"/>
     <w:tmpl w:val="04090025"/>
     <w:lvl w:ilvl="0">
       <w:start w:val="1"/>
       <w:numFmt w:val="decimal"/>
-      <w:pStyle w:val="Heading1"/>
+      <w:pStyle w:val="berschrift1"/>
       <w:lvlText w:val="%1"/>
       <w:lvlJc w:val="left"/>
       <w:pPr>
@@ -2801,7 +3253,7 @@
     <w:lvl w:ilvl="1">
       <w:start w:val="1"/>
       <w:numFmt w:val="decimal"/>
-      <w:pStyle w:val="Heading2"/>
+      <w:pStyle w:val="berschrift2"/>
       <w:lvlText w:val="%1.%2"/>
       <w:lvlJc w:val="left"/>
       <w:pPr>
@@ -2811,7 +3263,7 @@
     <w:lvl w:ilvl="2">
       <w:start w:val="1"/>
       <w:numFmt w:val="decimal"/>
-      <w:pStyle w:val="Heading3"/>
+      <w:pStyle w:val="berschrift3"/>
       <w:lvlText w:val="%1.%2.%3"/>
       <w:lvlJc w:val="left"/>
       <w:pPr>
@@ -2821,7 +3273,7 @@
     <w:lvl w:ilvl="3">
       <w:start w:val="1"/>
       <w:numFmt w:val="decimal"/>
-      <w:pStyle w:val="Heading4"/>
+      <w:pStyle w:val="berschrift4"/>
       <w:lvlText w:val="%1.%2.%3.%4"/>
       <w:lvlJc w:val="left"/>
       <w:pPr>
@@ -2831,7 +3283,7 @@
     <w:lvl w:ilvl="4">
       <w:start w:val="1"/>
       <w:numFmt w:val="decimal"/>
-      <w:pStyle w:val="Heading5"/>
+      <w:pStyle w:val="berschrift5"/>
       <w:lvlText w:val="%1.%2.%3.%4.%5"/>
       <w:lvlJc w:val="left"/>
       <w:pPr>
@@ -2841,7 +3293,7 @@
     <w:lvl w:ilvl="5">
       <w:start w:val="1"/>
       <w:numFmt w:val="decimal"/>
-      <w:pStyle w:val="Heading6"/>
+      <w:pStyle w:val="berschrift6"/>
       <w:lvlText w:val="%1.%2.%3.%4.%5.%6"/>
       <w:lvlJc w:val="left"/>
       <w:pPr>
@@ -2851,7 +3303,7 @@
     <w:lvl w:ilvl="6">
       <w:start w:val="1"/>
       <w:numFmt w:val="decimal"/>
-      <w:pStyle w:val="Heading7"/>
+      <w:pStyle w:val="berschrift7"/>
       <w:lvlText w:val="%1.%2.%3.%4.%5.%6.%7"/>
       <w:lvlJc w:val="left"/>
       <w:pPr>
@@ -2861,7 +3313,7 @@
     <w:lvl w:ilvl="7">
       <w:start w:val="1"/>
       <w:numFmt w:val="decimal"/>
-      <w:pStyle w:val="Heading8"/>
+      <w:pStyle w:val="berschrift8"/>
       <w:lvlText w:val="%1.%2.%3.%4.%5.%6.%7.%8"/>
       <w:lvlJc w:val="left"/>
       <w:pPr>
@@ -2871,7 +3323,7 @@
     <w:lvl w:ilvl="8">
       <w:start w:val="1"/>
       <w:numFmt w:val="decimal"/>
-      <w:pStyle w:val="Heading9"/>
+      <w:pStyle w:val="berschrift9"/>
       <w:lvlText w:val="%1.%2.%3.%4.%5.%6.%7.%8.%9"/>
       <w:lvlJc w:val="left"/>
       <w:pPr>
@@ -2889,7 +3341,7 @@
 </file>
 
 <file path=word/styles.xml><?xml version="1.0" encoding="utf-8"?>
-<w:styles xmlns:mc="http://schemas.openxmlformats.org/markup-compatibility/2006" xmlns:r="http://schemas.openxmlformats.org/officeDocument/2006/relationships" xmlns:w="http://schemas.openxmlformats.org/wordprocessingml/2006/main" xmlns:w14="http://schemas.microsoft.com/office/word/2010/wordml" xmlns:w15="http://schemas.microsoft.com/office/word/2012/wordml" xmlns:w16se="http://schemas.microsoft.com/office/word/2015/wordml/symex" mc:Ignorable="w14 w15 w16se">
+<w:styles xmlns:mc="http://schemas.openxmlformats.org/markup-compatibility/2006" xmlns:r="http://schemas.openxmlformats.org/officeDocument/2006/relationships" xmlns:w="http://schemas.openxmlformats.org/wordprocessingml/2006/main" xmlns:w14="http://schemas.microsoft.com/office/word/2010/wordml" mc:Ignorable="w14">
   <w:docDefaults>
     <w:rPrDefault>
       <w:rPr>
@@ -2905,392 +3357,164 @@
       </w:pPr>
     </w:pPrDefault>
   </w:docDefaults>
-  <w:latentStyles w:defLockedState="0" w:defUIPriority="99" w:defSemiHidden="0" w:defUnhideWhenUsed="0" w:defQFormat="0" w:count="374">
-    <w:lsdException w:name="Normal" w:uiPriority="0" w:qFormat="1"/>
-    <w:lsdException w:name="heading 1" w:uiPriority="9" w:qFormat="1"/>
-    <w:lsdException w:name="heading 2" w:semiHidden="1" w:uiPriority="9" w:unhideWhenUsed="1" w:qFormat="1"/>
-    <w:lsdException w:name="heading 3" w:semiHidden="1" w:uiPriority="9" w:unhideWhenUsed="1" w:qFormat="1"/>
-    <w:lsdException w:name="heading 4" w:semiHidden="1" w:uiPriority="9" w:unhideWhenUsed="1" w:qFormat="1"/>
-    <w:lsdException w:name="heading 5" w:semiHidden="1" w:uiPriority="9" w:unhideWhenUsed="1" w:qFormat="1"/>
-    <w:lsdException w:name="heading 6" w:semiHidden="1" w:uiPriority="9" w:unhideWhenUsed="1" w:qFormat="1"/>
-    <w:lsdException w:name="heading 7" w:semiHidden="1" w:uiPriority="9" w:unhideWhenUsed="1" w:qFormat="1"/>
-    <w:lsdException w:name="heading 8" w:semiHidden="1" w:uiPriority="9" w:unhideWhenUsed="1" w:qFormat="1"/>
-    <w:lsdException w:name="heading 9" w:semiHidden="1" w:uiPriority="9" w:unhideWhenUsed="1" w:qFormat="1"/>
-    <w:lsdException w:name="index 1" w:semiHidden="1" w:unhideWhenUsed="1"/>
-    <w:lsdException w:name="index 2" w:semiHidden="1" w:unhideWhenUsed="1"/>
-    <w:lsdException w:name="index 3" w:semiHidden="1" w:unhideWhenUsed="1"/>
-    <w:lsdException w:name="index 4" w:semiHidden="1" w:unhideWhenUsed="1"/>
-    <w:lsdException w:name="index 5" w:semiHidden="1" w:unhideWhenUsed="1"/>
-    <w:lsdException w:name="index 6" w:semiHidden="1" w:unhideWhenUsed="1"/>
-    <w:lsdException w:name="index 7" w:semiHidden="1" w:unhideWhenUsed="1"/>
-    <w:lsdException w:name="index 8" w:semiHidden="1" w:unhideWhenUsed="1"/>
-    <w:lsdException w:name="index 9" w:semiHidden="1" w:unhideWhenUsed="1"/>
-    <w:lsdException w:name="toc 1" w:semiHidden="1" w:uiPriority="39" w:unhideWhenUsed="1"/>
-    <w:lsdException w:name="toc 2" w:semiHidden="1" w:uiPriority="39" w:unhideWhenUsed="1"/>
-    <w:lsdException w:name="toc 3" w:semiHidden="1" w:uiPriority="39" w:unhideWhenUsed="1"/>
-    <w:lsdException w:name="toc 4" w:semiHidden="1" w:uiPriority="39" w:unhideWhenUsed="1"/>
-    <w:lsdException w:name="toc 5" w:semiHidden="1" w:uiPriority="39" w:unhideWhenUsed="1"/>
-    <w:lsdException w:name="toc 6" w:semiHidden="1" w:uiPriority="39" w:unhideWhenUsed="1"/>
-    <w:lsdException w:name="toc 7" w:semiHidden="1" w:uiPriority="39" w:unhideWhenUsed="1"/>
-    <w:lsdException w:name="toc 8" w:semiHidden="1" w:uiPriority="39" w:unhideWhenUsed="1"/>
-    <w:lsdException w:name="toc 9" w:semiHidden="1" w:uiPriority="39" w:unhideWhenUsed="1"/>
-    <w:lsdException w:name="Normal Indent" w:semiHidden="1" w:unhideWhenUsed="1"/>
-    <w:lsdException w:name="footnote text" w:semiHidden="1" w:unhideWhenUsed="1"/>
-    <w:lsdException w:name="annotation text" w:semiHidden="1" w:unhideWhenUsed="1"/>
-    <w:lsdException w:name="header" w:semiHidden="1" w:unhideWhenUsed="1"/>
-    <w:lsdException w:name="footer" w:semiHidden="1" w:unhideWhenUsed="1"/>
-    <w:lsdException w:name="index heading" w:semiHidden="1" w:unhideWhenUsed="1"/>
-    <w:lsdException w:name="caption" w:semiHidden="1" w:uiPriority="35" w:unhideWhenUsed="1" w:qFormat="1"/>
-    <w:lsdException w:name="table of figures" w:semiHidden="1" w:unhideWhenUsed="1"/>
-    <w:lsdException w:name="envelope address" w:semiHidden="1" w:unhideWhenUsed="1"/>
-    <w:lsdException w:name="envelope return" w:semiHidden="1" w:unhideWhenUsed="1"/>
-    <w:lsdException w:name="footnote reference" w:semiHidden="1" w:unhideWhenUsed="1"/>
-    <w:lsdException w:name="annotation reference" w:semiHidden="1" w:unhideWhenUsed="1"/>
-    <w:lsdException w:name="line number" w:semiHidden="1" w:unhideWhenUsed="1"/>
-    <w:lsdException w:name="page number" w:semiHidden="1" w:unhideWhenUsed="1"/>
-    <w:lsdException w:name="endnote reference" w:semiHidden="1" w:unhideWhenUsed="1"/>
-    <w:lsdException w:name="endnote text" w:semiHidden="1" w:unhideWhenUsed="1"/>
-    <w:lsdException w:name="table of authorities" w:semiHidden="1" w:unhideWhenUsed="1"/>
-    <w:lsdException w:name="macro" w:semiHidden="1" w:unhideWhenUsed="1"/>
-    <w:lsdException w:name="toa heading" w:semiHidden="1" w:unhideWhenUsed="1"/>
-    <w:lsdException w:name="List" w:semiHidden="1" w:unhideWhenUsed="1"/>
-    <w:lsdException w:name="List Bullet" w:semiHidden="1" w:unhideWhenUsed="1"/>
-    <w:lsdException w:name="List Number" w:semiHidden="1" w:unhideWhenUsed="1"/>
-    <w:lsdException w:name="List 2" w:semiHidden="1" w:unhideWhenUsed="1"/>
-    <w:lsdException w:name="List 3" w:semiHidden="1" w:unhideWhenUsed="1"/>
-    <w:lsdException w:name="List 4" w:semiHidden="1" w:unhideWhenUsed="1"/>
-    <w:lsdException w:name="List 5" w:semiHidden="1" w:unhideWhenUsed="1"/>
-    <w:lsdException w:name="List Bullet 2" w:semiHidden="1" w:unhideWhenUsed="1"/>
-    <w:lsdException w:name="List Bullet 3" w:semiHidden="1" w:unhideWhenUsed="1"/>
-    <w:lsdException w:name="List Bullet 4" w:semiHidden="1" w:unhideWhenUsed="1"/>
-    <w:lsdException w:name="List Bullet 5" w:semiHidden="1" w:unhideWhenUsed="1"/>
-    <w:lsdException w:name="List Number 2" w:semiHidden="1" w:unhideWhenUsed="1"/>
-    <w:lsdException w:name="List Number 3" w:semiHidden="1" w:unhideWhenUsed="1"/>
-    <w:lsdException w:name="List Number 4" w:semiHidden="1" w:unhideWhenUsed="1"/>
-    <w:lsdException w:name="List Number 5" w:semiHidden="1" w:unhideWhenUsed="1"/>
-    <w:lsdException w:name="Title" w:uiPriority="10" w:qFormat="1"/>
-    <w:lsdException w:name="Closing" w:semiHidden="1" w:unhideWhenUsed="1"/>
-    <w:lsdException w:name="Signature" w:semiHidden="1" w:unhideWhenUsed="1"/>
-    <w:lsdException w:name="Default Paragraph Font" w:semiHidden="1" w:uiPriority="1" w:unhideWhenUsed="1"/>
-    <w:lsdException w:name="Body Text" w:semiHidden="1" w:unhideWhenUsed="1"/>
-    <w:lsdException w:name="Body Text Indent" w:semiHidden="1" w:unhideWhenUsed="1"/>
-    <w:lsdException w:name="List Continue" w:semiHidden="1" w:unhideWhenUsed="1"/>
-    <w:lsdException w:name="List Continue 2" w:semiHidden="1" w:unhideWhenUsed="1"/>
-    <w:lsdException w:name="List Continue 3" w:semiHidden="1" w:unhideWhenUsed="1"/>
-    <w:lsdException w:name="List Continue 4" w:semiHidden="1" w:unhideWhenUsed="1"/>
-    <w:lsdException w:name="List Continue 5" w:semiHidden="1" w:unhideWhenUsed="1"/>
-    <w:lsdException w:name="Message Header" w:semiHidden="1" w:unhideWhenUsed="1"/>
-    <w:lsdException w:name="Subtitle" w:uiPriority="11" w:qFormat="1"/>
-    <w:lsdException w:name="Salutation" w:semiHidden="1" w:unhideWhenUsed="1"/>
-    <w:lsdException w:name="Date" w:semiHidden="1" w:unhideWhenUsed="1"/>
-    <w:lsdException w:name="Body Text First Indent" w:semiHidden="1" w:unhideWhenUsed="1"/>
-    <w:lsdException w:name="Body Text First Indent 2" w:semiHidden="1" w:unhideWhenUsed="1"/>
-    <w:lsdException w:name="Note Heading" w:semiHidden="1" w:unhideWhenUsed="1"/>
-    <w:lsdException w:name="Body Text 2" w:semiHidden="1" w:unhideWhenUsed="1"/>
-    <w:lsdException w:name="Body Text 3" w:semiHidden="1" w:unhideWhenUsed="1"/>
-    <w:lsdException w:name="Body Text Indent 2" w:semiHidden="1" w:unhideWhenUsed="1"/>
-    <w:lsdException w:name="Body Text Indent 3" w:semiHidden="1" w:unhideWhenUsed="1"/>
-    <w:lsdException w:name="Block Text" w:semiHidden="1" w:unhideWhenUsed="1"/>
-    <w:lsdException w:name="Hyperlink" w:semiHidden="1" w:unhideWhenUsed="1"/>
-    <w:lsdException w:name="FollowedHyperlink" w:semiHidden="1" w:unhideWhenUsed="1"/>
-    <w:lsdException w:name="Strong" w:uiPriority="22" w:qFormat="1"/>
-    <w:lsdException w:name="Emphasis" w:uiPriority="20" w:qFormat="1"/>
-    <w:lsdException w:name="Document Map" w:semiHidden="1" w:unhideWhenUsed="1"/>
-    <w:lsdException w:name="Plain Text" w:semiHidden="1" w:unhideWhenUsed="1"/>
-    <w:lsdException w:name="E-mail Signature" w:semiHidden="1" w:unhideWhenUsed="1"/>
-    <w:lsdException w:name="HTML Top of Form" w:semiHidden="1" w:unhideWhenUsed="1"/>
-    <w:lsdException w:name="HTML Bottom of Form" w:semiHidden="1" w:unhideWhenUsed="1"/>
-    <w:lsdException w:name="Normal (Web)" w:semiHidden="1" w:unhideWhenUsed="1"/>
-    <w:lsdException w:name="HTML Acronym" w:semiHidden="1" w:unhideWhenUsed="1"/>
-    <w:lsdException w:name="HTML Address" w:semiHidden="1" w:unhideWhenUsed="1"/>
-    <w:lsdException w:name="HTML Cite" w:semiHidden="1" w:unhideWhenUsed="1"/>
-    <w:lsdException w:name="HTML Code" w:semiHidden="1" w:unhideWhenUsed="1"/>
-    <w:lsdException w:name="HTML Definition" w:semiHidden="1" w:unhideWhenUsed="1"/>
-    <w:lsdException w:name="HTML Keyboard" w:semiHidden="1" w:unhideWhenUsed="1"/>
-    <w:lsdException w:name="HTML Preformatted" w:semiHidden="1" w:unhideWhenUsed="1"/>
-    <w:lsdException w:name="HTML Sample" w:semiHidden="1" w:unhideWhenUsed="1"/>
-    <w:lsdException w:name="HTML Typewriter" w:semiHidden="1" w:unhideWhenUsed="1"/>
-    <w:lsdException w:name="HTML Variable" w:semiHidden="1" w:unhideWhenUsed="1"/>
-    <w:lsdException w:name="Normal Table" w:semiHidden="1" w:unhideWhenUsed="1"/>
-    <w:lsdException w:name="annotation subject" w:semiHidden="1" w:unhideWhenUsed="1"/>
-    <w:lsdException w:name="No List" w:semiHidden="1" w:unhideWhenUsed="1"/>
-    <w:lsdException w:name="Outline List 1" w:semiHidden="1" w:unhideWhenUsed="1"/>
-    <w:lsdException w:name="Outline List 2" w:semiHidden="1" w:unhideWhenUsed="1"/>
-    <w:lsdException w:name="Outline List 3" w:semiHidden="1" w:unhideWhenUsed="1"/>
-    <w:lsdException w:name="Table Simple 1" w:semiHidden="1" w:unhideWhenUsed="1"/>
-    <w:lsdException w:name="Table Simple 2" w:semiHidden="1" w:unhideWhenUsed="1"/>
-    <w:lsdException w:name="Table Simple 3" w:semiHidden="1" w:unhideWhenUsed="1"/>
-    <w:lsdException w:name="Table Classic 1" w:semiHidden="1" w:unhideWhenUsed="1"/>
-    <w:lsdException w:name="Table Classic 2" w:semiHidden="1" w:unhideWhenUsed="1"/>
-    <w:lsdException w:name="Table Classic 3" w:semiHidden="1" w:unhideWhenUsed="1"/>
-    <w:lsdException w:name="Table Classic 4" w:semiHidden="1" w:unhideWhenUsed="1"/>
-    <w:lsdException w:name="Table Colorful 1" w:semiHidden="1" w:unhideWhenUsed="1"/>
-    <w:lsdException w:name="Table Colorful 2" w:semiHidden="1" w:unhideWhenUsed="1"/>
-    <w:lsdException w:name="Table Colorful 3" w:semiHidden="1" w:unhideWhenUsed="1"/>
-    <w:lsdException w:name="Table Columns 1" w:semiHidden="1" w:unhideWhenUsed="1"/>
-    <w:lsdException w:name="Table Columns 2" w:semiHidden="1" w:unhideWhenUsed="1"/>
-    <w:lsdException w:name="Table Columns 3" w:semiHidden="1" w:unhideWhenUsed="1"/>
-    <w:lsdException w:name="Table Columns 4" w:semiHidden="1" w:unhideWhenUsed="1"/>
-    <w:lsdException w:name="Table Columns 5" w:semiHidden="1" w:unhideWhenUsed="1"/>
-    <w:lsdException w:name="Table Grid 1" w:semiHidden="1" w:unhideWhenUsed="1"/>
-    <w:lsdException w:name="Table Grid 2" w:semiHidden="1" w:unhideWhenUsed="1"/>
-    <w:lsdException w:name="Table Grid 3" w:semiHidden="1" w:unhideWhenUsed="1"/>
-    <w:lsdException w:name="Table Grid 4" w:semiHidden="1" w:unhideWhenUsed="1"/>
-    <w:lsdException w:name="Table Grid 5" w:semiHidden="1" w:unhideWhenUsed="1"/>
-    <w:lsdException w:name="Table Grid 6" w:semiHidden="1" w:unhideWhenUsed="1"/>
-    <w:lsdException w:name="Table Grid 7" w:semiHidden="1" w:unhideWhenUsed="1"/>
-    <w:lsdException w:name="Table Grid 8" w:semiHidden="1" w:unhideWhenUsed="1"/>
-    <w:lsdException w:name="Table List 1" w:semiHidden="1" w:unhideWhenUsed="1"/>
-    <w:lsdException w:name="Table List 2" w:semiHidden="1" w:unhideWhenUsed="1"/>
-    <w:lsdException w:name="Table List 3" w:semiHidden="1" w:unhideWhenUsed="1"/>
-    <w:lsdException w:name="Table List 4" w:semiHidden="1" w:unhideWhenUsed="1"/>
-    <w:lsdException w:name="Table List 5" w:semiHidden="1" w:unhideWhenUsed="1"/>
-    <w:lsdException w:name="Table List 6" w:semiHidden="1" w:unhideWhenUsed="1"/>
-    <w:lsdException w:name="Table List 7" w:semiHidden="1" w:unhideWhenUsed="1"/>
-    <w:lsdException w:name="Table List 8" w:semiHidden="1" w:unhideWhenUsed="1"/>
-    <w:lsdException w:name="Table 3D effects 1" w:semiHidden="1" w:unhideWhenUsed="1"/>
-    <w:lsdException w:name="Table 3D effects 2" w:semiHidden="1" w:unhideWhenUsed="1"/>
-    <w:lsdException w:name="Table 3D effects 3" w:semiHidden="1" w:unhideWhenUsed="1"/>
-    <w:lsdException w:name="Table Contemporary" w:semiHidden="1" w:unhideWhenUsed="1"/>
-    <w:lsdException w:name="Table Elegant" w:semiHidden="1" w:unhideWhenUsed="1"/>
-    <w:lsdException w:name="Table Professional" w:semiHidden="1" w:unhideWhenUsed="1"/>
-    <w:lsdException w:name="Table Subtle 1" w:semiHidden="1" w:unhideWhenUsed="1"/>
-    <w:lsdException w:name="Table Subtle 2" w:semiHidden="1" w:unhideWhenUsed="1"/>
-    <w:lsdException w:name="Table Web 1" w:semiHidden="1" w:unhideWhenUsed="1"/>
-    <w:lsdException w:name="Table Web 2" w:semiHidden="1" w:unhideWhenUsed="1"/>
-    <w:lsdException w:name="Table Web 3" w:semiHidden="1" w:unhideWhenUsed="1"/>
-    <w:lsdException w:name="Balloon Text" w:semiHidden="1" w:unhideWhenUsed="1"/>
-    <w:lsdException w:name="Table Grid" w:uiPriority="39"/>
-    <w:lsdException w:name="Table Theme" w:semiHidden="1" w:unhideWhenUsed="1"/>
-    <w:lsdException w:name="Placeholder Text" w:semiHidden="1"/>
-    <w:lsdException w:name="No Spacing" w:uiPriority="1" w:qFormat="1"/>
-    <w:lsdException w:name="Light Shading" w:uiPriority="60"/>
-    <w:lsdException w:name="Light List" w:uiPriority="61"/>
-    <w:lsdException w:name="Light Grid" w:uiPriority="62"/>
-    <w:lsdException w:name="Medium Shading 1" w:uiPriority="63"/>
-    <w:lsdException w:name="Medium Shading 2" w:uiPriority="64"/>
-    <w:lsdException w:name="Medium List 1" w:uiPriority="65"/>
-    <w:lsdException w:name="Medium List 2" w:uiPriority="66"/>
-    <w:lsdException w:name="Medium Grid 1" w:uiPriority="67"/>
-    <w:lsdException w:name="Medium Grid 2" w:uiPriority="68"/>
-    <w:lsdException w:name="Medium Grid 3" w:uiPriority="69"/>
-    <w:lsdException w:name="Dark List" w:uiPriority="70"/>
-    <w:lsdException w:name="Colorful Shading" w:uiPriority="71"/>
-    <w:lsdException w:name="Colorful List" w:uiPriority="72"/>
-    <w:lsdException w:name="Colorful Grid" w:uiPriority="73"/>
-    <w:lsdException w:name="Light Shading Accent 1" w:uiPriority="60"/>
-    <w:lsdException w:name="Light List Accent 1" w:uiPriority="61"/>
-    <w:lsdException w:name="Light Grid Accent 1" w:uiPriority="62"/>
-    <w:lsdException w:name="Medium Shading 1 Accent 1" w:uiPriority="63"/>
-    <w:lsdException w:name="Medium Shading 2 Accent 1" w:uiPriority="64"/>
-    <w:lsdException w:name="Medium List 1 Accent 1" w:uiPriority="65"/>
-    <w:lsdException w:name="Revision" w:semiHidden="1"/>
-    <w:lsdException w:name="List Paragraph" w:uiPriority="34" w:qFormat="1"/>
-    <w:lsdException w:name="Quote" w:uiPriority="29" w:qFormat="1"/>
-    <w:lsdException w:name="Intense Quote" w:uiPriority="30" w:qFormat="1"/>
-    <w:lsdException w:name="Medium List 2 Accent 1" w:uiPriority="66"/>
-    <w:lsdException w:name="Medium Grid 1 Accent 1" w:uiPriority="67"/>
-    <w:lsdException w:name="Medium Grid 2 Accent 1" w:uiPriority="68"/>
-    <w:lsdException w:name="Medium Grid 3 Accent 1" w:uiPriority="69"/>
-    <w:lsdException w:name="Dark List Accent 1" w:uiPriority="70"/>
-    <w:lsdException w:name="Colorful Shading Accent 1" w:uiPriority="71"/>
-    <w:lsdException w:name="Colorful List Accent 1" w:uiPriority="72"/>
-    <w:lsdException w:name="Colorful Grid Accent 1" w:uiPriority="73"/>
-    <w:lsdException w:name="Light Shading Accent 2" w:uiPriority="60"/>
-    <w:lsdException w:name="Light List Accent 2" w:uiPriority="61"/>
-    <w:lsdException w:name="Light Grid Accent 2" w:uiPriority="62"/>
-    <w:lsdException w:name="Medium Shading 1 Accent 2" w:uiPriority="63"/>
-    <w:lsdException w:name="Medium Shading 2 Accent 2" w:uiPriority="64"/>
-    <w:lsdException w:name="Medium List 1 Accent 2" w:uiPriority="65"/>
-    <w:lsdException w:name="Medium List 2 Accent 2" w:uiPriority="66"/>
-    <w:lsdException w:name="Medium Grid 1 Accent 2" w:uiPriority="67"/>
-    <w:lsdException w:name="Medium Grid 2 Accent 2" w:uiPriority="68"/>
-    <w:lsdException w:name="Medium Grid 3 Accent 2" w:uiPriority="69"/>
-    <w:lsdException w:name="Dark List Accent 2" w:uiPriority="70"/>
-    <w:lsdException w:name="Colorful Shading Accent 2" w:uiPriority="71"/>
-    <w:lsdException w:name="Colorful List Accent 2" w:uiPriority="72"/>
-    <w:lsdException w:name="Colorful Grid Accent 2" w:uiPriority="73"/>
-    <w:lsdException w:name="Light Shading Accent 3" w:uiPriority="60"/>
-    <w:lsdException w:name="Light List Accent 3" w:uiPriority="61"/>
-    <w:lsdException w:name="Light Grid Accent 3" w:uiPriority="62"/>
-    <w:lsdException w:name="Medium Shading 1 Accent 3" w:uiPriority="63"/>
-    <w:lsdException w:name="Medium Shading 2 Accent 3" w:uiPriority="64"/>
-    <w:lsdException w:name="Medium List 1 Accent 3" w:uiPriority="65"/>
-    <w:lsdException w:name="Medium List 2 Accent 3" w:uiPriority="66"/>
-    <w:lsdException w:name="Medium Grid 1 Accent 3" w:uiPriority="67"/>
-    <w:lsdException w:name="Medium Grid 2 Accent 3" w:uiPriority="68"/>
-    <w:lsdException w:name="Medium Grid 3 Accent 3" w:uiPriority="69"/>
-    <w:lsdException w:name="Dark List Accent 3" w:uiPriority="70"/>
-    <w:lsdException w:name="Colorful Shading Accent 3" w:uiPriority="71"/>
-    <w:lsdException w:name="Colorful List Accent 3" w:uiPriority="72"/>
-    <w:lsdException w:name="Colorful Grid Accent 3" w:uiPriority="73"/>
-    <w:lsdException w:name="Light Shading Accent 4" w:uiPriority="60"/>
-    <w:lsdException w:name="Light List Accent 4" w:uiPriority="61"/>
-    <w:lsdException w:name="Light Grid Accent 4" w:uiPriority="62"/>
-    <w:lsdException w:name="Medium Shading 1 Accent 4" w:uiPriority="63"/>
-    <w:lsdException w:name="Medium Shading 2 Accent 4" w:uiPriority="64"/>
-    <w:lsdException w:name="Medium List 1 Accent 4" w:uiPriority="65"/>
-    <w:lsdException w:name="Medium List 2 Accent 4" w:uiPriority="66"/>
-    <w:lsdException w:name="Medium Grid 1 Accent 4" w:uiPriority="67"/>
-    <w:lsdException w:name="Medium Grid 2 Accent 4" w:uiPriority="68"/>
-    <w:lsdException w:name="Medium Grid 3 Accent 4" w:uiPriority="69"/>
-    <w:lsdException w:name="Dark List Accent 4" w:uiPriority="70"/>
-    <w:lsdException w:name="Colorful Shading Accent 4" w:uiPriority="71"/>
-    <w:lsdException w:name="Colorful List Accent 4" w:uiPriority="72"/>
-    <w:lsdException w:name="Colorful Grid Accent 4" w:uiPriority="73"/>
-    <w:lsdException w:name="Light Shading Accent 5" w:uiPriority="60"/>
-    <w:lsdException w:name="Light List Accent 5" w:uiPriority="61"/>
-    <w:lsdException w:name="Light Grid Accent 5" w:uiPriority="62"/>
-    <w:lsdException w:name="Medium Shading 1 Accent 5" w:uiPriority="63"/>
-    <w:lsdException w:name="Medium Shading 2 Accent 5" w:uiPriority="64"/>
-    <w:lsdException w:name="Medium List 1 Accent 5" w:uiPriority="65"/>
-    <w:lsdException w:name="Medium List 2 Accent 5" w:uiPriority="66"/>
-    <w:lsdException w:name="Medium Grid 1 Accent 5" w:uiPriority="67"/>
-    <w:lsdException w:name="Medium Grid 2 Accent 5" w:uiPriority="68"/>
-    <w:lsdException w:name="Medium Grid 3 Accent 5" w:uiPriority="69"/>
-    <w:lsdException w:name="Dark List Accent 5" w:uiPriority="70"/>
-    <w:lsdException w:name="Colorful Shading Accent 5" w:uiPriority="71"/>
-    <w:lsdException w:name="Colorful List Accent 5" w:uiPriority="72"/>
-    <w:lsdException w:name="Colorful Grid Accent 5" w:uiPriority="73"/>
-    <w:lsdException w:name="Light Shading Accent 6" w:uiPriority="60"/>
-    <w:lsdException w:name="Light List Accent 6" w:uiPriority="61"/>
-    <w:lsdException w:name="Light Grid Accent 6" w:uiPriority="62"/>
-    <w:lsdException w:name="Medium Shading 1 Accent 6" w:uiPriority="63"/>
-    <w:lsdException w:name="Medium Shading 2 Accent 6" w:uiPriority="64"/>
-    <w:lsdException w:name="Medium List 1 Accent 6" w:uiPriority="65"/>
-    <w:lsdException w:name="Medium List 2 Accent 6" w:uiPriority="66"/>
-    <w:lsdException w:name="Medium Grid 1 Accent 6" w:uiPriority="67"/>
-    <w:lsdException w:name="Medium Grid 2 Accent 6" w:uiPriority="68"/>
-    <w:lsdException w:name="Medium Grid 3 Accent 6" w:uiPriority="69"/>
-    <w:lsdException w:name="Dark List Accent 6" w:uiPriority="70"/>
-    <w:lsdException w:name="Colorful Shading Accent 6" w:uiPriority="71"/>
-    <w:lsdException w:name="Colorful List Accent 6" w:uiPriority="72"/>
-    <w:lsdException w:name="Colorful Grid Accent 6" w:uiPriority="73"/>
-    <w:lsdException w:name="Subtle Emphasis" w:uiPriority="19" w:qFormat="1"/>
-    <w:lsdException w:name="Intense Emphasis" w:uiPriority="21" w:qFormat="1"/>
-    <w:lsdException w:name="Subtle Reference" w:uiPriority="31" w:qFormat="1"/>
-    <w:lsdException w:name="Intense Reference" w:uiPriority="32" w:qFormat="1"/>
-    <w:lsdException w:name="Book Title" w:uiPriority="33" w:qFormat="1"/>
-    <w:lsdException w:name="Bibliography" w:semiHidden="1" w:uiPriority="37" w:unhideWhenUsed="1"/>
-    <w:lsdException w:name="TOC Heading" w:semiHidden="1" w:uiPriority="39" w:unhideWhenUsed="1" w:qFormat="1"/>
-    <w:lsdException w:name="Plain Table 1" w:uiPriority="41"/>
-    <w:lsdException w:name="Plain Table 2" w:uiPriority="42"/>
-    <w:lsdException w:name="Plain Table 3" w:uiPriority="43"/>
-    <w:lsdException w:name="Plain Table 4" w:uiPriority="44"/>
-    <w:lsdException w:name="Plain Table 5" w:uiPriority="45"/>
-    <w:lsdException w:name="Grid Table Light" w:uiPriority="40"/>
-    <w:lsdException w:name="Grid Table 1 Light" w:uiPriority="46"/>
-    <w:lsdException w:name="Grid Table 2" w:uiPriority="47"/>
-    <w:lsdException w:name="Grid Table 3" w:uiPriority="48"/>
-    <w:lsdException w:name="Grid Table 4" w:uiPriority="49"/>
-    <w:lsdException w:name="Grid Table 5 Dark" w:uiPriority="50"/>
-    <w:lsdException w:name="Grid Table 6 Colorful" w:uiPriority="51"/>
-    <w:lsdException w:name="Grid Table 7 Colorful" w:uiPriority="52"/>
-    <w:lsdException w:name="Grid Table 1 Light Accent 1" w:uiPriority="46"/>
-    <w:lsdException w:name="Grid Table 2 Accent 1" w:uiPriority="47"/>
-    <w:lsdException w:name="Grid Table 3 Accent 1" w:uiPriority="48"/>
-    <w:lsdException w:name="Grid Table 4 Accent 1" w:uiPriority="49"/>
-    <w:lsdException w:name="Grid Table 5 Dark Accent 1" w:uiPriority="50"/>
-    <w:lsdException w:name="Grid Table 6 Colorful Accent 1" w:uiPriority="51"/>
-    <w:lsdException w:name="Grid Table 7 Colorful Accent 1" w:uiPriority="52"/>
-    <w:lsdException w:name="Grid Table 1 Light Accent 2" w:uiPriority="46"/>
-    <w:lsdException w:name="Grid Table 2 Accent 2" w:uiPriority="47"/>
-    <w:lsdException w:name="Grid Table 3 Accent 2" w:uiPriority="48"/>
-    <w:lsdException w:name="Grid Table 4 Accent 2" w:uiPriority="49"/>
-    <w:lsdException w:name="Grid Table 5 Dark Accent 2" w:uiPriority="50"/>
-    <w:lsdException w:name="Grid Table 6 Colorful Accent 2" w:uiPriority="51"/>
-    <w:lsdException w:name="Grid Table 7 Colorful Accent 2" w:uiPriority="52"/>
-    <w:lsdException w:name="Grid Table 1 Light Accent 3" w:uiPriority="46"/>
-    <w:lsdException w:name="Grid Table 2 Accent 3" w:uiPriority="47"/>
-    <w:lsdException w:name="Grid Table 3 Accent 3" w:uiPriority="48"/>
-    <w:lsdException w:name="Grid Table 4 Accent 3" w:uiPriority="49"/>
-    <w:lsdException w:name="Grid Table 5 Dark Accent 3" w:uiPriority="50"/>
-    <w:lsdException w:name="Grid Table 6 Colorful Accent 3" w:uiPriority="51"/>
-    <w:lsdException w:name="Grid Table 7 Colorful Accent 3" w:uiPriority="52"/>
-    <w:lsdException w:name="Grid Table 1 Light Accent 4" w:uiPriority="46"/>
-    <w:lsdException w:name="Grid Table 2 Accent 4" w:uiPriority="47"/>
-    <w:lsdException w:name="Grid Table 3 Accent 4" w:uiPriority="48"/>
-    <w:lsdException w:name="Grid Table 4 Accent 4" w:uiPriority="49"/>
-    <w:lsdException w:name="Grid Table 5 Dark Accent 4" w:uiPriority="50"/>
-    <w:lsdException w:name="Grid Table 6 Colorful Accent 4" w:uiPriority="51"/>
-    <w:lsdException w:name="Grid Table 7 Colorful Accent 4" w:uiPriority="52"/>
-    <w:lsdException w:name="Grid Table 1 Light Accent 5" w:uiPriority="46"/>
-    <w:lsdException w:name="Grid Table 2 Accent 5" w:uiPriority="47"/>
-    <w:lsdException w:name="Grid Table 3 Accent 5" w:uiPriority="48"/>
-    <w:lsdException w:name="Grid Table 4 Accent 5" w:uiPriority="49"/>
-    <w:lsdException w:name="Grid Table 5 Dark Accent 5" w:uiPriority="50"/>
-    <w:lsdException w:name="Grid Table 6 Colorful Accent 5" w:uiPriority="51"/>
-    <w:lsdException w:name="Grid Table 7 Colorful Accent 5" w:uiPriority="52"/>
-    <w:lsdException w:name="Grid Table 1 Light Accent 6" w:uiPriority="46"/>
-    <w:lsdException w:name="Grid Table 2 Accent 6" w:uiPriority="47"/>
-    <w:lsdException w:name="Grid Table 3 Accent 6" w:uiPriority="48"/>
-    <w:lsdException w:name="Grid Table 4 Accent 6" w:uiPriority="49"/>
-    <w:lsdException w:name="Grid Table 5 Dark Accent 6" w:uiPriority="50"/>
-    <w:lsdException w:name="Grid Table 6 Colorful Accent 6" w:uiPriority="51"/>
-    <w:lsdException w:name="Grid Table 7 Colorful Accent 6" w:uiPriority="52"/>
-    <w:lsdException w:name="List Table 1 Light" w:uiPriority="46"/>
-    <w:lsdException w:name="List Table 2" w:uiPriority="47"/>
-    <w:lsdException w:name="List Table 3" w:uiPriority="48"/>
-    <w:lsdException w:name="List Table 4" w:uiPriority="49"/>
-    <w:lsdException w:name="List Table 5 Dark" w:uiPriority="50"/>
-    <w:lsdException w:name="List Table 6 Colorful" w:uiPriority="51"/>
-    <w:lsdException w:name="List Table 7 Colorful" w:uiPriority="52"/>
-    <w:lsdException w:name="List Table 1 Light Accent 1" w:uiPriority="46"/>
-    <w:lsdException w:name="List Table 2 Accent 1" w:uiPriority="47"/>
-    <w:lsdException w:name="List Table 3 Accent 1" w:uiPriority="48"/>
-    <w:lsdException w:name="List Table 4 Accent 1" w:uiPriority="49"/>
-    <w:lsdException w:name="List Table 5 Dark Accent 1" w:uiPriority="50"/>
-    <w:lsdException w:name="List Table 6 Colorful Accent 1" w:uiPriority="51"/>
-    <w:lsdException w:name="List Table 7 Colorful Accent 1" w:uiPriority="52"/>
-    <w:lsdException w:name="List Table 1 Light Accent 2" w:uiPriority="46"/>
-    <w:lsdException w:name="List Table 2 Accent 2" w:uiPriority="47"/>
-    <w:lsdException w:name="List Table 3 Accent 2" w:uiPriority="48"/>
-    <w:lsdException w:name="List Table 4 Accent 2" w:uiPriority="49"/>
-    <w:lsdException w:name="List Table 5 Dark Accent 2" w:uiPriority="50"/>
-    <w:lsdException w:name="List Table 6 Colorful Accent 2" w:uiPriority="51"/>
-    <w:lsdException w:name="List Table 7 Colorful Accent 2" w:uiPriority="52"/>
-    <w:lsdException w:name="List Table 1 Light Accent 3" w:uiPriority="46"/>
-    <w:lsdException w:name="List Table 2 Accent 3" w:uiPriority="47"/>
-    <w:lsdException w:name="List Table 3 Accent 3" w:uiPriority="48"/>
-    <w:lsdException w:name="List Table 4 Accent 3" w:uiPriority="49"/>
-    <w:lsdException w:name="List Table 5 Dark Accent 3" w:uiPriority="50"/>
-    <w:lsdException w:name="List Table 6 Colorful Accent 3" w:uiPriority="51"/>
-    <w:lsdException w:name="List Table 7 Colorful Accent 3" w:uiPriority="52"/>
-    <w:lsdException w:name="List Table 1 Light Accent 4" w:uiPriority="46"/>
-    <w:lsdException w:name="List Table 2 Accent 4" w:uiPriority="47"/>
-    <w:lsdException w:name="List Table 3 Accent 4" w:uiPriority="48"/>
-    <w:lsdException w:name="List Table 4 Accent 4" w:uiPriority="49"/>
-    <w:lsdException w:name="List Table 5 Dark Accent 4" w:uiPriority="50"/>
-    <w:lsdException w:name="List Table 6 Colorful Accent 4" w:uiPriority="51"/>
-    <w:lsdException w:name="List Table 7 Colorful Accent 4" w:uiPriority="52"/>
-    <w:lsdException w:name="List Table 1 Light Accent 5" w:uiPriority="46"/>
-    <w:lsdException w:name="List Table 2 Accent 5" w:uiPriority="47"/>
-    <w:lsdException w:name="List Table 3 Accent 5" w:uiPriority="48"/>
-    <w:lsdException w:name="List Table 4 Accent 5" w:uiPriority="49"/>
-    <w:lsdException w:name="List Table 5 Dark Accent 5" w:uiPriority="50"/>
-    <w:lsdException w:name="List Table 6 Colorful Accent 5" w:uiPriority="51"/>
-    <w:lsdException w:name="List Table 7 Colorful Accent 5" w:uiPriority="52"/>
-    <w:lsdException w:name="List Table 1 Light Accent 6" w:uiPriority="46"/>
-    <w:lsdException w:name="List Table 2 Accent 6" w:uiPriority="47"/>
-    <w:lsdException w:name="List Table 3 Accent 6" w:uiPriority="48"/>
-    <w:lsdException w:name="List Table 4 Accent 6" w:uiPriority="49"/>
-    <w:lsdException w:name="List Table 5 Dark Accent 6" w:uiPriority="50"/>
-    <w:lsdException w:name="List Table 6 Colorful Accent 6" w:uiPriority="51"/>
-    <w:lsdException w:name="List Table 7 Colorful Accent 6" w:uiPriority="52"/>
-    <w:lsdException w:name="Mention" w:semiHidden="1" w:unhideWhenUsed="1"/>
-    <w:lsdException w:name="Smart Hyperlink" w:semiHidden="1" w:unhideWhenUsed="1"/>
-    <w:lsdException w:name="Hashtag" w:semiHidden="1" w:unhideWhenUsed="1"/>
+  <w:latentStyles w:defLockedState="0" w:defUIPriority="99" w:defSemiHidden="1" w:defUnhideWhenUsed="1" w:defQFormat="0" w:count="276">
+    <w:lsdException w:name="Normal" w:semiHidden="0" w:uiPriority="0" w:unhideWhenUsed="0" w:qFormat="1"/>
+    <w:lsdException w:name="heading 1" w:semiHidden="0" w:uiPriority="9" w:unhideWhenUsed="0" w:qFormat="1"/>
+    <w:lsdException w:name="heading 2" w:uiPriority="9" w:qFormat="1"/>
+    <w:lsdException w:name="heading 3" w:uiPriority="9" w:qFormat="1"/>
+    <w:lsdException w:name="heading 4" w:uiPriority="9" w:qFormat="1"/>
+    <w:lsdException w:name="heading 5" w:uiPriority="9" w:qFormat="1"/>
+    <w:lsdException w:name="heading 6" w:uiPriority="9" w:qFormat="1"/>
+    <w:lsdException w:name="heading 7" w:uiPriority="9" w:qFormat="1"/>
+    <w:lsdException w:name="heading 8" w:uiPriority="9" w:qFormat="1"/>
+    <w:lsdException w:name="heading 9" w:uiPriority="9" w:qFormat="1"/>
+    <w:lsdException w:name="toc 1" w:uiPriority="39"/>
+    <w:lsdException w:name="toc 2" w:uiPriority="39"/>
+    <w:lsdException w:name="toc 3" w:uiPriority="39"/>
+    <w:lsdException w:name="toc 4" w:uiPriority="39"/>
+    <w:lsdException w:name="toc 5" w:uiPriority="39"/>
+    <w:lsdException w:name="toc 6" w:uiPriority="39"/>
+    <w:lsdException w:name="toc 7" w:uiPriority="39"/>
+    <w:lsdException w:name="toc 8" w:uiPriority="39"/>
+    <w:lsdException w:name="toc 9" w:uiPriority="39"/>
+    <w:lsdException w:name="caption" w:uiPriority="35" w:qFormat="1"/>
+    <w:lsdException w:name="Title" w:semiHidden="0" w:uiPriority="10" w:unhideWhenUsed="0" w:qFormat="1"/>
+    <w:lsdException w:name="Default Paragraph Font" w:uiPriority="1"/>
+    <w:lsdException w:name="Subtitle" w:semiHidden="0" w:uiPriority="11" w:unhideWhenUsed="0" w:qFormat="1"/>
+    <w:lsdException w:name="Strong" w:semiHidden="0" w:uiPriority="22" w:unhideWhenUsed="0" w:qFormat="1"/>
+    <w:lsdException w:name="Emphasis" w:semiHidden="0" w:uiPriority="20" w:unhideWhenUsed="0" w:qFormat="1"/>
+    <w:lsdException w:name="Table Grid" w:semiHidden="0" w:uiPriority="39" w:unhideWhenUsed="0"/>
+    <w:lsdException w:name="Note Level 1" w:semiHidden="0" w:unhideWhenUsed="0"/>
+    <w:lsdException w:name="Note Level 2" w:semiHidden="0" w:unhideWhenUsed="0"/>
+    <w:lsdException w:name="Note Level 3" w:semiHidden="0" w:unhideWhenUsed="0"/>
+    <w:lsdException w:name="Note Level 4" w:semiHidden="0" w:unhideWhenUsed="0"/>
+    <w:lsdException w:name="Note Level 5" w:semiHidden="0" w:unhideWhenUsed="0"/>
+    <w:lsdException w:name="Note Level 6" w:semiHidden="0" w:unhideWhenUsed="0"/>
+    <w:lsdException w:name="Note Level 7" w:semiHidden="0" w:unhideWhenUsed="0"/>
+    <w:lsdException w:name="Note Level 8" w:semiHidden="0" w:unhideWhenUsed="0"/>
+    <w:lsdException w:name="Note Level 9" w:semiHidden="0" w:unhideWhenUsed="0"/>
+    <w:lsdException w:name="Placeholder Text" w:unhideWhenUsed="0"/>
+    <w:lsdException w:name="No Spacing" w:semiHidden="0" w:uiPriority="1" w:unhideWhenUsed="0" w:qFormat="1"/>
+    <w:lsdException w:name="Light Shading" w:semiHidden="0" w:uiPriority="60" w:unhideWhenUsed="0"/>
+    <w:lsdException w:name="Light List" w:semiHidden="0" w:uiPriority="61" w:unhideWhenUsed="0"/>
+    <w:lsdException w:name="Light Grid" w:semiHidden="0" w:uiPriority="62" w:unhideWhenUsed="0"/>
+    <w:lsdException w:name="Medium Shading 1" w:semiHidden="0" w:uiPriority="63" w:unhideWhenUsed="0"/>
+    <w:lsdException w:name="Medium Shading 2" w:semiHidden="0" w:uiPriority="64" w:unhideWhenUsed="0"/>
+    <w:lsdException w:name="Medium List 1" w:semiHidden="0" w:uiPriority="65" w:unhideWhenUsed="0"/>
+    <w:lsdException w:name="Medium List 2" w:semiHidden="0" w:uiPriority="66" w:unhideWhenUsed="0"/>
+    <w:lsdException w:name="Medium Grid 1" w:semiHidden="0" w:uiPriority="67" w:unhideWhenUsed="0"/>
+    <w:lsdException w:name="Medium Grid 2" w:semiHidden="0" w:uiPriority="68" w:unhideWhenUsed="0"/>
+    <w:lsdException w:name="Medium Grid 3" w:semiHidden="0" w:uiPriority="69" w:unhideWhenUsed="0"/>
+    <w:lsdException w:name="Dark List" w:semiHidden="0" w:uiPriority="70" w:unhideWhenUsed="0"/>
+    <w:lsdException w:name="Colorful Shading" w:semiHidden="0" w:uiPriority="71" w:unhideWhenUsed="0"/>
+    <w:lsdException w:name="Colorful List" w:semiHidden="0" w:uiPriority="72" w:unhideWhenUsed="0"/>
+    <w:lsdException w:name="Colorful Grid" w:semiHidden="0" w:uiPriority="73" w:unhideWhenUsed="0"/>
+    <w:lsdException w:name="Light Shading Accent 1" w:semiHidden="0" w:uiPriority="60" w:unhideWhenUsed="0"/>
+    <w:lsdException w:name="Light List Accent 1" w:semiHidden="0" w:uiPriority="61" w:unhideWhenUsed="0"/>
+    <w:lsdException w:name="Light Grid Accent 1" w:semiHidden="0" w:uiPriority="62" w:unhideWhenUsed="0"/>
+    <w:lsdException w:name="Medium Shading 1 Accent 1" w:semiHidden="0" w:uiPriority="63" w:unhideWhenUsed="0"/>
+    <w:lsdException w:name="Medium Shading 2 Accent 1" w:semiHidden="0" w:uiPriority="64" w:unhideWhenUsed="0"/>
+    <w:lsdException w:name="Medium List 1 Accent 1" w:semiHidden="0" w:uiPriority="65" w:unhideWhenUsed="0"/>
+    <w:lsdException w:name="Revision" w:unhideWhenUsed="0"/>
+    <w:lsdException w:name="List Paragraph" w:semiHidden="0" w:uiPriority="34" w:unhideWhenUsed="0" w:qFormat="1"/>
+    <w:lsdException w:name="Quote" w:semiHidden="0" w:uiPriority="29" w:unhideWhenUsed="0" w:qFormat="1"/>
+    <w:lsdException w:name="Intense Quote" w:semiHidden="0" w:uiPriority="30" w:unhideWhenUsed="0" w:qFormat="1"/>
+    <w:lsdException w:name="Medium List 2 Accent 1" w:semiHidden="0" w:uiPriority="66" w:unhideWhenUsed="0"/>
+    <w:lsdException w:name="Medium Grid 1 Accent 1" w:semiHidden="0" w:uiPriority="67" w:unhideWhenUsed="0"/>
+    <w:lsdException w:name="Medium Grid 2 Accent 1" w:semiHidden="0" w:uiPriority="68" w:unhideWhenUsed="0"/>
+    <w:lsdException w:name="Medium Grid 3 Accent 1" w:semiHidden="0" w:uiPriority="69" w:unhideWhenUsed="0"/>
+    <w:lsdException w:name="Dark List Accent 1" w:semiHidden="0" w:uiPriority="70" w:unhideWhenUsed="0"/>
+    <w:lsdException w:name="Colorful Shading Accent 1" w:semiHidden="0" w:uiPriority="71" w:unhideWhenUsed="0"/>
+    <w:lsdException w:name="Colorful List Accent 1" w:semiHidden="0" w:uiPriority="72" w:unhideWhenUsed="0"/>
+    <w:lsdException w:name="Colorful Grid Accent 1" w:semiHidden="0" w:uiPriority="73" w:unhideWhenUsed="0"/>
+    <w:lsdException w:name="Light Shading Accent 2" w:semiHidden="0" w:uiPriority="60" w:unhideWhenUsed="0"/>
+    <w:lsdException w:name="Light List Accent 2" w:semiHidden="0" w:uiPriority="61" w:unhideWhenUsed="0"/>
+    <w:lsdException w:name="Light Grid Accent 2" w:semiHidden="0" w:uiPriority="62" w:unhideWhenUsed="0"/>
+    <w:lsdException w:name="Medium Shading 1 Accent 2" w:semiHidden="0" w:uiPriority="63" w:unhideWhenUsed="0"/>
+    <w:lsdException w:name="Medium Shading 2 Accent 2" w:semiHidden="0" w:uiPriority="64" w:unhideWhenUsed="0"/>
+    <w:lsdException w:name="Medium List 1 Accent 2" w:semiHidden="0" w:uiPriority="65" w:unhideWhenUsed="0"/>
+    <w:lsdException w:name="Medium List 2 Accent 2" w:semiHidden="0" w:uiPriority="66" w:unhideWhenUsed="0"/>
+    <w:lsdException w:name="Medium Grid 1 Accent 2" w:semiHidden="0" w:uiPriority="67" w:unhideWhenUsed="0"/>
+    <w:lsdException w:name="Medium Grid 2 Accent 2" w:semiHidden="0" w:uiPriority="68" w:unhideWhenUsed="0"/>
+    <w:lsdException w:name="Medium Grid 3 Accent 2" w:semiHidden="0" w:uiPriority="69" w:unhideWhenUsed="0"/>
+    <w:lsdException w:name="Dark List Accent 2" w:semiHidden="0" w:uiPriority="70" w:unhideWhenUsed="0"/>
+    <w:lsdException w:name="Colorful Shading Accent 2" w:semiHidden="0" w:uiPriority="71" w:unhideWhenUsed="0"/>
+    <w:lsdException w:name="Colorful List Accent 2" w:semiHidden="0" w:uiPriority="72" w:unhideWhenUsed="0"/>
+    <w:lsdException w:name="Colorful Grid Accent 2" w:semiHidden="0" w:uiPriority="73" w:unhideWhenUsed="0"/>
+    <w:lsdException w:name="Light Shading Accent 3" w:semiHidden="0" w:uiPriority="60" w:unhideWhenUsed="0"/>
+    <w:lsdException w:name="Light List Accent 3" w:semiHidden="0" w:uiPriority="61" w:unhideWhenUsed="0"/>
+    <w:lsdException w:name="Light Grid Accent 3" w:semiHidden="0" w:uiPriority="62" w:unhideWhenUsed="0"/>
+    <w:lsdException w:name="Medium Shading 1 Accent 3" w:semiHidden="0" w:uiPriority="63" w:unhideWhenUsed="0"/>
+    <w:lsdException w:name="Medium Shading 2 Accent 3" w:semiHidden="0" w:uiPriority="64" w:unhideWhenUsed="0"/>
+    <w:lsdException w:name="Medium List 1 Accent 3" w:semiHidden="0" w:uiPriority="65" w:unhideWhenUsed="0"/>
+    <w:lsdException w:name="Medium List 2 Accent 3" w:semiHidden="0" w:uiPriority="66" w:unhideWhenUsed="0"/>
+    <w:lsdException w:name="Medium Grid 1 Accent 3" w:semiHidden="0" w:uiPriority="67" w:unhideWhenUsed="0"/>
+    <w:lsdException w:name="Medium Grid 2 Accent 3" w:semiHidden="0" w:uiPriority="68" w:unhideWhenUsed="0"/>
+    <w:lsdException w:name="Medium Grid 3 Accent 3" w:semiHidden="0" w:uiPriority="69" w:unhideWhenUsed="0"/>
+    <w:lsdException w:name="Dark List Accent 3" w:semiHidden="0" w:uiPriority="70" w:unhideWhenUsed="0"/>
+    <w:lsdException w:name="Colorful Shading Accent 3" w:semiHidden="0" w:uiPriority="71" w:unhideWhenUsed="0"/>
+    <w:lsdException w:name="Colorful List Accent 3" w:semiHidden="0" w:uiPriority="72" w:unhideWhenUsed="0"/>
+    <w:lsdException w:name="Colorful Grid Accent 3" w:semiHidden="0" w:uiPriority="73" w:unhideWhenUsed="0"/>
+    <w:lsdException w:name="Light Shading Accent 4" w:semiHidden="0" w:uiPriority="60" w:unhideWhenUsed="0"/>
+    <w:lsdException w:name="Light List Accent 4" w:semiHidden="0" w:uiPriority="61" w:unhideWhenUsed="0"/>
+    <w:lsdException w:name="Light Grid Accent 4" w:semiHidden="0" w:uiPriority="62" w:unhideWhenUsed="0"/>
+    <w:lsdException w:name="Medium Shading 1 Accent 4" w:semiHidden="0" w:uiPriority="63" w:unhideWhenUsed="0"/>
+    <w:lsdException w:name="Medium Shading 2 Accent 4" w:semiHidden="0" w:uiPriority="64" w:unhideWhenUsed="0"/>
+    <w:lsdException w:name="Medium List 1 Accent 4" w:semiHidden="0" w:uiPriority="65" w:unhideWhenUsed="0"/>
+    <w:lsdException w:name="Medium List 2 Accent 4" w:semiHidden="0" w:uiPriority="66" w:unhideWhenUsed="0"/>
+    <w:lsdException w:name="Medium Grid 1 Accent 4" w:semiHidden="0" w:uiPriority="67" w:unhideWhenUsed="0"/>
+    <w:lsdException w:name="Medium Grid 2 Accent 4" w:semiHidden="0" w:uiPriority="68" w:unhideWhenUsed="0"/>
+    <w:lsdException w:name="Medium Grid 3 Accent 4" w:semiHidden="0" w:uiPriority="69" w:unhideWhenUsed="0"/>
+    <w:lsdException w:name="Dark List Accent 4" w:semiHidden="0" w:uiPriority="70" w:unhideWhenUsed="0"/>
+    <w:lsdException w:name="Colorful Shading Accent 4" w:semiHidden="0" w:uiPriority="71" w:unhideWhenUsed="0"/>
+    <w:lsdException w:name="Colorful List Accent 4" w:semiHidden="0" w:uiPriority="72" w:unhideWhenUsed="0"/>
+    <w:lsdException w:name="Colorful Grid Accent 4" w:semiHidden="0" w:uiPriority="73" w:unhideWhenUsed="0"/>
+    <w:lsdException w:name="Light Shading Accent 5" w:semiHidden="0" w:uiPriority="60" w:unhideWhenUsed="0"/>
+    <w:lsdException w:name="Light List Accent 5" w:semiHidden="0" w:uiPriority="61" w:unhideWhenUsed="0"/>
+    <w:lsdException w:name="Light Grid Accent 5" w:semiHidden="0" w:uiPriority="62" w:unhideWhenUsed="0"/>
+    <w:lsdException w:name="Medium Shading 1 Accent 5" w:semiHidden="0" w:uiPriority="63" w:unhideWhenUsed="0"/>
+    <w:lsdException w:name="Medium Shading 2 Accent 5" w:semiHidden="0" w:uiPriority="64" w:unhideWhenUsed="0"/>
+    <w:lsdException w:name="Medium List 1 Accent 5" w:semiHidden="0" w:uiPriority="65" w:unhideWhenUsed="0"/>
+    <w:lsdException w:name="Medium List 2 Accent 5" w:semiHidden="0" w:uiPriority="66" w:unhideWhenUsed="0"/>
+    <w:lsdException w:name="Medium Grid 1 Accent 5" w:semiHidden="0" w:uiPriority="67" w:unhideWhenUsed="0"/>
+    <w:lsdException w:name="Medium Grid 2 Accent 5" w:semiHidden="0" w:uiPriority="68" w:unhideWhenUsed="0"/>
+    <w:lsdException w:name="Medium Grid 3 Accent 5" w:semiHidden="0" w:uiPriority="69" w:unhideWhenUsed="0"/>
+    <w:lsdException w:name="Dark List Accent 5" w:semiHidden="0" w:uiPriority="70" w:unhideWhenUsed="0"/>
+    <w:lsdException w:name="Colorful Shading Accent 5" w:semiHidden="0" w:uiPriority="71" w:unhideWhenUsed="0"/>
+    <w:lsdException w:name="Colorful List Accent 5" w:semiHidden="0" w:uiPriority="72" w:unhideWhenUsed="0"/>
+    <w:lsdException w:name="Colorful Grid Accent 5" w:semiHidden="0" w:uiPriority="73" w:unhideWhenUsed="0"/>
+    <w:lsdException w:name="Light Shading Accent 6" w:semiHidden="0" w:uiPriority="60" w:unhideWhenUsed="0"/>
+    <w:lsdException w:name="Light List Accent 6" w:semiHidden="0" w:uiPriority="61" w:unhideWhenUsed="0"/>
+    <w:lsdException w:name="Light Grid Accent 6" w:semiHidden="0" w:uiPriority="62" w:unhideWhenUsed="0"/>
+    <w:lsdException w:name="Medium Shading 1 Accent 6" w:semiHidden="0" w:uiPriority="63" w:unhideWhenUsed="0"/>
+    <w:lsdException w:name="Medium Shading 2 Accent 6" w:semiHidden="0" w:uiPriority="64" w:unhideWhenUsed="0"/>
+    <w:lsdException w:name="Medium List 1 Accent 6" w:semiHidden="0" w:uiPriority="65" w:unhideWhenUsed="0"/>
+    <w:lsdException w:name="Medium List 2 Accent 6" w:semiHidden="0" w:uiPriority="66" w:unhideWhenUsed="0"/>
+    <w:lsdException w:name="Medium Grid 1 Accent 6" w:semiHidden="0" w:uiPriority="67" w:unhideWhenUsed="0"/>
+    <w:lsdException w:name="Medium Grid 2 Accent 6" w:semiHidden="0" w:uiPriority="68" w:unhideWhenUsed="0"/>
+    <w:lsdException w:name="Medium Grid 3 Accent 6" w:semiHidden="0" w:uiPriority="69" w:unhideWhenUsed="0"/>
+    <w:lsdException w:name="Dark List Accent 6" w:semiHidden="0" w:uiPriority="70" w:unhideWhenUsed="0"/>
+    <w:lsdException w:name="Colorful Shading Accent 6" w:semiHidden="0" w:uiPriority="71" w:unhideWhenUsed="0"/>
+    <w:lsdException w:name="Colorful List Accent 6" w:semiHidden="0" w:uiPriority="72" w:unhideWhenUsed="0"/>
+    <w:lsdException w:name="Colorful Grid Accent 6" w:semiHidden="0" w:uiPriority="73" w:unhideWhenUsed="0"/>
+    <w:lsdException w:name="Subtle Emphasis" w:semiHidden="0" w:uiPriority="19" w:unhideWhenUsed="0" w:qFormat="1"/>
+    <w:lsdException w:name="Intense Emphasis" w:semiHidden="0" w:uiPriority="21" w:unhideWhenUsed="0" w:qFormat="1"/>
+    <w:lsdException w:name="Subtle Reference" w:semiHidden="0" w:uiPriority="31" w:unhideWhenUsed="0" w:qFormat="1"/>
+    <w:lsdException w:name="Intense Reference" w:semiHidden="0" w:uiPriority="32" w:unhideWhenUsed="0" w:qFormat="1"/>
+    <w:lsdException w:name="Book Title" w:semiHidden="0" w:uiPriority="33" w:unhideWhenUsed="0" w:qFormat="1"/>
+    <w:lsdException w:name="Bibliography" w:uiPriority="37"/>
+    <w:lsdException w:name="TOC Heading" w:uiPriority="39" w:qFormat="1"/>
   </w:latentStyles>
-  <w:style w:type="paragraph" w:default="1" w:styleId="Normal">
+  <w:style w:type="paragraph" w:default="1" w:styleId="Standard">
     <w:name w:val="Normal"/>
     <w:qFormat/>
     <w:rsid w:val="00967897"/>
   </w:style>
-  <w:style w:type="paragraph" w:styleId="Heading1">
+  <w:style w:type="paragraph" w:styleId="berschrift1">
     <w:name w:val="heading 1"/>
-    <w:basedOn w:val="Normal"/>
-    <w:next w:val="Normal"/>
-    <w:link w:val="Heading1Char"/>
+    <w:basedOn w:val="Standard"/>
+    <w:next w:val="Standard"/>
+    <w:link w:val="berschrift1Zeichen"/>
     <w:uiPriority w:val="9"/>
     <w:qFormat/>
     <w:rsid w:val="00967897"/>
@@ -3310,11 +3534,11 @@
       <w:szCs w:val="32"/>
     </w:rPr>
   </w:style>
-  <w:style w:type="paragraph" w:styleId="Heading2">
+  <w:style w:type="paragraph" w:styleId="berschrift2">
     <w:name w:val="heading 2"/>
-    <w:basedOn w:val="Normal"/>
-    <w:next w:val="Normal"/>
-    <w:link w:val="Heading2Char"/>
+    <w:basedOn w:val="Standard"/>
+    <w:next w:val="Standard"/>
+    <w:link w:val="berschrift2Zeichen"/>
     <w:uiPriority w:val="9"/>
     <w:unhideWhenUsed/>
     <w:qFormat/>
@@ -3336,11 +3560,11 @@
       <w:szCs w:val="26"/>
     </w:rPr>
   </w:style>
-  <w:style w:type="paragraph" w:styleId="Heading3">
+  <w:style w:type="paragraph" w:styleId="berschrift3">
     <w:name w:val="heading 3"/>
-    <w:basedOn w:val="Normal"/>
-    <w:next w:val="Normal"/>
-    <w:link w:val="Heading3Char"/>
+    <w:basedOn w:val="Standard"/>
+    <w:next w:val="Standard"/>
+    <w:link w:val="berschrift3Zeichen"/>
     <w:uiPriority w:val="9"/>
     <w:unhideWhenUsed/>
     <w:qFormat/>
@@ -3362,11 +3586,11 @@
       <w:szCs w:val="24"/>
     </w:rPr>
   </w:style>
-  <w:style w:type="paragraph" w:styleId="Heading4">
+  <w:style w:type="paragraph" w:styleId="berschrift4">
     <w:name w:val="heading 4"/>
-    <w:basedOn w:val="Normal"/>
-    <w:next w:val="Normal"/>
-    <w:link w:val="Heading4Char"/>
+    <w:basedOn w:val="Standard"/>
+    <w:next w:val="Standard"/>
+    <w:link w:val="berschrift4Zeichen"/>
     <w:uiPriority w:val="9"/>
     <w:semiHidden/>
     <w:unhideWhenUsed/>
@@ -3389,11 +3613,11 @@
       <w:color w:val="2E74B5" w:themeColor="accent1" w:themeShade="BF"/>
     </w:rPr>
   </w:style>
-  <w:style w:type="paragraph" w:styleId="Heading5">
+  <w:style w:type="paragraph" w:styleId="berschrift5">
     <w:name w:val="heading 5"/>
-    <w:basedOn w:val="Normal"/>
-    <w:next w:val="Normal"/>
-    <w:link w:val="Heading5Char"/>
+    <w:basedOn w:val="Standard"/>
+    <w:next w:val="Standard"/>
+    <w:link w:val="berschrift5Zeichen"/>
     <w:uiPriority w:val="9"/>
     <w:semiHidden/>
     <w:unhideWhenUsed/>
@@ -3414,11 +3638,11 @@
       <w:color w:val="2E74B5" w:themeColor="accent1" w:themeShade="BF"/>
     </w:rPr>
   </w:style>
-  <w:style w:type="paragraph" w:styleId="Heading6">
+  <w:style w:type="paragraph" w:styleId="berschrift6">
     <w:name w:val="heading 6"/>
-    <w:basedOn w:val="Normal"/>
-    <w:next w:val="Normal"/>
-    <w:link w:val="Heading6Char"/>
+    <w:basedOn w:val="Standard"/>
+    <w:next w:val="Standard"/>
+    <w:link w:val="berschrift6Zeichen"/>
     <w:uiPriority w:val="9"/>
     <w:semiHidden/>
     <w:unhideWhenUsed/>
@@ -3439,11 +3663,11 @@
       <w:color w:val="1F4D78" w:themeColor="accent1" w:themeShade="7F"/>
     </w:rPr>
   </w:style>
-  <w:style w:type="paragraph" w:styleId="Heading7">
+  <w:style w:type="paragraph" w:styleId="berschrift7">
     <w:name w:val="heading 7"/>
-    <w:basedOn w:val="Normal"/>
-    <w:next w:val="Normal"/>
-    <w:link w:val="Heading7Char"/>
+    <w:basedOn w:val="Standard"/>
+    <w:next w:val="Standard"/>
+    <w:link w:val="berschrift7Zeichen"/>
     <w:uiPriority w:val="9"/>
     <w:semiHidden/>
     <w:unhideWhenUsed/>
@@ -3466,11 +3690,11 @@
       <w:color w:val="1F4D78" w:themeColor="accent1" w:themeShade="7F"/>
     </w:rPr>
   </w:style>
-  <w:style w:type="paragraph" w:styleId="Heading8">
+  <w:style w:type="paragraph" w:styleId="berschrift8">
     <w:name w:val="heading 8"/>
-    <w:basedOn w:val="Normal"/>
-    <w:next w:val="Normal"/>
-    <w:link w:val="Heading8Char"/>
+    <w:basedOn w:val="Standard"/>
+    <w:next w:val="Standard"/>
+    <w:link w:val="berschrift8Zeichen"/>
     <w:uiPriority w:val="9"/>
     <w:semiHidden/>
     <w:unhideWhenUsed/>
@@ -3493,11 +3717,11 @@
       <w:szCs w:val="21"/>
     </w:rPr>
   </w:style>
-  <w:style w:type="paragraph" w:styleId="Heading9">
+  <w:style w:type="paragraph" w:styleId="berschrift9">
     <w:name w:val="heading 9"/>
-    <w:basedOn w:val="Normal"/>
-    <w:next w:val="Normal"/>
-    <w:link w:val="Heading9Char"/>
+    <w:basedOn w:val="Standard"/>
+    <w:next w:val="Standard"/>
+    <w:link w:val="berschrift9Zeichen"/>
     <w:uiPriority w:val="9"/>
     <w:semiHidden/>
     <w:unhideWhenUsed/>
@@ -3522,13 +3746,13 @@
       <w:szCs w:val="21"/>
     </w:rPr>
   </w:style>
-  <w:style w:type="character" w:default="1" w:styleId="DefaultParagraphFont">
+  <w:style w:type="character" w:default="1" w:styleId="Absatzstandardschriftart">
     <w:name w:val="Default Paragraph Font"/>
     <w:uiPriority w:val="1"/>
     <w:semiHidden/>
     <w:unhideWhenUsed/>
   </w:style>
-  <w:style w:type="table" w:default="1" w:styleId="TableNormal">
+  <w:style w:type="table" w:default="1" w:styleId="NormaleTabelle">
     <w:name w:val="Normal Table"/>
     <w:uiPriority w:val="99"/>
     <w:semiHidden/>
@@ -3543,16 +3767,16 @@
       </w:tblCellMar>
     </w:tblPr>
   </w:style>
-  <w:style w:type="numbering" w:default="1" w:styleId="NoList">
+  <w:style w:type="numbering" w:default="1" w:styleId="KeineListe">
     <w:name w:val="No List"/>
     <w:uiPriority w:val="99"/>
     <w:semiHidden/>
     <w:unhideWhenUsed/>
   </w:style>
-  <w:style w:type="character" w:customStyle="1" w:styleId="Heading1Char">
-    <w:name w:val="Heading 1 Char"/>
-    <w:basedOn w:val="DefaultParagraphFont"/>
-    <w:link w:val="Heading1"/>
+  <w:style w:type="character" w:customStyle="1" w:styleId="berschrift1Zeichen">
+    <w:name w:val="Überschrift 1 Zeichen"/>
+    <w:basedOn w:val="Absatzstandardschriftart"/>
+    <w:link w:val="berschrift1"/>
     <w:uiPriority w:val="9"/>
     <w:rsid w:val="00967897"/>
     <w:rPr>
@@ -3562,10 +3786,10 @@
       <w:szCs w:val="32"/>
     </w:rPr>
   </w:style>
-  <w:style w:type="character" w:customStyle="1" w:styleId="Heading2Char">
-    <w:name w:val="Heading 2 Char"/>
-    <w:basedOn w:val="DefaultParagraphFont"/>
-    <w:link w:val="Heading2"/>
+  <w:style w:type="character" w:customStyle="1" w:styleId="berschrift2Zeichen">
+    <w:name w:val="Überschrift 2 Zeichen"/>
+    <w:basedOn w:val="Absatzstandardschriftart"/>
+    <w:link w:val="berschrift2"/>
     <w:uiPriority w:val="9"/>
     <w:rsid w:val="00967897"/>
     <w:rPr>
@@ -3575,10 +3799,10 @@
       <w:szCs w:val="26"/>
     </w:rPr>
   </w:style>
-  <w:style w:type="character" w:customStyle="1" w:styleId="Heading3Char">
-    <w:name w:val="Heading 3 Char"/>
-    <w:basedOn w:val="DefaultParagraphFont"/>
-    <w:link w:val="Heading3"/>
+  <w:style w:type="character" w:customStyle="1" w:styleId="berschrift3Zeichen">
+    <w:name w:val="Überschrift 3 Zeichen"/>
+    <w:basedOn w:val="Absatzstandardschriftart"/>
+    <w:link w:val="berschrift3"/>
     <w:uiPriority w:val="9"/>
     <w:rsid w:val="00967897"/>
     <w:rPr>
@@ -3588,10 +3812,10 @@
       <w:szCs w:val="24"/>
     </w:rPr>
   </w:style>
-  <w:style w:type="character" w:customStyle="1" w:styleId="Heading4Char">
-    <w:name w:val="Heading 4 Char"/>
-    <w:basedOn w:val="DefaultParagraphFont"/>
-    <w:link w:val="Heading4"/>
+  <w:style w:type="character" w:customStyle="1" w:styleId="berschrift4Zeichen">
+    <w:name w:val="Überschrift 4 Zeichen"/>
+    <w:basedOn w:val="Absatzstandardschriftart"/>
+    <w:link w:val="berschrift4"/>
     <w:uiPriority w:val="9"/>
     <w:semiHidden/>
     <w:rsid w:val="00967897"/>
@@ -3602,10 +3826,10 @@
       <w:color w:val="2E74B5" w:themeColor="accent1" w:themeShade="BF"/>
     </w:rPr>
   </w:style>
-  <w:style w:type="character" w:customStyle="1" w:styleId="Heading5Char">
-    <w:name w:val="Heading 5 Char"/>
-    <w:basedOn w:val="DefaultParagraphFont"/>
-    <w:link w:val="Heading5"/>
+  <w:style w:type="character" w:customStyle="1" w:styleId="berschrift5Zeichen">
+    <w:name w:val="Überschrift 5 Zeichen"/>
+    <w:basedOn w:val="Absatzstandardschriftart"/>
+    <w:link w:val="berschrift5"/>
     <w:uiPriority w:val="9"/>
     <w:semiHidden/>
     <w:rsid w:val="00967897"/>
@@ -3614,10 +3838,10 @@
       <w:color w:val="2E74B5" w:themeColor="accent1" w:themeShade="BF"/>
     </w:rPr>
   </w:style>
-  <w:style w:type="character" w:customStyle="1" w:styleId="Heading6Char">
-    <w:name w:val="Heading 6 Char"/>
-    <w:basedOn w:val="DefaultParagraphFont"/>
-    <w:link w:val="Heading6"/>
+  <w:style w:type="character" w:customStyle="1" w:styleId="berschrift6Zeichen">
+    <w:name w:val="Überschrift 6 Zeichen"/>
+    <w:basedOn w:val="Absatzstandardschriftart"/>
+    <w:link w:val="berschrift6"/>
     <w:uiPriority w:val="9"/>
     <w:semiHidden/>
     <w:rsid w:val="00967897"/>
@@ -3626,10 +3850,10 @@
       <w:color w:val="1F4D78" w:themeColor="accent1" w:themeShade="7F"/>
     </w:rPr>
   </w:style>
-  <w:style w:type="character" w:customStyle="1" w:styleId="Heading7Char">
-    <w:name w:val="Heading 7 Char"/>
-    <w:basedOn w:val="DefaultParagraphFont"/>
-    <w:link w:val="Heading7"/>
+  <w:style w:type="character" w:customStyle="1" w:styleId="berschrift7Zeichen">
+    <w:name w:val="Überschrift 7 Zeichen"/>
+    <w:basedOn w:val="Absatzstandardschriftart"/>
+    <w:link w:val="berschrift7"/>
     <w:uiPriority w:val="9"/>
     <w:semiHidden/>
     <w:rsid w:val="00967897"/>
@@ -3640,10 +3864,10 @@
       <w:color w:val="1F4D78" w:themeColor="accent1" w:themeShade="7F"/>
     </w:rPr>
   </w:style>
-  <w:style w:type="character" w:customStyle="1" w:styleId="Heading8Char">
-    <w:name w:val="Heading 8 Char"/>
-    <w:basedOn w:val="DefaultParagraphFont"/>
-    <w:link w:val="Heading8"/>
+  <w:style w:type="character" w:customStyle="1" w:styleId="berschrift8Zeichen">
+    <w:name w:val="Überschrift 8 Zeichen"/>
+    <w:basedOn w:val="Absatzstandardschriftart"/>
+    <w:link w:val="berschrift8"/>
     <w:uiPriority w:val="9"/>
     <w:semiHidden/>
     <w:rsid w:val="00967897"/>
@@ -3654,10 +3878,10 @@
       <w:szCs w:val="21"/>
     </w:rPr>
   </w:style>
-  <w:style w:type="character" w:customStyle="1" w:styleId="Heading9Char">
-    <w:name w:val="Heading 9 Char"/>
-    <w:basedOn w:val="DefaultParagraphFont"/>
-    <w:link w:val="Heading9"/>
+  <w:style w:type="character" w:customStyle="1" w:styleId="berschrift9Zeichen">
+    <w:name w:val="Überschrift 9 Zeichen"/>
+    <w:basedOn w:val="Absatzstandardschriftart"/>
+    <w:link w:val="berschrift9"/>
     <w:uiPriority w:val="9"/>
     <w:semiHidden/>
     <w:rsid w:val="00967897"/>
@@ -3670,10 +3894,10 @@
       <w:szCs w:val="21"/>
     </w:rPr>
   </w:style>
-  <w:style w:type="paragraph" w:styleId="Caption">
+  <w:style w:type="paragraph" w:styleId="Beschriftung">
     <w:name w:val="caption"/>
-    <w:basedOn w:val="Normal"/>
-    <w:next w:val="Normal"/>
+    <w:basedOn w:val="Standard"/>
+    <w:next w:val="Standard"/>
     <w:uiPriority w:val="35"/>
     <w:unhideWhenUsed/>
     <w:qFormat/>
@@ -3689,10 +3913,10 @@
       <w:szCs w:val="18"/>
     </w:rPr>
   </w:style>
-  <w:style w:type="paragraph" w:styleId="FootnoteText">
+  <w:style w:type="paragraph" w:styleId="Funotentext">
     <w:name w:val="footnote text"/>
-    <w:basedOn w:val="Normal"/>
-    <w:link w:val="FootnoteTextChar"/>
+    <w:basedOn w:val="Standard"/>
+    <w:link w:val="FunotentextZeichen"/>
     <w:uiPriority w:val="99"/>
     <w:unhideWhenUsed/>
     <w:rsid w:val="00967897"/>
@@ -3704,10 +3928,10 @@
       <w:szCs w:val="20"/>
     </w:rPr>
   </w:style>
-  <w:style w:type="character" w:customStyle="1" w:styleId="FootnoteTextChar">
-    <w:name w:val="Footnote Text Char"/>
-    <w:basedOn w:val="DefaultParagraphFont"/>
-    <w:link w:val="FootnoteText"/>
+  <w:style w:type="character" w:customStyle="1" w:styleId="FunotentextZeichen">
+    <w:name w:val="Fußnotentext Zeichen"/>
+    <w:basedOn w:val="Absatzstandardschriftart"/>
+    <w:link w:val="Funotentext"/>
     <w:uiPriority w:val="99"/>
     <w:rsid w:val="00967897"/>
     <w:rPr>
@@ -3715,9 +3939,9 @@
       <w:szCs w:val="20"/>
     </w:rPr>
   </w:style>
-  <w:style w:type="character" w:styleId="FootnoteReference">
+  <w:style w:type="character" w:styleId="Funotenzeichen">
     <w:name w:val="footnote reference"/>
-    <w:basedOn w:val="DefaultParagraphFont"/>
+    <w:basedOn w:val="Absatzstandardschriftart"/>
     <w:uiPriority w:val="99"/>
     <w:unhideWhenUsed/>
     <w:rsid w:val="00967897"/>
@@ -3725,9 +3949,9 @@
       <w:vertAlign w:val="superscript"/>
     </w:rPr>
   </w:style>
-  <w:style w:type="paragraph" w:styleId="NormalWeb">
+  <w:style w:type="paragraph" w:styleId="StandardWeb">
     <w:name w:val="Normal (Web)"/>
-    <w:basedOn w:val="Normal"/>
+    <w:basedOn w:val="Standard"/>
     <w:uiPriority w:val="99"/>
     <w:unhideWhenUsed/>
     <w:rsid w:val="00967897"/>
@@ -3741,9 +3965,9 @@
       <w:lang w:eastAsia="de-CH"/>
     </w:rPr>
   </w:style>
-  <w:style w:type="character" w:styleId="Strong">
+  <w:style w:type="character" w:styleId="Betont">
     <w:name w:val="Strong"/>
-    <w:basedOn w:val="DefaultParagraphFont"/>
+    <w:basedOn w:val="Absatzstandardschriftart"/>
     <w:uiPriority w:val="22"/>
     <w:qFormat/>
     <w:rsid w:val="00967897"/>
@@ -3752,9 +3976,9 @@
       <w:bCs/>
     </w:rPr>
   </w:style>
-  <w:style w:type="paragraph" w:styleId="ListParagraph">
+  <w:style w:type="paragraph" w:styleId="Listenabsatz">
     <w:name w:val="List Paragraph"/>
-    <w:basedOn w:val="Normal"/>
+    <w:basedOn w:val="Standard"/>
     <w:uiPriority w:val="34"/>
     <w:qFormat/>
     <w:rsid w:val="00967897"/>
@@ -3762,6 +3986,716 @@
       <w:ind w:left="720"/>
       <w:contextualSpacing/>
     </w:pPr>
+  </w:style>
+  <w:style w:type="paragraph" w:styleId="Sprechblasentext">
+    <w:name w:val="Balloon Text"/>
+    <w:basedOn w:val="Standard"/>
+    <w:link w:val="SprechblasentextZeichen"/>
+    <w:uiPriority w:val="99"/>
+    <w:semiHidden/>
+    <w:unhideWhenUsed/>
+    <w:rsid w:val="001C2C00"/>
+    <w:pPr>
+      <w:spacing w:after="0" w:line="240" w:lineRule="auto"/>
+    </w:pPr>
+    <w:rPr>
+      <w:rFonts w:ascii="Lucida Grande" w:hAnsi="Lucida Grande"/>
+      <w:sz w:val="18"/>
+      <w:szCs w:val="18"/>
+    </w:rPr>
+  </w:style>
+  <w:style w:type="character" w:customStyle="1" w:styleId="SprechblasentextZeichen">
+    <w:name w:val="Sprechblasentext Zeichen"/>
+    <w:basedOn w:val="Absatzstandardschriftart"/>
+    <w:link w:val="Sprechblasentext"/>
+    <w:uiPriority w:val="99"/>
+    <w:semiHidden/>
+    <w:rsid w:val="001C2C00"/>
+    <w:rPr>
+      <w:rFonts w:ascii="Lucida Grande" w:hAnsi="Lucida Grande"/>
+      <w:sz w:val="18"/>
+      <w:szCs w:val="18"/>
+    </w:rPr>
+  </w:style>
+</w:styles>
+</file>
+
+<file path=word/stylesWithEffects.xml><?xml version="1.0" encoding="utf-8"?>
+<w:styles xmlns:wpc="http://schemas.microsoft.com/office/word/2010/wordprocessingCanvas" xmlns:mo="http://schemas.microsoft.com/office/mac/office/2008/main" xmlns:mc="http://schemas.openxmlformats.org/markup-compatibility/2006" xmlns:mv="urn:schemas-microsoft-com:mac:vml" xmlns:o="urn:schemas-microsoft-com:office:office" xmlns:r="http://schemas.openxmlformats.org/officeDocument/2006/relationships" xmlns:m="http://schemas.openxmlformats.org/officeDocument/2006/math" xmlns:v="urn:schemas-microsoft-com:vml" xmlns:wp14="http://schemas.microsoft.com/office/word/2010/wordprocessingDrawing" xmlns:wp="http://schemas.openxmlformats.org/drawingml/2006/wordprocessingDrawing" xmlns:w10="urn:schemas-microsoft-com:office:word" xmlns:w="http://schemas.openxmlformats.org/wordprocessingml/2006/main" xmlns:w14="http://schemas.microsoft.com/office/word/2010/wordml" xmlns:wpg="http://schemas.microsoft.com/office/word/2010/wordprocessingGroup" xmlns:wpi="http://schemas.microsoft.com/office/word/2010/wordprocessingInk" xmlns:wne="http://schemas.microsoft.com/office/word/2006/wordml" xmlns:wps="http://schemas.microsoft.com/office/word/2010/wordprocessingShape" mc:Ignorable="w14 wp14">
+  <w:docDefaults>
+    <w:rPrDefault>
+      <w:rPr>
+        <w:rFonts w:asciiTheme="minorHAnsi" w:eastAsiaTheme="minorHAnsi" w:hAnsiTheme="minorHAnsi" w:cstheme="minorBidi"/>
+        <w:sz w:val="22"/>
+        <w:szCs w:val="22"/>
+        <w:lang w:val="de-CH" w:eastAsia="en-US" w:bidi="ar-SA"/>
+      </w:rPr>
+    </w:rPrDefault>
+    <w:pPrDefault>
+      <w:pPr>
+        <w:spacing w:after="160" w:line="259" w:lineRule="auto"/>
+      </w:pPr>
+    </w:pPrDefault>
+  </w:docDefaults>
+  <w:latentStyles w:defLockedState="0" w:defUIPriority="99" w:defSemiHidden="1" w:defUnhideWhenUsed="1" w:defQFormat="0" w:count="276">
+    <w:lsdException w:name="Normal" w:semiHidden="0" w:uiPriority="0" w:unhideWhenUsed="0" w:qFormat="1"/>
+    <w:lsdException w:name="heading 1" w:semiHidden="0" w:uiPriority="9" w:unhideWhenUsed="0" w:qFormat="1"/>
+    <w:lsdException w:name="heading 2" w:uiPriority="9" w:qFormat="1"/>
+    <w:lsdException w:name="heading 3" w:uiPriority="9" w:qFormat="1"/>
+    <w:lsdException w:name="heading 4" w:uiPriority="9" w:qFormat="1"/>
+    <w:lsdException w:name="heading 5" w:uiPriority="9" w:qFormat="1"/>
+    <w:lsdException w:name="heading 6" w:uiPriority="9" w:qFormat="1"/>
+    <w:lsdException w:name="heading 7" w:uiPriority="9" w:qFormat="1"/>
+    <w:lsdException w:name="heading 8" w:uiPriority="9" w:qFormat="1"/>
+    <w:lsdException w:name="heading 9" w:uiPriority="9" w:qFormat="1"/>
+    <w:lsdException w:name="toc 1" w:uiPriority="39"/>
+    <w:lsdException w:name="toc 2" w:uiPriority="39"/>
+    <w:lsdException w:name="toc 3" w:uiPriority="39"/>
+    <w:lsdException w:name="toc 4" w:uiPriority="39"/>
+    <w:lsdException w:name="toc 5" w:uiPriority="39"/>
+    <w:lsdException w:name="toc 6" w:uiPriority="39"/>
+    <w:lsdException w:name="toc 7" w:uiPriority="39"/>
+    <w:lsdException w:name="toc 8" w:uiPriority="39"/>
+    <w:lsdException w:name="toc 9" w:uiPriority="39"/>
+    <w:lsdException w:name="caption" w:uiPriority="35" w:qFormat="1"/>
+    <w:lsdException w:name="Title" w:semiHidden="0" w:uiPriority="10" w:unhideWhenUsed="0" w:qFormat="1"/>
+    <w:lsdException w:name="Default Paragraph Font" w:uiPriority="1"/>
+    <w:lsdException w:name="Subtitle" w:semiHidden="0" w:uiPriority="11" w:unhideWhenUsed="0" w:qFormat="1"/>
+    <w:lsdException w:name="Strong" w:semiHidden="0" w:uiPriority="22" w:unhideWhenUsed="0" w:qFormat="1"/>
+    <w:lsdException w:name="Emphasis" w:semiHidden="0" w:uiPriority="20" w:unhideWhenUsed="0" w:qFormat="1"/>
+    <w:lsdException w:name="Table Grid" w:semiHidden="0" w:uiPriority="39" w:unhideWhenUsed="0"/>
+    <w:lsdException w:name="Note Level 1" w:semiHidden="0" w:unhideWhenUsed="0"/>
+    <w:lsdException w:name="Note Level 2" w:semiHidden="0" w:unhideWhenUsed="0"/>
+    <w:lsdException w:name="Note Level 3" w:semiHidden="0" w:unhideWhenUsed="0"/>
+    <w:lsdException w:name="Note Level 4" w:semiHidden="0" w:unhideWhenUsed="0"/>
+    <w:lsdException w:name="Note Level 5" w:semiHidden="0" w:unhideWhenUsed="0"/>
+    <w:lsdException w:name="Note Level 6" w:semiHidden="0" w:unhideWhenUsed="0"/>
+    <w:lsdException w:name="Note Level 7" w:semiHidden="0" w:unhideWhenUsed="0"/>
+    <w:lsdException w:name="Note Level 8" w:semiHidden="0" w:unhideWhenUsed="0"/>
+    <w:lsdException w:name="Note Level 9" w:semiHidden="0" w:unhideWhenUsed="0"/>
+    <w:lsdException w:name="Placeholder Text" w:unhideWhenUsed="0"/>
+    <w:lsdException w:name="No Spacing" w:semiHidden="0" w:uiPriority="1" w:unhideWhenUsed="0" w:qFormat="1"/>
+    <w:lsdException w:name="Light Shading" w:semiHidden="0" w:uiPriority="60" w:unhideWhenUsed="0"/>
+    <w:lsdException w:name="Light List" w:semiHidden="0" w:uiPriority="61" w:unhideWhenUsed="0"/>
+    <w:lsdException w:name="Light Grid" w:semiHidden="0" w:uiPriority="62" w:unhideWhenUsed="0"/>
+    <w:lsdException w:name="Medium Shading 1" w:semiHidden="0" w:uiPriority="63" w:unhideWhenUsed="0"/>
+    <w:lsdException w:name="Medium Shading 2" w:semiHidden="0" w:uiPriority="64" w:unhideWhenUsed="0"/>
+    <w:lsdException w:name="Medium List 1" w:semiHidden="0" w:uiPriority="65" w:unhideWhenUsed="0"/>
+    <w:lsdException w:name="Medium List 2" w:semiHidden="0" w:uiPriority="66" w:unhideWhenUsed="0"/>
+    <w:lsdException w:name="Medium Grid 1" w:semiHidden="0" w:uiPriority="67" w:unhideWhenUsed="0"/>
+    <w:lsdException w:name="Medium Grid 2" w:semiHidden="0" w:uiPriority="68" w:unhideWhenUsed="0"/>
+    <w:lsdException w:name="Medium Grid 3" w:semiHidden="0" w:uiPriority="69" w:unhideWhenUsed="0"/>
+    <w:lsdException w:name="Dark List" w:semiHidden="0" w:uiPriority="70" w:unhideWhenUsed="0"/>
+    <w:lsdException w:name="Colorful Shading" w:semiHidden="0" w:uiPriority="71" w:unhideWhenUsed="0"/>
+    <w:lsdException w:name="Colorful List" w:semiHidden="0" w:uiPriority="72" w:unhideWhenUsed="0"/>
+    <w:lsdException w:name="Colorful Grid" w:semiHidden="0" w:uiPriority="73" w:unhideWhenUsed="0"/>
+    <w:lsdException w:name="Light Shading Accent 1" w:semiHidden="0" w:uiPriority="60" w:unhideWhenUsed="0"/>
+    <w:lsdException w:name="Light List Accent 1" w:semiHidden="0" w:uiPriority="61" w:unhideWhenUsed="0"/>
+    <w:lsdException w:name="Light Grid Accent 1" w:semiHidden="0" w:uiPriority="62" w:unhideWhenUsed="0"/>
+    <w:lsdException w:name="Medium Shading 1 Accent 1" w:semiHidden="0" w:uiPriority="63" w:unhideWhenUsed="0"/>
+    <w:lsdException w:name="Medium Shading 2 Accent 1" w:semiHidden="0" w:uiPriority="64" w:unhideWhenUsed="0"/>
+    <w:lsdException w:name="Medium List 1 Accent 1" w:semiHidden="0" w:uiPriority="65" w:unhideWhenUsed="0"/>
+    <w:lsdException w:name="Revision" w:unhideWhenUsed="0"/>
+    <w:lsdException w:name="List Paragraph" w:semiHidden="0" w:uiPriority="34" w:unhideWhenUsed="0" w:qFormat="1"/>
+    <w:lsdException w:name="Quote" w:semiHidden="0" w:uiPriority="29" w:unhideWhenUsed="0" w:qFormat="1"/>
+    <w:lsdException w:name="Intense Quote" w:semiHidden="0" w:uiPriority="30" w:unhideWhenUsed="0" w:qFormat="1"/>
+    <w:lsdException w:name="Medium List 2 Accent 1" w:semiHidden="0" w:uiPriority="66" w:unhideWhenUsed="0"/>
+    <w:lsdException w:name="Medium Grid 1 Accent 1" w:semiHidden="0" w:uiPriority="67" w:unhideWhenUsed="0"/>
+    <w:lsdException w:name="Medium Grid 2 Accent 1" w:semiHidden="0" w:uiPriority="68" w:unhideWhenUsed="0"/>
+    <w:lsdException w:name="Medium Grid 3 Accent 1" w:semiHidden="0" w:uiPriority="69" w:unhideWhenUsed="0"/>
+    <w:lsdException w:name="Dark List Accent 1" w:semiHidden="0" w:uiPriority="70" w:unhideWhenUsed="0"/>
+    <w:lsdException w:name="Colorful Shading Accent 1" w:semiHidden="0" w:uiPriority="71" w:unhideWhenUsed="0"/>
+    <w:lsdException w:name="Colorful List Accent 1" w:semiHidden="0" w:uiPriority="72" w:unhideWhenUsed="0"/>
+    <w:lsdException w:name="Colorful Grid Accent 1" w:semiHidden="0" w:uiPriority="73" w:unhideWhenUsed="0"/>
+    <w:lsdException w:name="Light Shading Accent 2" w:semiHidden="0" w:uiPriority="60" w:unhideWhenUsed="0"/>
+    <w:lsdException w:name="Light List Accent 2" w:semiHidden="0" w:uiPriority="61" w:unhideWhenUsed="0"/>
+    <w:lsdException w:name="Light Grid Accent 2" w:semiHidden="0" w:uiPriority="62" w:unhideWhenUsed="0"/>
+    <w:lsdException w:name="Medium Shading 1 Accent 2" w:semiHidden="0" w:uiPriority="63" w:unhideWhenUsed="0"/>
+    <w:lsdException w:name="Medium Shading 2 Accent 2" w:semiHidden="0" w:uiPriority="64" w:unhideWhenUsed="0"/>
+    <w:lsdException w:name="Medium List 1 Accent 2" w:semiHidden="0" w:uiPriority="65" w:unhideWhenUsed="0"/>
+    <w:lsdException w:name="Medium List 2 Accent 2" w:semiHidden="0" w:uiPriority="66" w:unhideWhenUsed="0"/>
+    <w:lsdException w:name="Medium Grid 1 Accent 2" w:semiHidden="0" w:uiPriority="67" w:unhideWhenUsed="0"/>
+    <w:lsdException w:name="Medium Grid 2 Accent 2" w:semiHidden="0" w:uiPriority="68" w:unhideWhenUsed="0"/>
+    <w:lsdException w:name="Medium Grid 3 Accent 2" w:semiHidden="0" w:uiPriority="69" w:unhideWhenUsed="0"/>
+    <w:lsdException w:name="Dark List Accent 2" w:semiHidden="0" w:uiPriority="70" w:unhideWhenUsed="0"/>
+    <w:lsdException w:name="Colorful Shading Accent 2" w:semiHidden="0" w:uiPriority="71" w:unhideWhenUsed="0"/>
+    <w:lsdException w:name="Colorful List Accent 2" w:semiHidden="0" w:uiPriority="72" w:unhideWhenUsed="0"/>
+    <w:lsdException w:name="Colorful Grid Accent 2" w:semiHidden="0" w:uiPriority="73" w:unhideWhenUsed="0"/>
+    <w:lsdException w:name="Light Shading Accent 3" w:semiHidden="0" w:uiPriority="60" w:unhideWhenUsed="0"/>
+    <w:lsdException w:name="Light List Accent 3" w:semiHidden="0" w:uiPriority="61" w:unhideWhenUsed="0"/>
+    <w:lsdException w:name="Light Grid Accent 3" w:semiHidden="0" w:uiPriority="62" w:unhideWhenUsed="0"/>
+    <w:lsdException w:name="Medium Shading 1 Accent 3" w:semiHidden="0" w:uiPriority="63" w:unhideWhenUsed="0"/>
+    <w:lsdException w:name="Medium Shading 2 Accent 3" w:semiHidden="0" w:uiPriority="64" w:unhideWhenUsed="0"/>
+    <w:lsdException w:name="Medium List 1 Accent 3" w:semiHidden="0" w:uiPriority="65" w:unhideWhenUsed="0"/>
+    <w:lsdException w:name="Medium List 2 Accent 3" w:semiHidden="0" w:uiPriority="66" w:unhideWhenUsed="0"/>
+    <w:lsdException w:name="Medium Grid 1 Accent 3" w:semiHidden="0" w:uiPriority="67" w:unhideWhenUsed="0"/>
+    <w:lsdException w:name="Medium Grid 2 Accent 3" w:semiHidden="0" w:uiPriority="68" w:unhideWhenUsed="0"/>
+    <w:lsdException w:name="Medium Grid 3 Accent 3" w:semiHidden="0" w:uiPriority="69" w:unhideWhenUsed="0"/>
+    <w:lsdException w:name="Dark List Accent 3" w:semiHidden="0" w:uiPriority="70" w:unhideWhenUsed="0"/>
+    <w:lsdException w:name="Colorful Shading Accent 3" w:semiHidden="0" w:uiPriority="71" w:unhideWhenUsed="0"/>
+    <w:lsdException w:name="Colorful List Accent 3" w:semiHidden="0" w:uiPriority="72" w:unhideWhenUsed="0"/>
+    <w:lsdException w:name="Colorful Grid Accent 3" w:semiHidden="0" w:uiPriority="73" w:unhideWhenUsed="0"/>
+    <w:lsdException w:name="Light Shading Accent 4" w:semiHidden="0" w:uiPriority="60" w:unhideWhenUsed="0"/>
+    <w:lsdException w:name="Light List Accent 4" w:semiHidden="0" w:uiPriority="61" w:unhideWhenUsed="0"/>
+    <w:lsdException w:name="Light Grid Accent 4" w:semiHidden="0" w:uiPriority="62" w:unhideWhenUsed="0"/>
+    <w:lsdException w:name="Medium Shading 1 Accent 4" w:semiHidden="0" w:uiPriority="63" w:unhideWhenUsed="0"/>
+    <w:lsdException w:name="Medium Shading 2 Accent 4" w:semiHidden="0" w:uiPriority="64" w:unhideWhenUsed="0"/>
+    <w:lsdException w:name="Medium List 1 Accent 4" w:semiHidden="0" w:uiPriority="65" w:unhideWhenUsed="0"/>
+    <w:lsdException w:name="Medium List 2 Accent 4" w:semiHidden="0" w:uiPriority="66" w:unhideWhenUsed="0"/>
+    <w:lsdException w:name="Medium Grid 1 Accent 4" w:semiHidden="0" w:uiPriority="67" w:unhideWhenUsed="0"/>
+    <w:lsdException w:name="Medium Grid 2 Accent 4" w:semiHidden="0" w:uiPriority="68" w:unhideWhenUsed="0"/>
+    <w:lsdException w:name="Medium Grid 3 Accent 4" w:semiHidden="0" w:uiPriority="69" w:unhideWhenUsed="0"/>
+    <w:lsdException w:name="Dark List Accent 4" w:semiHidden="0" w:uiPriority="70" w:unhideWhenUsed="0"/>
+    <w:lsdException w:name="Colorful Shading Accent 4" w:semiHidden="0" w:uiPriority="71" w:unhideWhenUsed="0"/>
+    <w:lsdException w:name="Colorful List Accent 4" w:semiHidden="0" w:uiPriority="72" w:unhideWhenUsed="0"/>
+    <w:lsdException w:name="Colorful Grid Accent 4" w:semiHidden="0" w:uiPriority="73" w:unhideWhenUsed="0"/>
+    <w:lsdException w:name="Light Shading Accent 5" w:semiHidden="0" w:uiPriority="60" w:unhideWhenUsed="0"/>
+    <w:lsdException w:name="Light List Accent 5" w:semiHidden="0" w:uiPriority="61" w:unhideWhenUsed="0"/>
+    <w:lsdException w:name="Light Grid Accent 5" w:semiHidden="0" w:uiPriority="62" w:unhideWhenUsed="0"/>
+    <w:lsdException w:name="Medium Shading 1 Accent 5" w:semiHidden="0" w:uiPriority="63" w:unhideWhenUsed="0"/>
+    <w:lsdException w:name="Medium Shading 2 Accent 5" w:semiHidden="0" w:uiPriority="64" w:unhideWhenUsed="0"/>
+    <w:lsdException w:name="Medium List 1 Accent 5" w:semiHidden="0" w:uiPriority="65" w:unhideWhenUsed="0"/>
+    <w:lsdException w:name="Medium List 2 Accent 5" w:semiHidden="0" w:uiPriority="66" w:unhideWhenUsed="0"/>
+    <w:lsdException w:name="Medium Grid 1 Accent 5" w:semiHidden="0" w:uiPriority="67" w:unhideWhenUsed="0"/>
+    <w:lsdException w:name="Medium Grid 2 Accent 5" w:semiHidden="0" w:uiPriority="68" w:unhideWhenUsed="0"/>
+    <w:lsdException w:name="Medium Grid 3 Accent 5" w:semiHidden="0" w:uiPriority="69" w:unhideWhenUsed="0"/>
+    <w:lsdException w:name="Dark List Accent 5" w:semiHidden="0" w:uiPriority="70" w:unhideWhenUsed="0"/>
+    <w:lsdException w:name="Colorful Shading Accent 5" w:semiHidden="0" w:uiPriority="71" w:unhideWhenUsed="0"/>
+    <w:lsdException w:name="Colorful List Accent 5" w:semiHidden="0" w:uiPriority="72" w:unhideWhenUsed="0"/>
+    <w:lsdException w:name="Colorful Grid Accent 5" w:semiHidden="0" w:uiPriority="73" w:unhideWhenUsed="0"/>
+    <w:lsdException w:name="Light Shading Accent 6" w:semiHidden="0" w:uiPriority="60" w:unhideWhenUsed="0"/>
+    <w:lsdException w:name="Light List Accent 6" w:semiHidden="0" w:uiPriority="61" w:unhideWhenUsed="0"/>
+    <w:lsdException w:name="Light Grid Accent 6" w:semiHidden="0" w:uiPriority="62" w:unhideWhenUsed="0"/>
+    <w:lsdException w:name="Medium Shading 1 Accent 6" w:semiHidden="0" w:uiPriority="63" w:unhideWhenUsed="0"/>
+    <w:lsdException w:name="Medium Shading 2 Accent 6" w:semiHidden="0" w:uiPriority="64" w:unhideWhenUsed="0"/>
+    <w:lsdException w:name="Medium List 1 Accent 6" w:semiHidden="0" w:uiPriority="65" w:unhideWhenUsed="0"/>
+    <w:lsdException w:name="Medium List 2 Accent 6" w:semiHidden="0" w:uiPriority="66" w:unhideWhenUsed="0"/>
+    <w:lsdException w:name="Medium Grid 1 Accent 6" w:semiHidden="0" w:uiPriority="67" w:unhideWhenUsed="0"/>
+    <w:lsdException w:name="Medium Grid 2 Accent 6" w:semiHidden="0" w:uiPriority="68" w:unhideWhenUsed="0"/>
+    <w:lsdException w:name="Medium Grid 3 Accent 6" w:semiHidden="0" w:uiPriority="69" w:unhideWhenUsed="0"/>
+    <w:lsdException w:name="Dark List Accent 6" w:semiHidden="0" w:uiPriority="70" w:unhideWhenUsed="0"/>
+    <w:lsdException w:name="Colorful Shading Accent 6" w:semiHidden="0" w:uiPriority="71" w:unhideWhenUsed="0"/>
+    <w:lsdException w:name="Colorful List Accent 6" w:semiHidden="0" w:uiPriority="72" w:unhideWhenUsed="0"/>
+    <w:lsdException w:name="Colorful Grid Accent 6" w:semiHidden="0" w:uiPriority="73" w:unhideWhenUsed="0"/>
+    <w:lsdException w:name="Subtle Emphasis" w:semiHidden="0" w:uiPriority="19" w:unhideWhenUsed="0" w:qFormat="1"/>
+    <w:lsdException w:name="Intense Emphasis" w:semiHidden="0" w:uiPriority="21" w:unhideWhenUsed="0" w:qFormat="1"/>
+    <w:lsdException w:name="Subtle Reference" w:semiHidden="0" w:uiPriority="31" w:unhideWhenUsed="0" w:qFormat="1"/>
+    <w:lsdException w:name="Intense Reference" w:semiHidden="0" w:uiPriority="32" w:unhideWhenUsed="0" w:qFormat="1"/>
+    <w:lsdException w:name="Book Title" w:semiHidden="0" w:uiPriority="33" w:unhideWhenUsed="0" w:qFormat="1"/>
+    <w:lsdException w:name="Bibliography" w:uiPriority="37"/>
+    <w:lsdException w:name="TOC Heading" w:uiPriority="39" w:qFormat="1"/>
+  </w:latentStyles>
+  <w:style w:type="paragraph" w:default="1" w:styleId="Standard">
+    <w:name w:val="Normal"/>
+    <w:qFormat/>
+    <w:rsid w:val="00967897"/>
+  </w:style>
+  <w:style w:type="paragraph" w:styleId="berschrift1">
+    <w:name w:val="heading 1"/>
+    <w:basedOn w:val="Standard"/>
+    <w:next w:val="Standard"/>
+    <w:link w:val="berschrift1Zeichen"/>
+    <w:uiPriority w:val="9"/>
+    <w:qFormat/>
+    <w:rsid w:val="00967897"/>
+    <w:pPr>
+      <w:keepNext/>
+      <w:keepLines/>
+      <w:numPr>
+        <w:numId w:val="1"/>
+      </w:numPr>
+      <w:spacing w:before="240" w:after="0"/>
+      <w:outlineLvl w:val="0"/>
+    </w:pPr>
+    <w:rPr>
+      <w:rFonts w:asciiTheme="majorHAnsi" w:eastAsiaTheme="majorEastAsia" w:hAnsiTheme="majorHAnsi" w:cstheme="majorBidi"/>
+      <w:color w:val="2E74B5" w:themeColor="accent1" w:themeShade="BF"/>
+      <w:sz w:val="32"/>
+      <w:szCs w:val="32"/>
+    </w:rPr>
+  </w:style>
+  <w:style w:type="paragraph" w:styleId="berschrift2">
+    <w:name w:val="heading 2"/>
+    <w:basedOn w:val="Standard"/>
+    <w:next w:val="Standard"/>
+    <w:link w:val="berschrift2Zeichen"/>
+    <w:uiPriority w:val="9"/>
+    <w:unhideWhenUsed/>
+    <w:qFormat/>
+    <w:rsid w:val="00967897"/>
+    <w:pPr>
+      <w:keepNext/>
+      <w:keepLines/>
+      <w:numPr>
+        <w:ilvl w:val="1"/>
+        <w:numId w:val="1"/>
+      </w:numPr>
+      <w:spacing w:before="40" w:after="0"/>
+      <w:outlineLvl w:val="1"/>
+    </w:pPr>
+    <w:rPr>
+      <w:rFonts w:asciiTheme="majorHAnsi" w:eastAsiaTheme="majorEastAsia" w:hAnsiTheme="majorHAnsi" w:cstheme="majorBidi"/>
+      <w:color w:val="2E74B5" w:themeColor="accent1" w:themeShade="BF"/>
+      <w:sz w:val="26"/>
+      <w:szCs w:val="26"/>
+    </w:rPr>
+  </w:style>
+  <w:style w:type="paragraph" w:styleId="berschrift3">
+    <w:name w:val="heading 3"/>
+    <w:basedOn w:val="Standard"/>
+    <w:next w:val="Standard"/>
+    <w:link w:val="berschrift3Zeichen"/>
+    <w:uiPriority w:val="9"/>
+    <w:unhideWhenUsed/>
+    <w:qFormat/>
+    <w:rsid w:val="00967897"/>
+    <w:pPr>
+      <w:keepNext/>
+      <w:keepLines/>
+      <w:numPr>
+        <w:ilvl w:val="2"/>
+        <w:numId w:val="1"/>
+      </w:numPr>
+      <w:spacing w:before="40" w:after="0"/>
+      <w:outlineLvl w:val="2"/>
+    </w:pPr>
+    <w:rPr>
+      <w:rFonts w:asciiTheme="majorHAnsi" w:eastAsiaTheme="majorEastAsia" w:hAnsiTheme="majorHAnsi" w:cstheme="majorBidi"/>
+      <w:color w:val="1F4D78" w:themeColor="accent1" w:themeShade="7F"/>
+      <w:sz w:val="24"/>
+      <w:szCs w:val="24"/>
+    </w:rPr>
+  </w:style>
+  <w:style w:type="paragraph" w:styleId="berschrift4">
+    <w:name w:val="heading 4"/>
+    <w:basedOn w:val="Standard"/>
+    <w:next w:val="Standard"/>
+    <w:link w:val="berschrift4Zeichen"/>
+    <w:uiPriority w:val="9"/>
+    <w:semiHidden/>
+    <w:unhideWhenUsed/>
+    <w:qFormat/>
+    <w:rsid w:val="00967897"/>
+    <w:pPr>
+      <w:keepNext/>
+      <w:keepLines/>
+      <w:numPr>
+        <w:ilvl w:val="3"/>
+        <w:numId w:val="1"/>
+      </w:numPr>
+      <w:spacing w:before="40" w:after="0"/>
+      <w:outlineLvl w:val="3"/>
+    </w:pPr>
+    <w:rPr>
+      <w:rFonts w:asciiTheme="majorHAnsi" w:eastAsiaTheme="majorEastAsia" w:hAnsiTheme="majorHAnsi" w:cstheme="majorBidi"/>
+      <w:i/>
+      <w:iCs/>
+      <w:color w:val="2E74B5" w:themeColor="accent1" w:themeShade="BF"/>
+    </w:rPr>
+  </w:style>
+  <w:style w:type="paragraph" w:styleId="berschrift5">
+    <w:name w:val="heading 5"/>
+    <w:basedOn w:val="Standard"/>
+    <w:next w:val="Standard"/>
+    <w:link w:val="berschrift5Zeichen"/>
+    <w:uiPriority w:val="9"/>
+    <w:semiHidden/>
+    <w:unhideWhenUsed/>
+    <w:qFormat/>
+    <w:rsid w:val="00967897"/>
+    <w:pPr>
+      <w:keepNext/>
+      <w:keepLines/>
+      <w:numPr>
+        <w:ilvl w:val="4"/>
+        <w:numId w:val="1"/>
+      </w:numPr>
+      <w:spacing w:before="40" w:after="0"/>
+      <w:outlineLvl w:val="4"/>
+    </w:pPr>
+    <w:rPr>
+      <w:rFonts w:asciiTheme="majorHAnsi" w:eastAsiaTheme="majorEastAsia" w:hAnsiTheme="majorHAnsi" w:cstheme="majorBidi"/>
+      <w:color w:val="2E74B5" w:themeColor="accent1" w:themeShade="BF"/>
+    </w:rPr>
+  </w:style>
+  <w:style w:type="paragraph" w:styleId="berschrift6">
+    <w:name w:val="heading 6"/>
+    <w:basedOn w:val="Standard"/>
+    <w:next w:val="Standard"/>
+    <w:link w:val="berschrift6Zeichen"/>
+    <w:uiPriority w:val="9"/>
+    <w:semiHidden/>
+    <w:unhideWhenUsed/>
+    <w:qFormat/>
+    <w:rsid w:val="00967897"/>
+    <w:pPr>
+      <w:keepNext/>
+      <w:keepLines/>
+      <w:numPr>
+        <w:ilvl w:val="5"/>
+        <w:numId w:val="1"/>
+      </w:numPr>
+      <w:spacing w:before="40" w:after="0"/>
+      <w:outlineLvl w:val="5"/>
+    </w:pPr>
+    <w:rPr>
+      <w:rFonts w:asciiTheme="majorHAnsi" w:eastAsiaTheme="majorEastAsia" w:hAnsiTheme="majorHAnsi" w:cstheme="majorBidi"/>
+      <w:color w:val="1F4D78" w:themeColor="accent1" w:themeShade="7F"/>
+    </w:rPr>
+  </w:style>
+  <w:style w:type="paragraph" w:styleId="berschrift7">
+    <w:name w:val="heading 7"/>
+    <w:basedOn w:val="Standard"/>
+    <w:next w:val="Standard"/>
+    <w:link w:val="berschrift7Zeichen"/>
+    <w:uiPriority w:val="9"/>
+    <w:semiHidden/>
+    <w:unhideWhenUsed/>
+    <w:qFormat/>
+    <w:rsid w:val="00967897"/>
+    <w:pPr>
+      <w:keepNext/>
+      <w:keepLines/>
+      <w:numPr>
+        <w:ilvl w:val="6"/>
+        <w:numId w:val="1"/>
+      </w:numPr>
+      <w:spacing w:before="40" w:after="0"/>
+      <w:outlineLvl w:val="6"/>
+    </w:pPr>
+    <w:rPr>
+      <w:rFonts w:asciiTheme="majorHAnsi" w:eastAsiaTheme="majorEastAsia" w:hAnsiTheme="majorHAnsi" w:cstheme="majorBidi"/>
+      <w:i/>
+      <w:iCs/>
+      <w:color w:val="1F4D78" w:themeColor="accent1" w:themeShade="7F"/>
+    </w:rPr>
+  </w:style>
+  <w:style w:type="paragraph" w:styleId="berschrift8">
+    <w:name w:val="heading 8"/>
+    <w:basedOn w:val="Standard"/>
+    <w:next w:val="Standard"/>
+    <w:link w:val="berschrift8Zeichen"/>
+    <w:uiPriority w:val="9"/>
+    <w:semiHidden/>
+    <w:unhideWhenUsed/>
+    <w:qFormat/>
+    <w:rsid w:val="00967897"/>
+    <w:pPr>
+      <w:keepNext/>
+      <w:keepLines/>
+      <w:numPr>
+        <w:ilvl w:val="7"/>
+        <w:numId w:val="1"/>
+      </w:numPr>
+      <w:spacing w:before="40" w:after="0"/>
+      <w:outlineLvl w:val="7"/>
+    </w:pPr>
+    <w:rPr>
+      <w:rFonts w:asciiTheme="majorHAnsi" w:eastAsiaTheme="majorEastAsia" w:hAnsiTheme="majorHAnsi" w:cstheme="majorBidi"/>
+      <w:color w:val="272727" w:themeColor="text1" w:themeTint="D8"/>
+      <w:sz w:val="21"/>
+      <w:szCs w:val="21"/>
+    </w:rPr>
+  </w:style>
+  <w:style w:type="paragraph" w:styleId="berschrift9">
+    <w:name w:val="heading 9"/>
+    <w:basedOn w:val="Standard"/>
+    <w:next w:val="Standard"/>
+    <w:link w:val="berschrift9Zeichen"/>
+    <w:uiPriority w:val="9"/>
+    <w:semiHidden/>
+    <w:unhideWhenUsed/>
+    <w:qFormat/>
+    <w:rsid w:val="00967897"/>
+    <w:pPr>
+      <w:keepNext/>
+      <w:keepLines/>
+      <w:numPr>
+        <w:ilvl w:val="8"/>
+        <w:numId w:val="1"/>
+      </w:numPr>
+      <w:spacing w:before="40" w:after="0"/>
+      <w:outlineLvl w:val="8"/>
+    </w:pPr>
+    <w:rPr>
+      <w:rFonts w:asciiTheme="majorHAnsi" w:eastAsiaTheme="majorEastAsia" w:hAnsiTheme="majorHAnsi" w:cstheme="majorBidi"/>
+      <w:i/>
+      <w:iCs/>
+      <w:color w:val="272727" w:themeColor="text1" w:themeTint="D8"/>
+      <w:sz w:val="21"/>
+      <w:szCs w:val="21"/>
+    </w:rPr>
+  </w:style>
+  <w:style w:type="character" w:default="1" w:styleId="Absatzstandardschriftart">
+    <w:name w:val="Default Paragraph Font"/>
+    <w:uiPriority w:val="1"/>
+    <w:semiHidden/>
+    <w:unhideWhenUsed/>
+  </w:style>
+  <w:style w:type="table" w:default="1" w:styleId="NormaleTabelle">
+    <w:name w:val="Normal Table"/>
+    <w:uiPriority w:val="99"/>
+    <w:semiHidden/>
+    <w:unhideWhenUsed/>
+    <w:tblPr>
+      <w:tblInd w:w="0" w:type="dxa"/>
+      <w:tblCellMar>
+        <w:top w:w="0" w:type="dxa"/>
+        <w:left w:w="108" w:type="dxa"/>
+        <w:bottom w:w="0" w:type="dxa"/>
+        <w:right w:w="108" w:type="dxa"/>
+      </w:tblCellMar>
+    </w:tblPr>
+  </w:style>
+  <w:style w:type="numbering" w:default="1" w:styleId="KeineListe">
+    <w:name w:val="No List"/>
+    <w:uiPriority w:val="99"/>
+    <w:semiHidden/>
+    <w:unhideWhenUsed/>
+  </w:style>
+  <w:style w:type="character" w:customStyle="1" w:styleId="berschrift1Zeichen">
+    <w:name w:val="Überschrift 1 Zeichen"/>
+    <w:basedOn w:val="Absatzstandardschriftart"/>
+    <w:link w:val="berschrift1"/>
+    <w:uiPriority w:val="9"/>
+    <w:rsid w:val="00967897"/>
+    <w:rPr>
+      <w:rFonts w:asciiTheme="majorHAnsi" w:eastAsiaTheme="majorEastAsia" w:hAnsiTheme="majorHAnsi" w:cstheme="majorBidi"/>
+      <w:color w:val="2E74B5" w:themeColor="accent1" w:themeShade="BF"/>
+      <w:sz w:val="32"/>
+      <w:szCs w:val="32"/>
+    </w:rPr>
+  </w:style>
+  <w:style w:type="character" w:customStyle="1" w:styleId="berschrift2Zeichen">
+    <w:name w:val="Überschrift 2 Zeichen"/>
+    <w:basedOn w:val="Absatzstandardschriftart"/>
+    <w:link w:val="berschrift2"/>
+    <w:uiPriority w:val="9"/>
+    <w:rsid w:val="00967897"/>
+    <w:rPr>
+      <w:rFonts w:asciiTheme="majorHAnsi" w:eastAsiaTheme="majorEastAsia" w:hAnsiTheme="majorHAnsi" w:cstheme="majorBidi"/>
+      <w:color w:val="2E74B5" w:themeColor="accent1" w:themeShade="BF"/>
+      <w:sz w:val="26"/>
+      <w:szCs w:val="26"/>
+    </w:rPr>
+  </w:style>
+  <w:style w:type="character" w:customStyle="1" w:styleId="berschrift3Zeichen">
+    <w:name w:val="Überschrift 3 Zeichen"/>
+    <w:basedOn w:val="Absatzstandardschriftart"/>
+    <w:link w:val="berschrift3"/>
+    <w:uiPriority w:val="9"/>
+    <w:rsid w:val="00967897"/>
+    <w:rPr>
+      <w:rFonts w:asciiTheme="majorHAnsi" w:eastAsiaTheme="majorEastAsia" w:hAnsiTheme="majorHAnsi" w:cstheme="majorBidi"/>
+      <w:color w:val="1F4D78" w:themeColor="accent1" w:themeShade="7F"/>
+      <w:sz w:val="24"/>
+      <w:szCs w:val="24"/>
+    </w:rPr>
+  </w:style>
+  <w:style w:type="character" w:customStyle="1" w:styleId="berschrift4Zeichen">
+    <w:name w:val="Überschrift 4 Zeichen"/>
+    <w:basedOn w:val="Absatzstandardschriftart"/>
+    <w:link w:val="berschrift4"/>
+    <w:uiPriority w:val="9"/>
+    <w:semiHidden/>
+    <w:rsid w:val="00967897"/>
+    <w:rPr>
+      <w:rFonts w:asciiTheme="majorHAnsi" w:eastAsiaTheme="majorEastAsia" w:hAnsiTheme="majorHAnsi" w:cstheme="majorBidi"/>
+      <w:i/>
+      <w:iCs/>
+      <w:color w:val="2E74B5" w:themeColor="accent1" w:themeShade="BF"/>
+    </w:rPr>
+  </w:style>
+  <w:style w:type="character" w:customStyle="1" w:styleId="berschrift5Zeichen">
+    <w:name w:val="Überschrift 5 Zeichen"/>
+    <w:basedOn w:val="Absatzstandardschriftart"/>
+    <w:link w:val="berschrift5"/>
+    <w:uiPriority w:val="9"/>
+    <w:semiHidden/>
+    <w:rsid w:val="00967897"/>
+    <w:rPr>
+      <w:rFonts w:asciiTheme="majorHAnsi" w:eastAsiaTheme="majorEastAsia" w:hAnsiTheme="majorHAnsi" w:cstheme="majorBidi"/>
+      <w:color w:val="2E74B5" w:themeColor="accent1" w:themeShade="BF"/>
+    </w:rPr>
+  </w:style>
+  <w:style w:type="character" w:customStyle="1" w:styleId="berschrift6Zeichen">
+    <w:name w:val="Überschrift 6 Zeichen"/>
+    <w:basedOn w:val="Absatzstandardschriftart"/>
+    <w:link w:val="berschrift6"/>
+    <w:uiPriority w:val="9"/>
+    <w:semiHidden/>
+    <w:rsid w:val="00967897"/>
+    <w:rPr>
+      <w:rFonts w:asciiTheme="majorHAnsi" w:eastAsiaTheme="majorEastAsia" w:hAnsiTheme="majorHAnsi" w:cstheme="majorBidi"/>
+      <w:color w:val="1F4D78" w:themeColor="accent1" w:themeShade="7F"/>
+    </w:rPr>
+  </w:style>
+  <w:style w:type="character" w:customStyle="1" w:styleId="berschrift7Zeichen">
+    <w:name w:val="Überschrift 7 Zeichen"/>
+    <w:basedOn w:val="Absatzstandardschriftart"/>
+    <w:link w:val="berschrift7"/>
+    <w:uiPriority w:val="9"/>
+    <w:semiHidden/>
+    <w:rsid w:val="00967897"/>
+    <w:rPr>
+      <w:rFonts w:asciiTheme="majorHAnsi" w:eastAsiaTheme="majorEastAsia" w:hAnsiTheme="majorHAnsi" w:cstheme="majorBidi"/>
+      <w:i/>
+      <w:iCs/>
+      <w:color w:val="1F4D78" w:themeColor="accent1" w:themeShade="7F"/>
+    </w:rPr>
+  </w:style>
+  <w:style w:type="character" w:customStyle="1" w:styleId="berschrift8Zeichen">
+    <w:name w:val="Überschrift 8 Zeichen"/>
+    <w:basedOn w:val="Absatzstandardschriftart"/>
+    <w:link w:val="berschrift8"/>
+    <w:uiPriority w:val="9"/>
+    <w:semiHidden/>
+    <w:rsid w:val="00967897"/>
+    <w:rPr>
+      <w:rFonts w:asciiTheme="majorHAnsi" w:eastAsiaTheme="majorEastAsia" w:hAnsiTheme="majorHAnsi" w:cstheme="majorBidi"/>
+      <w:color w:val="272727" w:themeColor="text1" w:themeTint="D8"/>
+      <w:sz w:val="21"/>
+      <w:szCs w:val="21"/>
+    </w:rPr>
+  </w:style>
+  <w:style w:type="character" w:customStyle="1" w:styleId="berschrift9Zeichen">
+    <w:name w:val="Überschrift 9 Zeichen"/>
+    <w:basedOn w:val="Absatzstandardschriftart"/>
+    <w:link w:val="berschrift9"/>
+    <w:uiPriority w:val="9"/>
+    <w:semiHidden/>
+    <w:rsid w:val="00967897"/>
+    <w:rPr>
+      <w:rFonts w:asciiTheme="majorHAnsi" w:eastAsiaTheme="majorEastAsia" w:hAnsiTheme="majorHAnsi" w:cstheme="majorBidi"/>
+      <w:i/>
+      <w:iCs/>
+      <w:color w:val="272727" w:themeColor="text1" w:themeTint="D8"/>
+      <w:sz w:val="21"/>
+      <w:szCs w:val="21"/>
+    </w:rPr>
+  </w:style>
+  <w:style w:type="paragraph" w:styleId="Beschriftung">
+    <w:name w:val="caption"/>
+    <w:basedOn w:val="Standard"/>
+    <w:next w:val="Standard"/>
+    <w:uiPriority w:val="35"/>
+    <w:unhideWhenUsed/>
+    <w:qFormat/>
+    <w:rsid w:val="00967897"/>
+    <w:pPr>
+      <w:spacing w:after="200" w:line="240" w:lineRule="auto"/>
+    </w:pPr>
+    <w:rPr>
+      <w:i/>
+      <w:iCs/>
+      <w:color w:val="44546A" w:themeColor="text2"/>
+      <w:sz w:val="18"/>
+      <w:szCs w:val="18"/>
+    </w:rPr>
+  </w:style>
+  <w:style w:type="paragraph" w:styleId="Funotentext">
+    <w:name w:val="footnote text"/>
+    <w:basedOn w:val="Standard"/>
+    <w:link w:val="FunotentextZeichen"/>
+    <w:uiPriority w:val="99"/>
+    <w:unhideWhenUsed/>
+    <w:rsid w:val="00967897"/>
+    <w:pPr>
+      <w:spacing w:after="0" w:line="240" w:lineRule="auto"/>
+    </w:pPr>
+    <w:rPr>
+      <w:sz w:val="20"/>
+      <w:szCs w:val="20"/>
+    </w:rPr>
+  </w:style>
+  <w:style w:type="character" w:customStyle="1" w:styleId="FunotentextZeichen">
+    <w:name w:val="Fußnotentext Zeichen"/>
+    <w:basedOn w:val="Absatzstandardschriftart"/>
+    <w:link w:val="Funotentext"/>
+    <w:uiPriority w:val="99"/>
+    <w:rsid w:val="00967897"/>
+    <w:rPr>
+      <w:sz w:val="20"/>
+      <w:szCs w:val="20"/>
+    </w:rPr>
+  </w:style>
+  <w:style w:type="character" w:styleId="Funotenzeichen">
+    <w:name w:val="footnote reference"/>
+    <w:basedOn w:val="Absatzstandardschriftart"/>
+    <w:uiPriority w:val="99"/>
+    <w:unhideWhenUsed/>
+    <w:rsid w:val="00967897"/>
+    <w:rPr>
+      <w:vertAlign w:val="superscript"/>
+    </w:rPr>
+  </w:style>
+  <w:style w:type="paragraph" w:styleId="StandardWeb">
+    <w:name w:val="Normal (Web)"/>
+    <w:basedOn w:val="Standard"/>
+    <w:uiPriority w:val="99"/>
+    <w:unhideWhenUsed/>
+    <w:rsid w:val="00967897"/>
+    <w:pPr>
+      <w:spacing w:before="100" w:beforeAutospacing="1" w:after="100" w:afterAutospacing="1" w:line="240" w:lineRule="auto"/>
+    </w:pPr>
+    <w:rPr>
+      <w:rFonts w:ascii="Times New Roman" w:eastAsia="Times New Roman" w:hAnsi="Times New Roman" w:cs="Times New Roman"/>
+      <w:sz w:val="24"/>
+      <w:szCs w:val="24"/>
+      <w:lang w:eastAsia="de-CH"/>
+    </w:rPr>
+  </w:style>
+  <w:style w:type="character" w:styleId="Betont">
+    <w:name w:val="Strong"/>
+    <w:basedOn w:val="Absatzstandardschriftart"/>
+    <w:uiPriority w:val="22"/>
+    <w:qFormat/>
+    <w:rsid w:val="00967897"/>
+    <w:rPr>
+      <w:b/>
+      <w:bCs/>
+    </w:rPr>
+  </w:style>
+  <w:style w:type="paragraph" w:styleId="Listenabsatz">
+    <w:name w:val="List Paragraph"/>
+    <w:basedOn w:val="Standard"/>
+    <w:uiPriority w:val="34"/>
+    <w:qFormat/>
+    <w:rsid w:val="00967897"/>
+    <w:pPr>
+      <w:ind w:left="720"/>
+      <w:contextualSpacing/>
+    </w:pPr>
+  </w:style>
+  <w:style w:type="paragraph" w:styleId="Sprechblasentext">
+    <w:name w:val="Balloon Text"/>
+    <w:basedOn w:val="Standard"/>
+    <w:link w:val="SprechblasentextZeichen"/>
+    <w:uiPriority w:val="99"/>
+    <w:semiHidden/>
+    <w:unhideWhenUsed/>
+    <w:rsid w:val="001C2C00"/>
+    <w:pPr>
+      <w:spacing w:after="0" w:line="240" w:lineRule="auto"/>
+    </w:pPr>
+    <w:rPr>
+      <w:rFonts w:ascii="Lucida Grande" w:hAnsi="Lucida Grande"/>
+      <w:sz w:val="18"/>
+      <w:szCs w:val="18"/>
+    </w:rPr>
+  </w:style>
+  <w:style w:type="character" w:customStyle="1" w:styleId="SprechblasentextZeichen">
+    <w:name w:val="Sprechblasentext Zeichen"/>
+    <w:basedOn w:val="Absatzstandardschriftart"/>
+    <w:link w:val="Sprechblasentext"/>
+    <w:uiPriority w:val="99"/>
+    <w:semiHidden/>
+    <w:rsid w:val="001C2C00"/>
+    <w:rPr>
+      <w:rFonts w:ascii="Lucida Grande" w:hAnsi="Lucida Grande"/>
+      <w:sz w:val="18"/>
+      <w:szCs w:val="18"/>
+    </w:rPr>
   </w:style>
 </w:styles>
 </file>
@@ -3809,7 +4743,7 @@
     </a:clrScheme>
     <a:fontScheme name="Office">
       <a:majorFont>
-        <a:latin typeface="Calibri Light" panose="020F0302020204030204"/>
+        <a:latin typeface="Calibri Light"/>
         <a:ea typeface=""/>
         <a:cs typeface=""/>
         <a:font script="Jpan" typeface="游ゴシック Light"/>
@@ -3844,7 +4778,7 @@
         <a:font script="Geor" typeface="Sylfaen"/>
       </a:majorFont>
       <a:minorFont>
-        <a:latin typeface="Calibri" panose="020F0502020204030204"/>
+        <a:latin typeface="Calibri"/>
         <a:ea typeface=""/>
         <a:cs typeface=""/>
         <a:font script="Jpan" typeface="游明朝"/>
@@ -4021,7 +4955,7 @@
   <a:extraClrSchemeLst/>
   <a:extLst>
     <a:ext uri="{05A4C25C-085E-4340-85A3-A5531E510DB2}">
-      <thm15:themeFamily xmlns:thm15="http://schemas.microsoft.com/office/thememl/2012/main" name="Office Theme" id="{62F939B6-93AF-4DB8-9C6B-D6C7DFDC589F}" vid="{4A3C46E8-61CC-4603-A589-7422A47A8E4A}"/>
+      <thm15:themeFamily xmlns:thm15="http://schemas.microsoft.com/office/thememl/2012/main" xmlns="" name="Office Theme" id="{62F939B6-93AF-4DB8-9C6B-D6C7DFDC589F}" vid="{4A3C46E8-61CC-4603-A589-7422A47A8E4A}"/>
     </a:ext>
   </a:extLst>
 </a:theme>
@@ -4149,7 +5083,7 @@
 </file>
 
 <file path=customXml/itemProps1.xml><?xml version="1.0" encoding="utf-8"?>
-<ds:datastoreItem xmlns:ds="http://schemas.openxmlformats.org/officeDocument/2006/customXml" ds:itemID="{97F7815A-BD51-470D-A3EE-D3BE4131ECEC}">
+<ds:datastoreItem xmlns:ds="http://schemas.openxmlformats.org/officeDocument/2006/customXml" ds:itemID="{C155A3DF-E398-784B-9D83-62AED6580DDE}">
   <ds:schemaRefs>
     <ds:schemaRef ds:uri="http://schemas.openxmlformats.org/officeDocument/2006/bibliography"/>
   </ds:schemaRefs>

</xml_diff>